<commit_message>
Done BAB 2, 2 Jurnals 12/15/2023 12:53 AM
</commit_message>
<xml_diff>
--- a/docs/skripsi-unnur.docx
+++ b/docs/skripsi-unnur.docx
@@ -6,11 +6,19 @@
       <w:tblPr>
         <w:tblStyle w:val="TableGrid"/>
         <w:tblW w:w="0" w:type="auto"/>
+        <w:tblBorders>
+          <w:top w:val="none" w:sz="0" w:space="0" w:color="auto"/>
+          <w:left w:val="none" w:sz="0" w:space="0" w:color="auto"/>
+          <w:bottom w:val="none" w:sz="0" w:space="0" w:color="auto"/>
+          <w:right w:val="none" w:sz="0" w:space="0" w:color="auto"/>
+          <w:insideH w:val="none" w:sz="0" w:space="0" w:color="auto"/>
+          <w:insideV w:val="none" w:sz="0" w:space="0" w:color="auto"/>
+        </w:tblBorders>
         <w:tblLook w:val="04A0" w:firstRow="1" w:lastRow="0" w:firstColumn="1" w:lastColumn="0" w:noHBand="0" w:noVBand="1"/>
       </w:tblPr>
       <w:tblGrid>
-        <w:gridCol w:w="4888"/>
-        <w:gridCol w:w="3368"/>
+        <w:gridCol w:w="4901"/>
+        <w:gridCol w:w="3365"/>
       </w:tblGrid>
       <w:tr>
         <w:trPr>
@@ -41,7 +49,17 @@
                 <w:sz w:val="32"/>
                 <w:szCs w:val="32"/>
               </w:rPr>
-              <w:t>AUTOMASI PENILAIAN SOURCE CODE JAVASCRIPT: MENGGUNAKAN JEST DAN SUPERTEST PADA LIBRARY NPM UNTUK DOSEN UNIVERSITAS NURTANIO BANDUNG</w:t>
+              <w:t>PENERAPAN JEST DAN SUPERTEST PADA LIBRARY NPM UNTUK MENINGKATKAN OTOMATISASI PENILAIAN SOURCE CODE JAVASCRIPT</w:t>
+            </w:r>
+            <w:r>
+              <w:rPr>
+                <w:rFonts w:cs="Times New Roman"/>
+                <w:b/>
+                <w:bCs/>
+                <w:sz w:val="32"/>
+                <w:szCs w:val="32"/>
+              </w:rPr>
+              <w:t xml:space="preserve"> UNTUK DOSEN UNIVERSITAS NURTANIO BANDUNG</w:t>
             </w:r>
           </w:p>
         </w:tc>
@@ -82,7 +100,7 @@
       </w:tr>
       <w:tr>
         <w:trPr>
-          <w:trHeight w:val="4490"/>
+          <w:trHeight w:val="3205"/>
         </w:trPr>
         <w:tc>
           <w:tcPr>
@@ -112,9 +130,9 @@
                 <w:szCs w:val="32"/>
               </w:rPr>
               <w:drawing>
-                <wp:inline distT="0" distB="0" distL="0" distR="0" wp14:anchorId="3726C287" wp14:editId="5E7D8B01">
-                  <wp:extent cx="2078520" cy="2107796"/>
-                  <wp:effectExtent l="0" t="0" r="0" b="6985"/>
+                <wp:inline distT="0" distB="0" distL="0" distR="0" wp14:anchorId="3726C287" wp14:editId="02F55B4C">
+                  <wp:extent cx="1457325" cy="1477851"/>
+                  <wp:effectExtent l="0" t="0" r="0" b="8255"/>
                   <wp:docPr id="835493375" name="Picture 1"/>
                   <wp:cNvGraphicFramePr>
                     <a:graphicFrameLocks xmlns:a="http://schemas.openxmlformats.org/drawingml/2006/main" noChangeAspect="1"/>
@@ -144,7 +162,7 @@
                         <pic:spPr bwMode="auto">
                           <a:xfrm>
                             <a:off x="0" y="0"/>
-                            <a:ext cx="2108062" cy="2137754"/>
+                            <a:ext cx="1483830" cy="1504730"/>
                           </a:xfrm>
                           <a:prstGeom prst="rect">
                             <a:avLst/>
@@ -241,7 +259,6 @@
                 <w:sz w:val="32"/>
                 <w:szCs w:val="32"/>
               </w:rPr>
-              <w:lastRenderedPageBreak/>
               <w:t>PROGRAM STUDI TEKNIKI NFORMATIKA</w:t>
             </w:r>
           </w:p>
@@ -336,6 +353,7 @@
                 <w:rFonts w:cs="Times New Roman"/>
                 <w:szCs w:val="24"/>
               </w:rPr>
+              <w:lastRenderedPageBreak/>
               <w:t>Kepada :</w:t>
             </w:r>
             <w:proofErr w:type="gramEnd"/>
@@ -389,7 +407,7 @@
       </w:tr>
       <w:tr>
         <w:trPr>
-          <w:trHeight w:val="3995"/>
+          <w:trHeight w:val="4025"/>
         </w:trPr>
         <w:tc>
           <w:tcPr>
@@ -399,6 +417,7 @@
           </w:tcPr>
           <w:p>
             <w:pPr>
+              <w:jc w:val="both"/>
               <w:rPr>
                 <w:rFonts w:cs="Times New Roman"/>
                 <w:szCs w:val="24"/>
@@ -414,6 +433,7 @@
           </w:p>
           <w:p>
             <w:pPr>
+              <w:jc w:val="both"/>
               <w:rPr>
                 <w:rFonts w:cs="Times New Roman"/>
                 <w:szCs w:val="24"/>
@@ -523,7 +543,14 @@
                 <w:szCs w:val="24"/>
               </w:rPr>
               <w:tab/>
-              <w:t>: Pagi</w:t>
+              <w:t xml:space="preserve">: </w:t>
+            </w:r>
+            <w:r>
+              <w:rPr>
+                <w:rFonts w:cs="Times New Roman"/>
+                <w:szCs w:val="24"/>
+              </w:rPr>
+              <w:t>IF’20 A</w:t>
             </w:r>
           </w:p>
           <w:p>
@@ -613,7 +640,7 @@
       </w:tr>
       <w:tr>
         <w:trPr>
-          <w:trHeight w:val="3050"/>
+          <w:trHeight w:val="3683"/>
         </w:trPr>
         <w:tc>
           <w:tcPr>
@@ -623,17 +650,17 @@
           </w:tcPr>
           <w:p>
             <w:pPr>
-              <w:rPr>
-                <w:rFonts w:cs="Times New Roman"/>
-                <w:szCs w:val="24"/>
-              </w:rPr>
-            </w:pPr>
-            <w:r>
-              <w:rPr>
-                <w:rFonts w:cs="Times New Roman"/>
-                <w:szCs w:val="24"/>
-              </w:rPr>
-              <w:lastRenderedPageBreak/>
+              <w:jc w:val="both"/>
+              <w:rPr>
+                <w:rFonts w:cs="Times New Roman"/>
+                <w:szCs w:val="24"/>
+              </w:rPr>
+            </w:pPr>
+            <w:r>
+              <w:rPr>
+                <w:rFonts w:cs="Times New Roman"/>
+                <w:szCs w:val="24"/>
+              </w:rPr>
               <w:t>Saya menyatakan bersedia dan sanggup menyelesaikan skripsi saya sesuai dengan peraturan yang telah ditetapkan oleh pihak Universitas Nurtanio apabila proposal skripsi ini disetujui. Sebagai bahan pertimbangan, dengan ini saya lampirkan proposal skripsi saya yang berjudul “</w:t>
             </w:r>
             <w:r>
@@ -641,7 +668,14 @@
                 <w:rFonts w:cs="Times New Roman"/>
                 <w:szCs w:val="24"/>
               </w:rPr>
-              <w:t>AUTOMASI PENILAIAN SOURCE CODE NODE.JS: PENGGUNAAN JEST DAN SUPERTEST PADA LIBRARY NPM</w:t>
+              <w:t>PENERAPAN JEST DAN SUPERTEST PADA LIBRARY NPM UNTUK MENINGKATKAN OTOMATISASI PENILAIAN SOURCE CODE JAVASCRIPT</w:t>
+            </w:r>
+            <w:r>
+              <w:rPr>
+                <w:rFonts w:cs="Times New Roman"/>
+                <w:szCs w:val="24"/>
+              </w:rPr>
+              <w:t xml:space="preserve"> UNTUK DOSEN UNIVERSITAS NURTANIO BANDUNG</w:t>
             </w:r>
             <w:r>
               <w:rPr>
@@ -662,7 +696,7 @@
       </w:tr>
       <w:tr>
         <w:trPr>
-          <w:trHeight w:val="1790"/>
+          <w:trHeight w:val="902"/>
         </w:trPr>
         <w:tc>
           <w:tcPr>
@@ -725,7 +759,7 @@
       </w:tr>
       <w:tr>
         <w:trPr>
-          <w:trHeight w:val="1520"/>
+          <w:trHeight w:val="1342"/>
         </w:trPr>
         <w:tc>
           <w:tcPr>
@@ -758,6 +792,9 @@
         </w:tc>
       </w:tr>
       <w:tr>
+        <w:trPr>
+          <w:trHeight w:val="80"/>
+        </w:trPr>
         <w:tc>
           <w:tcPr>
             <w:tcW w:w="5694" w:type="dxa"/>
@@ -842,6 +879,7 @@
                 <w:sz w:val="32"/>
                 <w:szCs w:val="32"/>
               </w:rPr>
+              <w:lastRenderedPageBreak/>
               <w:t>LEMBAR PERSETUJUAN</w:t>
             </w:r>
           </w:p>
@@ -868,7 +906,7 @@
       </w:tr>
       <w:tr>
         <w:trPr>
-          <w:trHeight w:val="3023"/>
+          <w:trHeight w:val="4655"/>
         </w:trPr>
         <w:tc>
           <w:tcPr>
@@ -878,6 +916,7 @@
           </w:tcPr>
           <w:p>
             <w:pPr>
+              <w:jc w:val="both"/>
               <w:rPr>
                 <w:rFonts w:cs="Times New Roman"/>
                 <w:szCs w:val="24"/>
@@ -929,6 +968,7 @@
           </w:p>
           <w:p>
             <w:pPr>
+              <w:jc w:val="both"/>
               <w:rPr>
                 <w:rFonts w:cs="Times New Roman"/>
                 <w:szCs w:val="24"/>
@@ -973,6 +1013,7 @@
           </w:p>
           <w:p>
             <w:pPr>
+              <w:jc w:val="both"/>
               <w:rPr>
                 <w:rFonts w:cs="Times New Roman"/>
                 <w:szCs w:val="24"/>
@@ -991,6 +1032,44 @@
                 <w:szCs w:val="24"/>
               </w:rPr>
               <w:tab/>
+            </w:r>
+            <w:r>
+              <w:rPr>
+                <w:rFonts w:cs="Times New Roman"/>
+                <w:szCs w:val="24"/>
+              </w:rPr>
+              <w:tab/>
+            </w:r>
+            <w:r>
+              <w:rPr>
+                <w:rFonts w:cs="Times New Roman"/>
+                <w:szCs w:val="24"/>
+              </w:rPr>
+              <w:tab/>
+              <w:t xml:space="preserve">: </w:t>
+            </w:r>
+            <w:r>
+              <w:rPr>
+                <w:rFonts w:cs="Times New Roman"/>
+                <w:szCs w:val="24"/>
+              </w:rPr>
+              <w:t>IF’20 A</w:t>
+            </w:r>
+          </w:p>
+          <w:p>
+            <w:pPr>
+              <w:jc w:val="both"/>
+              <w:rPr>
+                <w:rFonts w:cs="Times New Roman"/>
+                <w:szCs w:val="24"/>
+              </w:rPr>
+            </w:pPr>
+            <w:r>
+              <w:rPr>
+                <w:rFonts w:cs="Times New Roman"/>
+                <w:szCs w:val="24"/>
+              </w:rPr>
+              <w:t>Telephone</w:t>
             </w:r>
             <w:r>
               <w:rPr>
@@ -1012,22 +1091,23 @@
                 <w:rFonts w:cs="Times New Roman"/>
                 <w:szCs w:val="24"/>
               </w:rPr>
-              <w:t xml:space="preserve"> Pagi</w:t>
-            </w:r>
-          </w:p>
-          <w:p>
-            <w:pPr>
-              <w:rPr>
-                <w:rFonts w:cs="Times New Roman"/>
-                <w:szCs w:val="24"/>
-              </w:rPr>
-            </w:pPr>
-            <w:r>
-              <w:rPr>
-                <w:rFonts w:cs="Times New Roman"/>
-                <w:szCs w:val="24"/>
-              </w:rPr>
-              <w:t>Telephone</w:t>
+              <w:t xml:space="preserve"> 083174506600</w:t>
+            </w:r>
+          </w:p>
+          <w:p>
+            <w:pPr>
+              <w:jc w:val="both"/>
+              <w:rPr>
+                <w:rFonts w:cs="Times New Roman"/>
+                <w:szCs w:val="24"/>
+              </w:rPr>
+            </w:pPr>
+            <w:r>
+              <w:rPr>
+                <w:rFonts w:cs="Times New Roman"/>
+                <w:szCs w:val="24"/>
+              </w:rPr>
+              <w:t>Judul Tema</w:t>
             </w:r>
             <w:r>
               <w:rPr>
@@ -1049,43 +1129,6 @@
                 <w:rFonts w:cs="Times New Roman"/>
                 <w:szCs w:val="24"/>
               </w:rPr>
-              <w:t xml:space="preserve"> 083174506600</w:t>
-            </w:r>
-          </w:p>
-          <w:p>
-            <w:pPr>
-              <w:rPr>
-                <w:rFonts w:cs="Times New Roman"/>
-                <w:szCs w:val="24"/>
-              </w:rPr>
-            </w:pPr>
-            <w:r>
-              <w:rPr>
-                <w:rFonts w:cs="Times New Roman"/>
-                <w:szCs w:val="24"/>
-              </w:rPr>
-              <w:t>Judul Tema</w:t>
-            </w:r>
-            <w:r>
-              <w:rPr>
-                <w:rFonts w:cs="Times New Roman"/>
-                <w:szCs w:val="24"/>
-              </w:rPr>
-              <w:tab/>
-            </w:r>
-            <w:r>
-              <w:rPr>
-                <w:rFonts w:cs="Times New Roman"/>
-                <w:szCs w:val="24"/>
-              </w:rPr>
-              <w:tab/>
-              <w:t>:</w:t>
-            </w:r>
-            <w:r>
-              <w:rPr>
-                <w:rFonts w:cs="Times New Roman"/>
-                <w:szCs w:val="24"/>
-              </w:rPr>
               <w:t xml:space="preserve"> </w:t>
             </w:r>
             <w:r>
@@ -1093,11 +1136,19 @@
                 <w:rFonts w:cs="Times New Roman"/>
                 <w:szCs w:val="24"/>
               </w:rPr>
-              <w:t>AUTOMASI PENILAIAN SOURCE CODE NODE.JS: PENGGUNAAN JEST DAN SUPERTEST PADA LIBRARY NPM</w:t>
-            </w:r>
-          </w:p>
-          <w:p>
-            <w:pPr>
+              <w:t>PENERAPAN JEST DAN SUPERTEST PADA LIBRARY NPM UNTUK MENINGKATKAN OTOMATISASI PENILAIAN SOURCE CODE JAVASCRIPT</w:t>
+            </w:r>
+            <w:r>
+              <w:rPr>
+                <w:rFonts w:cs="Times New Roman"/>
+                <w:szCs w:val="24"/>
+              </w:rPr>
+              <w:t xml:space="preserve"> UNTUK DOSEN UNIVERSITAS NURTANIO BANDUNG</w:t>
+            </w:r>
+          </w:p>
+          <w:p>
+            <w:pPr>
+              <w:jc w:val="both"/>
               <w:rPr>
                 <w:rFonts w:cs="Times New Roman"/>
                 <w:szCs w:val="24"/>
@@ -1151,7 +1202,6 @@
                 <w:rFonts w:cs="Times New Roman"/>
                 <w:szCs w:val="24"/>
               </w:rPr>
-              <w:lastRenderedPageBreak/>
               <w:t>Menyetujui,</w:t>
             </w:r>
           </w:p>
@@ -1252,9 +1302,21 @@
     </w:p>
     <w:p>
       <w:pPr>
-        <w:pStyle w:val="Heading1"/>
-      </w:pPr>
-      <w:r>
+        <w:jc w:val="center"/>
+        <w:rPr>
+          <w:b/>
+          <w:bCs/>
+          <w:sz w:val="28"/>
+          <w:szCs w:val="24"/>
+        </w:rPr>
+      </w:pPr>
+      <w:r>
+        <w:rPr>
+          <w:b/>
+          <w:bCs/>
+          <w:sz w:val="28"/>
+          <w:szCs w:val="24"/>
+        </w:rPr>
         <w:lastRenderedPageBreak/>
         <w:t>ABSTRAK</w:t>
       </w:r>
@@ -1280,20 +1342,15 @@
       </w:pPr>
       <w:r>
         <w:lastRenderedPageBreak/>
-        <w:t>BAB I</w:t>
-      </w:r>
-      <w:r>
         <w:br/>
+      </w:r>
+      <w:r>
         <w:t>PENDAHULUAN</w:t>
       </w:r>
     </w:p>
     <w:p>
       <w:pPr>
         <w:pStyle w:val="Heading2"/>
-        <w:numPr>
-          <w:ilvl w:val="0"/>
-          <w:numId w:val="4"/>
-        </w:numPr>
       </w:pPr>
       <w:r>
         <w:t>Latar Belakang</w:t>
@@ -1439,26 +1496,9 @@
     </w:p>
     <w:p>
       <w:pPr>
-        <w:ind w:left="720"/>
-        <w:jc w:val="both"/>
-      </w:pPr>
-    </w:p>
-    <w:p>
-      <w:pPr>
-        <w:ind w:left="720"/>
-        <w:jc w:val="both"/>
-      </w:pPr>
-    </w:p>
-    <w:p>
-      <w:pPr>
         <w:pStyle w:val="Heading2"/>
-        <w:numPr>
-          <w:ilvl w:val="0"/>
-          <w:numId w:val="4"/>
-        </w:numPr>
-      </w:pPr>
-      <w:r>
-        <w:lastRenderedPageBreak/>
+      </w:pPr>
+      <w:r>
         <w:t>Rumusan masalah</w:t>
       </w:r>
     </w:p>
@@ -1517,16 +1557,13 @@
         <w:jc w:val="both"/>
       </w:pPr>
       <w:r>
+        <w:lastRenderedPageBreak/>
         <w:t>Apa manfaat yang dapat diharapkan dari implementasi otomasi penilaian kode ini dalam pengembangan perangkat lunak?</w:t>
       </w:r>
     </w:p>
     <w:p>
       <w:pPr>
         <w:pStyle w:val="Heading2"/>
-        <w:numPr>
-          <w:ilvl w:val="0"/>
-          <w:numId w:val="4"/>
-        </w:numPr>
       </w:pPr>
       <w:r>
         <w:t>Batasan masalah</w:t>
@@ -1549,7 +1586,7 @@
       <w:pPr>
         <w:pStyle w:val="ListParagraph"/>
         <w:numPr>
-          <w:ilvl w:val="1"/>
+          <w:ilvl w:val="0"/>
           <w:numId w:val="7"/>
         </w:numPr>
         <w:jc w:val="both"/>
@@ -1565,7 +1602,7 @@
       <w:pPr>
         <w:pStyle w:val="ListParagraph"/>
         <w:numPr>
-          <w:ilvl w:val="1"/>
+          <w:ilvl w:val="0"/>
           <w:numId w:val="7"/>
         </w:numPr>
         <w:jc w:val="both"/>
@@ -1588,7 +1625,7 @@
       <w:pPr>
         <w:pStyle w:val="ListParagraph"/>
         <w:numPr>
-          <w:ilvl w:val="1"/>
+          <w:ilvl w:val="0"/>
           <w:numId w:val="7"/>
         </w:numPr>
         <w:jc w:val="both"/>
@@ -1600,10 +1637,6 @@
     <w:p>
       <w:pPr>
         <w:pStyle w:val="Heading2"/>
-        <w:numPr>
-          <w:ilvl w:val="0"/>
-          <w:numId w:val="4"/>
-        </w:numPr>
       </w:pPr>
       <w:r>
         <w:t>Tujuan penelitian</w:t>
@@ -1678,20 +1711,11 @@
         <w:t>Memastikan untuk memudahkan operasi penggunaan library bagi penguji.</w:t>
       </w:r>
     </w:p>
-    <w:p/>
-    <w:p/>
-    <w:p/>
-    <w:p/>
     <w:p>
       <w:pPr>
         <w:pStyle w:val="Heading2"/>
-        <w:numPr>
-          <w:ilvl w:val="0"/>
-          <w:numId w:val="4"/>
-        </w:numPr>
-      </w:pPr>
-      <w:r>
-        <w:lastRenderedPageBreak/>
+      </w:pPr>
+      <w:r>
         <w:t>Rencana dan jadwal kegiatan</w:t>
       </w:r>
     </w:p>
@@ -2502,15 +2526,35 @@
       <w:pPr>
         <w:spacing w:line="259" w:lineRule="auto"/>
         <w:jc w:val="center"/>
+      </w:pPr>
+      <w:r>
+        <w:t>Tabel 1.1 Rencana dan Jadwal Kegiatan</w:t>
+      </w:r>
+    </w:p>
+    <w:p>
+      <w:pPr>
+        <w:spacing w:line="259" w:lineRule="auto"/>
+      </w:pPr>
+      <w:r>
+        <w:br w:type="page"/>
+      </w:r>
+    </w:p>
+    <w:p>
+      <w:pPr>
+        <w:pStyle w:val="Heading1"/>
         <w:rPr>
-          <w:rFonts w:eastAsiaTheme="majorEastAsia" w:cstheme="majorBidi"/>
-          <w:b/>
-          <w:color w:val="000000" w:themeColor="text1"/>
           <w:szCs w:val="26"/>
         </w:rPr>
       </w:pPr>
       <w:r>
-        <w:t>Tabel 1.1 Rencana dan Jadwal Kegiatan</w:t>
+        <w:lastRenderedPageBreak/>
+        <w:br/>
+      </w:r>
+      <w:r>
+        <w:t>T</w:t>
+      </w:r>
+      <w:r>
+        <w:t>EORI DASAR</w:t>
       </w:r>
     </w:p>
     <w:p>
@@ -2518,15 +2562,16 @@
         <w:pStyle w:val="Heading2"/>
       </w:pPr>
       <w:r>
-        <w:t>Teori dasar</w:t>
+        <w:t>Source Code</w:t>
       </w:r>
     </w:p>
     <w:p>
       <w:pPr>
-        <w:pStyle w:val="Heading2"/>
-      </w:pPr>
-      <w:r>
-        <w:t>Metode pengembangan sistem</w:t>
+        <w:ind w:left="720"/>
+        <w:jc w:val="both"/>
+      </w:pPr>
+      <w:r>
+        <w:t>Source Code atau kode sumber adalah dasar dari rancangan suatu program yang berisi kumpulan baris teks instruksi dan kode-kode fungsi yang mengkomunikasikan suatu perintah yang harus dijalankan oleh program agar program tersebut berfungsi sesuai tujuan perancangan. Di dalam bidang pemrograman, source code merupakan himpunan satu kesatuan berkas atau file yang berisi kode-kode perintah dalam suatu program.</w:t>
       </w:r>
     </w:p>
     <w:p>
@@ -2534,9 +2579,296 @@
         <w:pStyle w:val="Heading2"/>
       </w:pPr>
       <w:r>
-        <w:t>Perancangan sistem atau alur pemodelan</w:t>
+        <w:t>NPM</w:t>
       </w:r>
     </w:p>
+    <w:p>
+      <w:pPr>
+        <w:ind w:left="720"/>
+        <w:jc w:val="both"/>
+      </w:pPr>
+      <w:r>
+        <w:t>NPM (Node Package Manager) adalah manajer paket yang banyak digunakan untuk JavaScript yang menyederhanakan proses pengelolaan ketergantungan dalam proyek pengembangan web.  NPM memungkinkan pengembang untuk menginstal, memperbarui, dan mengelola pustaka dan alat pihak ketiga dengan mudah. NPM menyediakan ekosistem paket yang luas, memungkinkan pengembang untuk memanfaatkan solusi yang ada dan mempercepat proses pengembangan mereka. Dokumentasi yang disediakan oleh NPM menawarkan panduan komprehensif tentang instalasi, konfigurasi, dan penggunaan paket, menjadikannya sumber daya yang berharga bagi para pengembang</w:t>
+      </w:r>
+      <w:sdt>
+        <w:sdtPr>
+          <w:rPr>
+            <w:color w:val="000000"/>
+          </w:rPr>
+          <w:tag w:val="MENDELEY_CITATION_v3_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"/>
+          <w:id w:val="-1672488073"/>
+          <w:placeholder>
+            <w:docPart w:val="DefaultPlaceholder_-1854013440"/>
+          </w:placeholder>
+        </w:sdtPr>
+        <w:sdtContent>
+          <w:r>
+            <w:rPr>
+              <w:color w:val="000000"/>
+            </w:rPr>
+            <w:t>[2]</w:t>
+          </w:r>
+        </w:sdtContent>
+      </w:sdt>
+      <w:r>
+        <w:t>.</w:t>
+      </w:r>
+    </w:p>
+    <w:p>
+      <w:pPr>
+        <w:pStyle w:val="Heading2"/>
+      </w:pPr>
+      <w:r>
+        <w:t>Node.js</w:t>
+      </w:r>
+    </w:p>
+    <w:p>
+      <w:pPr>
+        <w:ind w:left="720"/>
+        <w:jc w:val="both"/>
+      </w:pPr>
+      <w:r>
+        <w:t>Node.js adalah lingkungan runtime JavaScript sisi server yang memungkinkan pengembang membangun aplikasi web yang dapat diskalakan dan berkinerja tinggi.  Node.js menggunakan model I/O yang digerakkan oleh peristiwa dan tidak memblokir, sehingga sangat cocok untuk menangani permintaan yang bersamaan.  Node.js memiliki ekosistem modul yang luas yang tersedia melalui NPM, yang memungkinkan pengembang untuk memperluas fungsionalitasnya.  Dokumentasi resmi Node.js mencakup berbagai aspek Node.js, termasuk API, modul, dan praktik terbaiknya. Dokumentasi ini berfungsi sebagai referensi komprehensif bagi para pengembang yang bekerja dengan Node.js</w:t>
+      </w:r>
+      <w:sdt>
+        <w:sdtPr>
+          <w:rPr>
+            <w:color w:val="000000"/>
+          </w:rPr>
+          <w:tag w:val="MENDELEY_CITATION_v3_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"/>
+          <w:id w:val="-1144732928"/>
+          <w:placeholder>
+            <w:docPart w:val="DefaultPlaceholder_-1854013440"/>
+          </w:placeholder>
+        </w:sdtPr>
+        <w:sdtContent>
+          <w:r>
+            <w:rPr>
+              <w:color w:val="000000"/>
+            </w:rPr>
+            <w:t>[2]</w:t>
+          </w:r>
+        </w:sdtContent>
+      </w:sdt>
+      <w:r>
+        <w:t>.</w:t>
+      </w:r>
+    </w:p>
+    <w:p>
+      <w:pPr>
+        <w:pStyle w:val="Heading2"/>
+      </w:pPr>
+      <w:r>
+        <w:lastRenderedPageBreak/>
+        <w:t>Jest</w:t>
+      </w:r>
+    </w:p>
+    <w:p>
+      <w:pPr>
+        <w:ind w:left="720"/>
+        <w:jc w:val="both"/>
+      </w:pPr>
+      <w:r>
+        <w:t>Jest adalah framework pengujian JavaScript yang dikembangkan oleh Facebook. Ini bekerja di luar kotak dengan konfigurasi minimal dan memiliki in-built test runner, perpustakaan penegasan dan dukungan mocking</w:t>
+      </w:r>
+      <w:sdt>
+        <w:sdtPr>
+          <w:rPr>
+            <w:color w:val="000000"/>
+          </w:rPr>
+          <w:tag w:val="MENDELEY_CITATION_v3_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"/>
+          <w:id w:val="291725236"/>
+          <w:placeholder>
+            <w:docPart w:val="DefaultPlaceholder_-1854013440"/>
+          </w:placeholder>
+        </w:sdtPr>
+        <w:sdtContent>
+          <w:r>
+            <w:rPr>
+              <w:color w:val="000000"/>
+            </w:rPr>
+            <w:t>[3]</w:t>
+          </w:r>
+        </w:sdtContent>
+      </w:sdt>
+      <w:r>
+        <w:t>.</w:t>
+      </w:r>
+    </w:p>
+    <w:p>
+      <w:pPr>
+        <w:pStyle w:val="Heading2"/>
+      </w:pPr>
+      <w:r>
+        <w:t>Supertest</w:t>
+      </w:r>
+    </w:p>
+    <w:p>
+      <w:pPr>
+        <w:ind w:left="720"/>
+        <w:jc w:val="both"/>
+      </w:pPr>
+      <w:r>
+        <w:t>Library</w:t>
+      </w:r>
+      <w:r>
+        <w:t xml:space="preserve"> untuk menguji server HTTP Node.js. Ini memungkinkan kami untuk mengirim permintaan HTTP secara terprogram seperti GET, POST, PATCH, PUT, DELETE ke server HTTP dan mendapatkan hasil</w:t>
+      </w:r>
+      <w:sdt>
+        <w:sdtPr>
+          <w:rPr>
+            <w:color w:val="000000"/>
+          </w:rPr>
+          <w:tag w:val="MENDELEY_CITATION_v3_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"/>
+          <w:id w:val="-157157554"/>
+          <w:placeholder>
+            <w:docPart w:val="DefaultPlaceholder_-1854013440"/>
+          </w:placeholder>
+        </w:sdtPr>
+        <w:sdtContent>
+          <w:r>
+            <w:rPr>
+              <w:color w:val="000000"/>
+            </w:rPr>
+            <w:t>[3]</w:t>
+          </w:r>
+        </w:sdtContent>
+      </w:sdt>
+      <w:r>
+        <w:t>.</w:t>
+      </w:r>
+    </w:p>
+    <w:p>
+      <w:pPr>
+        <w:pStyle w:val="Heading2"/>
+      </w:pPr>
+      <w:r>
+        <w:t>Black Box</w:t>
+      </w:r>
+    </w:p>
+    <w:p>
+      <w:pPr>
+        <w:ind w:left="720"/>
+        <w:jc w:val="both"/>
+      </w:pPr>
+      <w:r>
+        <w:t xml:space="preserve">Pengujian </w:t>
+      </w:r>
+      <w:r>
+        <w:t>Black Box</w:t>
+      </w:r>
+      <w:r>
+        <w:t xml:space="preserve"> adalah metode di mana fungsionalitas aplikasi perangkat lunak dievaluasi tanpa melihat kode internalnya. Metode ini memeriksa apakah perangkat lunak berperilaku seperti yang diharapkan berdasarkan persyaratan, masukan, dan keluaran. Begini cara kerjanya bekerja: penguji memberikan input ke perangkat lunak dan mengamati output, membandingkannya dengan hasil yang diharapkan. Ini</w:t>
+      </w:r>
+      <w:r>
+        <w:t xml:space="preserve"> </w:t>
+      </w:r>
+      <w:r>
+        <w:t>membantu</w:t>
+      </w:r>
+      <w:r>
+        <w:t xml:space="preserve"> </w:t>
+      </w:r>
+      <w:r>
+        <w:t>memastikan bahwa perangkat lunak memenuhi fungsionalitas yang diinginkan tanpa perlu mengetahui bagaimana perangkat lunak tersebut dibuat secara internal</w:t>
+      </w:r>
+      <w:sdt>
+        <w:sdtPr>
+          <w:rPr>
+            <w:color w:val="000000"/>
+          </w:rPr>
+          <w:tag w:val="MENDELEY_CITATION_v3_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"/>
+          <w:id w:val="-121002481"/>
+          <w:placeholder>
+            <w:docPart w:val="DefaultPlaceholder_-1854013440"/>
+          </w:placeholder>
+        </w:sdtPr>
+        <w:sdtContent>
+          <w:r>
+            <w:rPr>
+              <w:color w:val="000000"/>
+            </w:rPr>
+            <w:t>[4]</w:t>
+          </w:r>
+        </w:sdtContent>
+      </w:sdt>
+      <w:r>
+        <w:t>.</w:t>
+      </w:r>
+    </w:p>
+    <w:p>
+      <w:pPr>
+        <w:pStyle w:val="Heading2"/>
+      </w:pPr>
+      <w:r>
+        <w:t>White Box</w:t>
+      </w:r>
+    </w:p>
+    <w:p>
+      <w:pPr>
+        <w:ind w:left="720"/>
+        <w:jc w:val="both"/>
+      </w:pPr>
+      <w:r>
+        <w:t>Metode Pengujian “</w:t>
+      </w:r>
+      <w:r>
+        <w:t>White Box</w:t>
+      </w:r>
+      <w:r>
+        <w:t>” adalah metode pengujian yang berfokus pada input dan output dari perngkat lunak yang dibuat oleh seorang programmer. Dengan cara menganalisa dan meneliti langkah-langkah struktur internal dan kode dari sebuah sistem, implementasi, alur data dan</w:t>
+      </w:r>
+      <w:r>
+        <w:t xml:space="preserve"> </w:t>
+      </w:r>
+      <w:r>
+        <w:t>kemungkinan kesalahan dari sebuah sistem yang sedang dibangun</w:t>
+      </w:r>
+      <w:sdt>
+        <w:sdtPr>
+          <w:rPr>
+            <w:color w:val="000000"/>
+          </w:rPr>
+          <w:tag w:val="MENDELEY_CITATION_v3_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"/>
+          <w:id w:val="2088419273"/>
+          <w:placeholder>
+            <w:docPart w:val="DefaultPlaceholder_-1854013440"/>
+          </w:placeholder>
+        </w:sdtPr>
+        <w:sdtContent>
+          <w:r>
+            <w:rPr>
+              <w:color w:val="000000"/>
+            </w:rPr>
+            <w:t>[5]</w:t>
+          </w:r>
+        </w:sdtContent>
+      </w:sdt>
+      <w:r>
+        <w:t>.</w:t>
+      </w:r>
+    </w:p>
+    <w:p>
+      <w:pPr>
+        <w:spacing w:line="259" w:lineRule="auto"/>
+      </w:pPr>
+      <w:r>
+        <w:br w:type="page"/>
+      </w:r>
+    </w:p>
+    <w:p>
+      <w:pPr>
+        <w:pStyle w:val="Heading1"/>
+      </w:pPr>
+      <w:r>
+        <w:lastRenderedPageBreak/>
+        <w:br/>
+      </w:r>
+      <w:r>
+        <w:t>PERANCANGAN SISTEM DAN ALUR PEMODELAN</w:t>
+      </w:r>
+    </w:p>
+    <w:p/>
     <w:p>
       <w:pPr>
         <w:spacing w:line="259" w:lineRule="auto"/>
@@ -2552,9 +2884,6 @@
       </w:r>
     </w:p>
     <w:p>
-      <w:pPr>
-        <w:pStyle w:val="Heading1"/>
-      </w:pPr>
       <w:r>
         <w:lastRenderedPageBreak/>
         <w:t>DAFTAR PUSTAKA</w:t>
@@ -2574,7 +2903,7 @@
             <w:autoSpaceDE w:val="0"/>
             <w:autoSpaceDN w:val="0"/>
             <w:ind w:hanging="640"/>
-            <w:divId w:val="732042131"/>
+            <w:divId w:val="1026296691"/>
             <w:rPr>
               <w:rFonts w:eastAsia="Times New Roman"/>
               <w:kern w:val="0"/>
@@ -2598,6 +2927,158 @@
         </w:p>
         <w:p>
           <w:pPr>
+            <w:autoSpaceDE w:val="0"/>
+            <w:autoSpaceDN w:val="0"/>
+            <w:ind w:hanging="640"/>
+            <w:divId w:val="1097558077"/>
+            <w:rPr>
+              <w:rFonts w:eastAsia="Times New Roman"/>
+            </w:rPr>
+          </w:pPr>
+          <w:r>
+            <w:rPr>
+              <w:rFonts w:eastAsia="Times New Roman"/>
+            </w:rPr>
+            <w:t>[2]</w:t>
+          </w:r>
+          <w:r>
+            <w:rPr>
+              <w:rFonts w:eastAsia="Times New Roman"/>
+            </w:rPr>
+            <w:tab/>
+            <w:t>N. A. Alhazmy, Z. N. Chandra, P. Atmadiputra, dan Y. Triyana, “Building a Comprehensive Content Management System with NPM, Vue.js, Node.js, Postgresql, and Strap,” 2023.</w:t>
+          </w:r>
+        </w:p>
+        <w:p>
+          <w:pPr>
+            <w:autoSpaceDE w:val="0"/>
+            <w:autoSpaceDN w:val="0"/>
+            <w:ind w:hanging="640"/>
+            <w:divId w:val="69163534"/>
+            <w:rPr>
+              <w:rFonts w:eastAsia="Times New Roman"/>
+            </w:rPr>
+          </w:pPr>
+          <w:r>
+            <w:rPr>
+              <w:rFonts w:eastAsia="Times New Roman"/>
+            </w:rPr>
+            <w:t>[3]</w:t>
+          </w:r>
+          <w:r>
+            <w:rPr>
+              <w:rFonts w:eastAsia="Times New Roman"/>
+            </w:rPr>
+            <w:tab/>
+            <w:t>Chinedu Orie, “Testing NodeJs/Express API with Jest and Supertest,” dev.to. Diakses: 15 Desember 2023. [Daring]. Tersedia pada: https://dev.to/nedsoft/testing-nodejs-express-api-with-jest-and-supertest-1km6</w:t>
+          </w:r>
+        </w:p>
+        <w:p>
+          <w:pPr>
+            <w:autoSpaceDE w:val="0"/>
+            <w:autoSpaceDN w:val="0"/>
+            <w:ind w:hanging="640"/>
+            <w:divId w:val="1854803"/>
+            <w:rPr>
+              <w:rFonts w:eastAsia="Times New Roman"/>
+            </w:rPr>
+          </w:pPr>
+          <w:r>
+            <w:rPr>
+              <w:rFonts w:eastAsia="Times New Roman"/>
+            </w:rPr>
+            <w:t>[4]</w:t>
+          </w:r>
+          <w:r>
+            <w:rPr>
+              <w:rFonts w:eastAsia="Times New Roman"/>
+            </w:rPr>
+            <w:tab/>
+            <w:t>Prof. S.</w:t>
+          </w:r>
+          <w:proofErr w:type="gramStart"/>
+          <w:r>
+            <w:rPr>
+              <w:rFonts w:eastAsia="Times New Roman"/>
+            </w:rPr>
+            <w:t>K.Totade</w:t>
+          </w:r>
+          <w:proofErr w:type="gramEnd"/>
+          <w:r>
+            <w:rPr>
+              <w:rFonts w:eastAsia="Times New Roman"/>
+            </w:rPr>
+            <w:t xml:space="preserve">, Trupti Tayde, dan Pranali Dhole, “Black Box Testing,” </w:t>
+          </w:r>
+          <w:r>
+            <w:rPr>
+              <w:rFonts w:eastAsia="Times New Roman"/>
+              <w:i/>
+              <w:iCs/>
+            </w:rPr>
+            <w:t>f Innovations in Engineering and Technology (IRJIET)</w:t>
+          </w:r>
+          <w:r>
+            <w:rPr>
+              <w:rFonts w:eastAsia="Times New Roman"/>
+            </w:rPr>
+            <w:t>, vol. Volume 7, 2023, doi: https://doi.org/10.47001/IRJIET/2023.710089.</w:t>
+          </w:r>
+        </w:p>
+        <w:p>
+          <w:pPr>
+            <w:autoSpaceDE w:val="0"/>
+            <w:autoSpaceDN w:val="0"/>
+            <w:ind w:hanging="640"/>
+            <w:divId w:val="2034838243"/>
+            <w:rPr>
+              <w:rFonts w:eastAsia="Times New Roman"/>
+            </w:rPr>
+          </w:pPr>
+          <w:r>
+            <w:rPr>
+              <w:rFonts w:eastAsia="Times New Roman"/>
+            </w:rPr>
+            <w:t>[5]</w:t>
+          </w:r>
+          <w:r>
+            <w:rPr>
+              <w:rFonts w:eastAsia="Times New Roman"/>
+            </w:rPr>
+            <w:tab/>
+            <w:t>A. Fahma Rosyada, I. Sukirman, M. Afrizal Nur, dan A. Saifudin, “</w:t>
+          </w:r>
+          <w:proofErr w:type="gramStart"/>
+          <w:r>
+            <w:rPr>
+              <w:rFonts w:eastAsia="Times New Roman"/>
+            </w:rPr>
+            <w:t>BULLET :</w:t>
+          </w:r>
+          <w:proofErr w:type="gramEnd"/>
+          <w:r>
+            <w:rPr>
+              <w:rFonts w:eastAsia="Times New Roman"/>
+            </w:rPr>
+            <w:t xml:space="preserve"> Jurnal Multidisiplin Ilmu Pengujian Sistem Informasi Aplikasi Perpustakaan basis Website Menggunakan White Box Testing,” </w:t>
+          </w:r>
+          <w:r>
+            <w:rPr>
+              <w:rFonts w:eastAsia="Times New Roman"/>
+              <w:i/>
+              <w:iCs/>
+            </w:rPr>
+            <w:t>BULLET : Jurnal Multidisiplin Ilmu</w:t>
+          </w:r>
+          <w:r>
+            <w:rPr>
+              <w:rFonts w:eastAsia="Times New Roman"/>
+            </w:rPr>
+            <w:t>, vol. Volume 1, 2022, [Daring]. Tersedia pada: https://journal.mediapublikasi.id/index.php/oktal</w:t>
+          </w:r>
+        </w:p>
+        <w:p>
+          <w:pPr>
             <w:spacing w:line="259" w:lineRule="auto"/>
           </w:pPr>
           <w:r>
@@ -2624,17 +3105,14 @@
       </w:r>
     </w:p>
     <w:p>
-      <w:pPr>
-        <w:pStyle w:val="Heading2"/>
-      </w:pPr>
       <w:r>
         <w:lastRenderedPageBreak/>
-        <w:t>Lampiran</w:t>
+        <w:t>LAMPIRAN</w:t>
       </w:r>
     </w:p>
     <w:sectPr>
       <w:pgSz w:w="12240" w:h="15840" w:code="1"/>
-      <w:pgMar w:top="2592" w:right="1699" w:bottom="1699" w:left="2275" w:header="720" w:footer="720" w:gutter="0"/>
+      <w:pgMar w:top="1699" w:right="1699" w:bottom="1699" w:left="2275" w:header="720" w:footer="720" w:gutter="0"/>
       <w:cols w:space="720"/>
       <w:docGrid w:linePitch="360"/>
     </w:sectPr>
@@ -2695,6 +3173,92 @@
 <file path=word/numbering.xml><?xml version="1.0" encoding="utf-8"?>
 <w:numbering xmlns:wpc="http://schemas.microsoft.com/office/word/2010/wordprocessingCanvas" xmlns:cx="http://schemas.microsoft.com/office/drawing/2014/chartex" xmlns:cx1="http://schemas.microsoft.com/office/drawing/2015/9/8/chartex" xmlns:cx2="http://schemas.microsoft.com/office/drawing/2015/10/21/chartex" xmlns:cx3="http://schemas.microsoft.com/office/drawing/2016/5/9/chartex" xmlns:cx4="http://schemas.microsoft.com/office/drawing/2016/5/10/chartex" xmlns:cx5="http://schemas.microsoft.com/office/drawing/2016/5/11/chartex" xmlns:cx6="http://schemas.microsoft.com/office/drawing/2016/5/12/chartex" xmlns:cx7="http://schemas.microsoft.com/office/drawing/2016/5/13/chartex" xmlns:cx8="http://schemas.microsoft.com/office/drawing/2016/5/14/chartex" xmlns:mc="http://schemas.openxmlformats.org/markup-compatibility/2006" xmlns:aink="http://schemas.microsoft.com/office/drawing/2016/ink" xmlns:am3d="http://schemas.microsoft.com/office/drawing/2017/model3d" xmlns:o="urn:schemas-microsoft-com:office:office" xmlns:oel="http://schemas.microsoft.com/office/2019/extlst" xmlns:r="http://schemas.openxmlformats.org/officeDocument/2006/relationships" xmlns:m="http://schemas.openxmlformats.org/officeDocument/2006/math" xmlns:v="urn:schemas-microsoft-com:vml" xmlns:wp14="http://schemas.microsoft.com/office/word/2010/wordprocessingDrawing" xmlns:wp="http://schemas.openxmlformats.org/drawingml/2006/wordprocessingDrawing" xmlns:w10="urn:schemas-microsoft-com:office:word" xmlns:w="http://schemas.openxmlformats.org/wordprocessingml/2006/main" xmlns:w14="http://schemas.microsoft.com/office/word/2010/wordml" xmlns:w15="http://schemas.microsoft.com/office/word/2012/wordml" xmlns:w16cex="http://schemas.microsoft.com/office/word/2018/wordml/cex" xmlns:w16cid="http://schemas.microsoft.com/office/word/2016/wordml/cid" xmlns:w16="http://schemas.microsoft.com/office/word/2018/wordml" xmlns:w16sdtdh="http://schemas.microsoft.com/office/word/2020/wordml/sdtdatahash" xmlns:w16se="http://schemas.microsoft.com/office/word/2015/wordml/symex" xmlns:wpg="http://schemas.microsoft.com/office/word/2010/wordprocessingGroup" xmlns:wpi="http://schemas.microsoft.com/office/word/2010/wordprocessingInk" xmlns:wne="http://schemas.microsoft.com/office/word/2006/wordml" xmlns:wps="http://schemas.microsoft.com/office/word/2010/wordprocessingShape" mc:Ignorable="w14 w15 w16se w16cid w16 w16cex w16sdtdh wp14">
   <w:abstractNum w:abstractNumId="0" w15:restartNumberingAfterBreak="0">
+    <w:nsid w:val="012069EA"/>
+    <w:multiLevelType w:val="multilevel"/>
+    <w:tmpl w:val="0421001D"/>
+    <w:lvl w:ilvl="0">
+      <w:start w:val="1"/>
+      <w:numFmt w:val="decimal"/>
+      <w:lvlText w:val="%1)"/>
+      <w:lvlJc w:val="left"/>
+      <w:pPr>
+        <w:ind w:left="360" w:hanging="360"/>
+      </w:pPr>
+    </w:lvl>
+    <w:lvl w:ilvl="1">
+      <w:start w:val="1"/>
+      <w:numFmt w:val="lowerLetter"/>
+      <w:lvlText w:val="%2)"/>
+      <w:lvlJc w:val="left"/>
+      <w:pPr>
+        <w:ind w:left="720" w:hanging="360"/>
+      </w:pPr>
+    </w:lvl>
+    <w:lvl w:ilvl="2">
+      <w:start w:val="1"/>
+      <w:numFmt w:val="lowerRoman"/>
+      <w:lvlText w:val="%3)"/>
+      <w:lvlJc w:val="left"/>
+      <w:pPr>
+        <w:ind w:left="1080" w:hanging="360"/>
+      </w:pPr>
+    </w:lvl>
+    <w:lvl w:ilvl="3">
+      <w:start w:val="1"/>
+      <w:numFmt w:val="decimal"/>
+      <w:lvlText w:val="(%4)"/>
+      <w:lvlJc w:val="left"/>
+      <w:pPr>
+        <w:ind w:left="1440" w:hanging="360"/>
+      </w:pPr>
+    </w:lvl>
+    <w:lvl w:ilvl="4">
+      <w:start w:val="1"/>
+      <w:numFmt w:val="lowerLetter"/>
+      <w:lvlText w:val="(%5)"/>
+      <w:lvlJc w:val="left"/>
+      <w:pPr>
+        <w:ind w:left="1800" w:hanging="360"/>
+      </w:pPr>
+    </w:lvl>
+    <w:lvl w:ilvl="5">
+      <w:start w:val="1"/>
+      <w:numFmt w:val="lowerRoman"/>
+      <w:lvlText w:val="(%6)"/>
+      <w:lvlJc w:val="left"/>
+      <w:pPr>
+        <w:ind w:left="2160" w:hanging="360"/>
+      </w:pPr>
+    </w:lvl>
+    <w:lvl w:ilvl="6">
+      <w:start w:val="1"/>
+      <w:numFmt w:val="decimal"/>
+      <w:lvlText w:val="%7."/>
+      <w:lvlJc w:val="left"/>
+      <w:pPr>
+        <w:ind w:left="2520" w:hanging="360"/>
+      </w:pPr>
+    </w:lvl>
+    <w:lvl w:ilvl="7">
+      <w:start w:val="1"/>
+      <w:numFmt w:val="lowerLetter"/>
+      <w:lvlText w:val="%8."/>
+      <w:lvlJc w:val="left"/>
+      <w:pPr>
+        <w:ind w:left="2880" w:hanging="360"/>
+      </w:pPr>
+    </w:lvl>
+    <w:lvl w:ilvl="8">
+      <w:start w:val="1"/>
+      <w:numFmt w:val="lowerRoman"/>
+      <w:lvlText w:val="%9."/>
+      <w:lvlJc w:val="left"/>
+      <w:pPr>
+        <w:ind w:left="3240" w:hanging="360"/>
+      </w:pPr>
+    </w:lvl>
+  </w:abstractNum>
+  <w:abstractNum w:abstractNumId="1" w15:restartNumberingAfterBreak="0">
     <w:nsid w:val="014D16F5"/>
     <w:multiLevelType w:val="hybridMultilevel"/>
     <w:tmpl w:val="36BE8FCE"/>
@@ -2783,7 +3347,182 @@
       </w:pPr>
     </w:lvl>
   </w:abstractNum>
-  <w:abstractNum w:abstractNumId="1" w15:restartNumberingAfterBreak="0">
+  <w:abstractNum w:abstractNumId="2" w15:restartNumberingAfterBreak="0">
+    <w:nsid w:val="08FE173A"/>
+    <w:multiLevelType w:val="multilevel"/>
+    <w:tmpl w:val="EDE8A0C6"/>
+    <w:lvl w:ilvl="0">
+      <w:start w:val="1"/>
+      <w:numFmt w:val="decimal"/>
+      <w:lvlText w:val="%1."/>
+      <w:lvlJc w:val="left"/>
+      <w:pPr>
+        <w:ind w:left="720" w:hanging="360"/>
+      </w:pPr>
+      <w:rPr>
+        <w:rFonts w:hint="default"/>
+      </w:rPr>
+    </w:lvl>
+    <w:lvl w:ilvl="1">
+      <w:start w:val="1"/>
+      <w:numFmt w:val="lowerLetter"/>
+      <w:lvlText w:val="%2."/>
+      <w:lvlJc w:val="left"/>
+      <w:pPr>
+        <w:ind w:left="1440" w:hanging="360"/>
+      </w:pPr>
+    </w:lvl>
+    <w:lvl w:ilvl="2">
+      <w:start w:val="1"/>
+      <w:numFmt w:val="lowerRoman"/>
+      <w:lvlText w:val="%3."/>
+      <w:lvlJc w:val="right"/>
+      <w:pPr>
+        <w:ind w:left="2160" w:hanging="180"/>
+      </w:pPr>
+    </w:lvl>
+    <w:lvl w:ilvl="3">
+      <w:start w:val="1"/>
+      <w:numFmt w:val="decimal"/>
+      <w:lvlText w:val="%4."/>
+      <w:lvlJc w:val="left"/>
+      <w:pPr>
+        <w:ind w:left="2880" w:hanging="360"/>
+      </w:pPr>
+    </w:lvl>
+    <w:lvl w:ilvl="4">
+      <w:start w:val="1"/>
+      <w:numFmt w:val="lowerLetter"/>
+      <w:lvlText w:val="%5."/>
+      <w:lvlJc w:val="left"/>
+      <w:pPr>
+        <w:ind w:left="3600" w:hanging="360"/>
+      </w:pPr>
+    </w:lvl>
+    <w:lvl w:ilvl="5">
+      <w:start w:val="1"/>
+      <w:numFmt w:val="lowerRoman"/>
+      <w:lvlText w:val="%6."/>
+      <w:lvlJc w:val="right"/>
+      <w:pPr>
+        <w:ind w:left="4320" w:hanging="180"/>
+      </w:pPr>
+    </w:lvl>
+    <w:lvl w:ilvl="6">
+      <w:start w:val="1"/>
+      <w:numFmt w:val="decimal"/>
+      <w:lvlText w:val="%7."/>
+      <w:lvlJc w:val="left"/>
+      <w:pPr>
+        <w:ind w:left="5040" w:hanging="360"/>
+      </w:pPr>
+    </w:lvl>
+    <w:lvl w:ilvl="7">
+      <w:start w:val="1"/>
+      <w:numFmt w:val="lowerLetter"/>
+      <w:lvlText w:val="%8."/>
+      <w:lvlJc w:val="left"/>
+      <w:pPr>
+        <w:ind w:left="5760" w:hanging="360"/>
+      </w:pPr>
+    </w:lvl>
+    <w:lvl w:ilvl="8">
+      <w:start w:val="1"/>
+      <w:numFmt w:val="lowerRoman"/>
+      <w:lvlText w:val="%9."/>
+      <w:lvlJc w:val="right"/>
+      <w:pPr>
+        <w:ind w:left="6480" w:hanging="180"/>
+      </w:pPr>
+    </w:lvl>
+  </w:abstractNum>
+  <w:abstractNum w:abstractNumId="3" w15:restartNumberingAfterBreak="0">
+    <w:nsid w:val="09F823EF"/>
+    <w:multiLevelType w:val="multilevel"/>
+    <w:tmpl w:val="0421001D"/>
+    <w:lvl w:ilvl="0">
+      <w:start w:val="1"/>
+      <w:numFmt w:val="decimal"/>
+      <w:lvlText w:val="%1)"/>
+      <w:lvlJc w:val="left"/>
+      <w:pPr>
+        <w:ind w:left="360" w:hanging="360"/>
+      </w:pPr>
+    </w:lvl>
+    <w:lvl w:ilvl="1">
+      <w:start w:val="1"/>
+      <w:numFmt w:val="lowerLetter"/>
+      <w:lvlText w:val="%2)"/>
+      <w:lvlJc w:val="left"/>
+      <w:pPr>
+        <w:ind w:left="720" w:hanging="360"/>
+      </w:pPr>
+    </w:lvl>
+    <w:lvl w:ilvl="2">
+      <w:start w:val="1"/>
+      <w:numFmt w:val="lowerRoman"/>
+      <w:lvlText w:val="%3)"/>
+      <w:lvlJc w:val="left"/>
+      <w:pPr>
+        <w:ind w:left="1080" w:hanging="360"/>
+      </w:pPr>
+    </w:lvl>
+    <w:lvl w:ilvl="3">
+      <w:start w:val="1"/>
+      <w:numFmt w:val="decimal"/>
+      <w:lvlText w:val="(%4)"/>
+      <w:lvlJc w:val="left"/>
+      <w:pPr>
+        <w:ind w:left="1440" w:hanging="360"/>
+      </w:pPr>
+    </w:lvl>
+    <w:lvl w:ilvl="4">
+      <w:start w:val="1"/>
+      <w:numFmt w:val="lowerLetter"/>
+      <w:lvlText w:val="(%5)"/>
+      <w:lvlJc w:val="left"/>
+      <w:pPr>
+        <w:ind w:left="1800" w:hanging="360"/>
+      </w:pPr>
+    </w:lvl>
+    <w:lvl w:ilvl="5">
+      <w:start w:val="1"/>
+      <w:numFmt w:val="lowerRoman"/>
+      <w:lvlText w:val="(%6)"/>
+      <w:lvlJc w:val="left"/>
+      <w:pPr>
+        <w:ind w:left="2160" w:hanging="360"/>
+      </w:pPr>
+    </w:lvl>
+    <w:lvl w:ilvl="6">
+      <w:start w:val="1"/>
+      <w:numFmt w:val="decimal"/>
+      <w:lvlText w:val="%7."/>
+      <w:lvlJc w:val="left"/>
+      <w:pPr>
+        <w:ind w:left="2520" w:hanging="360"/>
+      </w:pPr>
+    </w:lvl>
+    <w:lvl w:ilvl="7">
+      <w:start w:val="1"/>
+      <w:numFmt w:val="lowerLetter"/>
+      <w:lvlText w:val="%8."/>
+      <w:lvlJc w:val="left"/>
+      <w:pPr>
+        <w:ind w:left="2880" w:hanging="360"/>
+      </w:pPr>
+    </w:lvl>
+    <w:lvl w:ilvl="8">
+      <w:start w:val="1"/>
+      <w:numFmt w:val="lowerRoman"/>
+      <w:lvlText w:val="%9."/>
+      <w:lvlJc w:val="left"/>
+      <w:pPr>
+        <w:ind w:left="3240" w:hanging="360"/>
+      </w:pPr>
+    </w:lvl>
+  </w:abstractNum>
+  <w:abstractNum w:abstractNumId="4" w15:restartNumberingAfterBreak="0">
     <w:nsid w:val="0AD7141A"/>
     <w:multiLevelType w:val="hybridMultilevel"/>
     <w:tmpl w:val="CF940EEE"/>
@@ -2872,7 +3611,7 @@
       </w:pPr>
     </w:lvl>
   </w:abstractNum>
-  <w:abstractNum w:abstractNumId="2" w15:restartNumberingAfterBreak="0">
+  <w:abstractNum w:abstractNumId="5" w15:restartNumberingAfterBreak="0">
     <w:nsid w:val="2BD41C35"/>
     <w:multiLevelType w:val="hybridMultilevel"/>
     <w:tmpl w:val="7640F168"/>
@@ -2958,20 +3697,23 @@
       </w:pPr>
     </w:lvl>
   </w:abstractNum>
-  <w:abstractNum w:abstractNumId="3" w15:restartNumberingAfterBreak="0">
-    <w:nsid w:val="447A3E81"/>
+  <w:abstractNum w:abstractNumId="6" w15:restartNumberingAfterBreak="0">
+    <w:nsid w:val="3E994624"/>
     <w:multiLevelType w:val="hybridMultilevel"/>
-    <w:tmpl w:val="C6AEA6EC"/>
-    <w:lvl w:ilvl="0" w:tplc="04210015">
-      <w:start w:val="1"/>
-      <w:numFmt w:val="upperLetter"/>
+    <w:tmpl w:val="BA783ACA"/>
+    <w:lvl w:ilvl="0" w:tplc="BC6AD906">
+      <w:start w:val="1"/>
+      <w:numFmt w:val="decimal"/>
       <w:lvlText w:val="%1."/>
       <w:lvlJc w:val="left"/>
       <w:pPr>
         <w:ind w:left="720" w:hanging="360"/>
       </w:pPr>
-    </w:lvl>
-    <w:lvl w:ilvl="1" w:tplc="04210019" w:tentative="1">
+      <w:rPr>
+        <w:rFonts w:hint="default"/>
+      </w:rPr>
+    </w:lvl>
+    <w:lvl w:ilvl="1" w:tplc="04210019">
       <w:start w:val="1"/>
       <w:numFmt w:val="lowerLetter"/>
       <w:lvlText w:val="%2."/>
@@ -3044,7 +3786,342 @@
       </w:pPr>
     </w:lvl>
   </w:abstractNum>
-  <w:abstractNum w:abstractNumId="4" w15:restartNumberingAfterBreak="0">
+  <w:abstractNum w:abstractNumId="7" w15:restartNumberingAfterBreak="0">
+    <w:nsid w:val="447A3E81"/>
+    <w:multiLevelType w:val="multilevel"/>
+    <w:tmpl w:val="E6BAF374"/>
+    <w:lvl w:ilvl="0">
+      <w:start w:val="1"/>
+      <w:numFmt w:val="decimal"/>
+      <w:lvlText w:val="1.%1."/>
+      <w:lvlJc w:val="left"/>
+      <w:pPr>
+        <w:ind w:left="360" w:hanging="360"/>
+      </w:pPr>
+      <w:rPr>
+        <w:rFonts w:hint="default"/>
+      </w:rPr>
+    </w:lvl>
+    <w:lvl w:ilvl="1">
+      <w:start w:val="1"/>
+      <w:numFmt w:val="decimal"/>
+      <w:lvlText w:val="%1.%2."/>
+      <w:lvlJc w:val="left"/>
+      <w:pPr>
+        <w:ind w:left="792" w:hanging="432"/>
+      </w:pPr>
+    </w:lvl>
+    <w:lvl w:ilvl="2">
+      <w:start w:val="1"/>
+      <w:numFmt w:val="decimal"/>
+      <w:lvlText w:val="%1.%2.%3."/>
+      <w:lvlJc w:val="left"/>
+      <w:pPr>
+        <w:ind w:left="1224" w:hanging="504"/>
+      </w:pPr>
+    </w:lvl>
+    <w:lvl w:ilvl="3">
+      <w:start w:val="1"/>
+      <w:numFmt w:val="decimal"/>
+      <w:lvlText w:val="%1.%2.%3.%4."/>
+      <w:lvlJc w:val="left"/>
+      <w:pPr>
+        <w:ind w:left="1728" w:hanging="648"/>
+      </w:pPr>
+    </w:lvl>
+    <w:lvl w:ilvl="4">
+      <w:start w:val="1"/>
+      <w:numFmt w:val="decimal"/>
+      <w:lvlText w:val="%1.%2.%3.%4.%5."/>
+      <w:lvlJc w:val="left"/>
+      <w:pPr>
+        <w:ind w:left="2232" w:hanging="792"/>
+      </w:pPr>
+    </w:lvl>
+    <w:lvl w:ilvl="5">
+      <w:start w:val="1"/>
+      <w:numFmt w:val="decimal"/>
+      <w:lvlText w:val="%1.%2.%3.%4.%5.%6."/>
+      <w:lvlJc w:val="left"/>
+      <w:pPr>
+        <w:ind w:left="2736" w:hanging="936"/>
+      </w:pPr>
+    </w:lvl>
+    <w:lvl w:ilvl="6">
+      <w:start w:val="1"/>
+      <w:numFmt w:val="decimal"/>
+      <w:lvlText w:val="%1.%2.%3.%4.%5.%6.%7."/>
+      <w:lvlJc w:val="left"/>
+      <w:pPr>
+        <w:ind w:left="3240" w:hanging="1080"/>
+      </w:pPr>
+    </w:lvl>
+    <w:lvl w:ilvl="7">
+      <w:start w:val="1"/>
+      <w:numFmt w:val="decimal"/>
+      <w:lvlText w:val="%1.%2.%3.%4.%5.%6.%7.%8."/>
+      <w:lvlJc w:val="left"/>
+      <w:pPr>
+        <w:ind w:left="3744" w:hanging="1224"/>
+      </w:pPr>
+    </w:lvl>
+    <w:lvl w:ilvl="8">
+      <w:start w:val="1"/>
+      <w:numFmt w:val="decimal"/>
+      <w:lvlText w:val="%1.%2.%3.%4.%5.%6.%7.%8.%9."/>
+      <w:lvlJc w:val="left"/>
+      <w:pPr>
+        <w:ind w:left="4320" w:hanging="1440"/>
+      </w:pPr>
+    </w:lvl>
+  </w:abstractNum>
+  <w:abstractNum w:abstractNumId="8" w15:restartNumberingAfterBreak="0">
+    <w:nsid w:val="50824E66"/>
+    <w:multiLevelType w:val="multilevel"/>
+    <w:tmpl w:val="896EC502"/>
+    <w:lvl w:ilvl="0">
+      <w:start w:val="1"/>
+      <w:numFmt w:val="upperRoman"/>
+      <w:pStyle w:val="Heading1"/>
+      <w:suff w:val="nothing"/>
+      <w:lvlText w:val="BAB %1 "/>
+      <w:lvlJc w:val="left"/>
+      <w:pPr>
+        <w:ind w:left="360" w:hanging="360"/>
+      </w:pPr>
+      <w:rPr>
+        <w:rFonts w:hint="default"/>
+      </w:rPr>
+    </w:lvl>
+    <w:lvl w:ilvl="1">
+      <w:start w:val="1"/>
+      <w:numFmt w:val="decimal"/>
+      <w:pStyle w:val="Heading2"/>
+      <w:isLgl/>
+      <w:suff w:val="space"/>
+      <w:lvlText w:val="%1.%2"/>
+      <w:lvlJc w:val="left"/>
+      <w:pPr>
+        <w:ind w:left="720" w:hanging="360"/>
+      </w:pPr>
+      <w:rPr>
+        <w:rFonts w:hint="default"/>
+      </w:rPr>
+    </w:lvl>
+    <w:lvl w:ilvl="2">
+      <w:start w:val="1"/>
+      <w:numFmt w:val="decimal"/>
+      <w:pStyle w:val="Heading3"/>
+      <w:isLgl/>
+      <w:suff w:val="space"/>
+      <w:lvlText w:val="%1.%2.%3"/>
+      <w:lvlJc w:val="left"/>
+      <w:pPr>
+        <w:ind w:left="1080" w:hanging="360"/>
+      </w:pPr>
+      <w:rPr>
+        <w:rFonts w:hint="default"/>
+      </w:rPr>
+    </w:lvl>
+    <w:lvl w:ilvl="3">
+      <w:start w:val="1"/>
+      <w:numFmt w:val="decimal"/>
+      <w:pStyle w:val="Heading4"/>
+      <w:isLgl/>
+      <w:suff w:val="space"/>
+      <w:lvlText w:val="%1.%2.%3.%4"/>
+      <w:lvlJc w:val="left"/>
+      <w:pPr>
+        <w:ind w:left="1440" w:hanging="360"/>
+      </w:pPr>
+      <w:rPr>
+        <w:rFonts w:hint="default"/>
+      </w:rPr>
+    </w:lvl>
+    <w:lvl w:ilvl="4">
+      <w:start w:val="1"/>
+      <w:numFmt w:val="decimal"/>
+      <w:pStyle w:val="Heading5"/>
+      <w:suff w:val="space"/>
+      <w:lvlText w:val="%2.%3.%4.%5"/>
+      <w:lvlJc w:val="left"/>
+      <w:pPr>
+        <w:ind w:left="1800" w:hanging="360"/>
+      </w:pPr>
+      <w:rPr>
+        <w:rFonts w:hint="default"/>
+      </w:rPr>
+    </w:lvl>
+    <w:lvl w:ilvl="5">
+      <w:start w:val="1"/>
+      <w:numFmt w:val="decimal"/>
+      <w:pStyle w:val="Heading6"/>
+      <w:suff w:val="space"/>
+      <w:lvlText w:val="%2.%3.%4.%5.%6"/>
+      <w:lvlJc w:val="left"/>
+      <w:pPr>
+        <w:ind w:left="2160" w:hanging="360"/>
+      </w:pPr>
+      <w:rPr>
+        <w:rFonts w:hint="default"/>
+      </w:rPr>
+    </w:lvl>
+    <w:lvl w:ilvl="6">
+      <w:start w:val="1"/>
+      <w:numFmt w:val="decimal"/>
+      <w:lvlText w:val="%7."/>
+      <w:lvlJc w:val="left"/>
+      <w:pPr>
+        <w:ind w:left="2520" w:hanging="360"/>
+      </w:pPr>
+      <w:rPr>
+        <w:rFonts w:hint="default"/>
+      </w:rPr>
+    </w:lvl>
+    <w:lvl w:ilvl="7">
+      <w:start w:val="1"/>
+      <w:numFmt w:val="lowerLetter"/>
+      <w:lvlText w:val="%8."/>
+      <w:lvlJc w:val="left"/>
+      <w:pPr>
+        <w:ind w:left="2880" w:hanging="360"/>
+      </w:pPr>
+      <w:rPr>
+        <w:rFonts w:hint="default"/>
+      </w:rPr>
+    </w:lvl>
+    <w:lvl w:ilvl="8">
+      <w:start w:val="1"/>
+      <w:numFmt w:val="lowerRoman"/>
+      <w:lvlText w:val="%9."/>
+      <w:lvlJc w:val="left"/>
+      <w:pPr>
+        <w:ind w:left="3240" w:hanging="360"/>
+      </w:pPr>
+      <w:rPr>
+        <w:rFonts w:hint="default"/>
+      </w:rPr>
+    </w:lvl>
+  </w:abstractNum>
+  <w:abstractNum w:abstractNumId="9" w15:restartNumberingAfterBreak="0">
+    <w:nsid w:val="54020963"/>
+    <w:multiLevelType w:val="multilevel"/>
+    <w:tmpl w:val="0B82DEDE"/>
+    <w:lvl w:ilvl="0">
+      <w:start w:val="1"/>
+      <w:numFmt w:val="upperRoman"/>
+      <w:suff w:val="nothing"/>
+      <w:lvlText w:val="BAB %1"/>
+      <w:lvlJc w:val="left"/>
+      <w:pPr>
+        <w:ind w:left="720" w:hanging="360"/>
+      </w:pPr>
+      <w:rPr>
+        <w:rFonts w:hint="default"/>
+      </w:rPr>
+    </w:lvl>
+    <w:lvl w:ilvl="1">
+      <w:start w:val="1"/>
+      <w:numFmt w:val="decimal"/>
+      <w:isLgl/>
+      <w:suff w:val="space"/>
+      <w:lvlText w:val="%1.%2"/>
+      <w:lvlJc w:val="left"/>
+      <w:pPr>
+        <w:ind w:left="1440" w:hanging="360"/>
+      </w:pPr>
+      <w:rPr>
+        <w:rFonts w:hint="default"/>
+      </w:rPr>
+    </w:lvl>
+    <w:lvl w:ilvl="2">
+      <w:start w:val="1"/>
+      <w:numFmt w:val="decimal"/>
+      <w:isLgl/>
+      <w:suff w:val="space"/>
+      <w:lvlText w:val="%1.%2.%3"/>
+      <w:lvlJc w:val="right"/>
+      <w:pPr>
+        <w:ind w:left="2160" w:hanging="180"/>
+      </w:pPr>
+      <w:rPr>
+        <w:rFonts w:hint="default"/>
+      </w:rPr>
+    </w:lvl>
+    <w:lvl w:ilvl="3">
+      <w:start w:val="1"/>
+      <w:numFmt w:val="decimal"/>
+      <w:lvlText w:val="%4."/>
+      <w:lvlJc w:val="left"/>
+      <w:pPr>
+        <w:ind w:left="2880" w:hanging="360"/>
+      </w:pPr>
+      <w:rPr>
+        <w:rFonts w:hint="default"/>
+      </w:rPr>
+    </w:lvl>
+    <w:lvl w:ilvl="4">
+      <w:start w:val="1"/>
+      <w:numFmt w:val="lowerLetter"/>
+      <w:lvlText w:val="%5."/>
+      <w:lvlJc w:val="left"/>
+      <w:pPr>
+        <w:ind w:left="3600" w:hanging="360"/>
+      </w:pPr>
+      <w:rPr>
+        <w:rFonts w:hint="default"/>
+      </w:rPr>
+    </w:lvl>
+    <w:lvl w:ilvl="5">
+      <w:start w:val="1"/>
+      <w:numFmt w:val="lowerRoman"/>
+      <w:lvlText w:val="%6."/>
+      <w:lvlJc w:val="right"/>
+      <w:pPr>
+        <w:ind w:left="4320" w:hanging="180"/>
+      </w:pPr>
+      <w:rPr>
+        <w:rFonts w:hint="default"/>
+      </w:rPr>
+    </w:lvl>
+    <w:lvl w:ilvl="6">
+      <w:start w:val="1"/>
+      <w:numFmt w:val="decimal"/>
+      <w:lvlText w:val="%7."/>
+      <w:lvlJc w:val="left"/>
+      <w:pPr>
+        <w:ind w:left="5040" w:hanging="360"/>
+      </w:pPr>
+      <w:rPr>
+        <w:rFonts w:hint="default"/>
+      </w:rPr>
+    </w:lvl>
+    <w:lvl w:ilvl="7">
+      <w:start w:val="1"/>
+      <w:numFmt w:val="lowerLetter"/>
+      <w:lvlText w:val="%8."/>
+      <w:lvlJc w:val="left"/>
+      <w:pPr>
+        <w:ind w:left="5760" w:hanging="360"/>
+      </w:pPr>
+      <w:rPr>
+        <w:rFonts w:hint="default"/>
+      </w:rPr>
+    </w:lvl>
+    <w:lvl w:ilvl="8">
+      <w:start w:val="1"/>
+      <w:numFmt w:val="lowerRoman"/>
+      <w:lvlText w:val="%9."/>
+      <w:lvlJc w:val="right"/>
+      <w:pPr>
+        <w:ind w:left="6480" w:hanging="180"/>
+      </w:pPr>
+      <w:rPr>
+        <w:rFonts w:hint="default"/>
+      </w:rPr>
+    </w:lvl>
+  </w:abstractNum>
+  <w:abstractNum w:abstractNumId="10" w15:restartNumberingAfterBreak="0">
     <w:nsid w:val="54A573A4"/>
     <w:multiLevelType w:val="hybridMultilevel"/>
     <w:tmpl w:val="0D0E2BB0"/>
@@ -3054,19 +4131,19 @@
       <w:lvlText w:val="%1."/>
       <w:lvlJc w:val="left"/>
       <w:pPr>
-        <w:ind w:left="1080" w:hanging="360"/>
+        <w:ind w:left="1440" w:hanging="360"/>
       </w:pPr>
       <w:rPr>
         <w:rFonts w:hint="default"/>
       </w:rPr>
     </w:lvl>
-    <w:lvl w:ilvl="1" w:tplc="04210019" w:tentative="1">
+    <w:lvl w:ilvl="1" w:tplc="04210019">
       <w:start w:val="1"/>
       <w:numFmt w:val="lowerLetter"/>
       <w:lvlText w:val="%2."/>
       <w:lvlJc w:val="left"/>
       <w:pPr>
-        <w:ind w:left="1800" w:hanging="360"/>
+        <w:ind w:left="2160" w:hanging="360"/>
       </w:pPr>
     </w:lvl>
     <w:lvl w:ilvl="2" w:tplc="0421001B" w:tentative="1">
@@ -3075,7 +4152,7 @@
       <w:lvlText w:val="%3."/>
       <w:lvlJc w:val="right"/>
       <w:pPr>
-        <w:ind w:left="2520" w:hanging="180"/>
+        <w:ind w:left="2880" w:hanging="180"/>
       </w:pPr>
     </w:lvl>
     <w:lvl w:ilvl="3" w:tplc="0421000F" w:tentative="1">
@@ -3084,7 +4161,7 @@
       <w:lvlText w:val="%4."/>
       <w:lvlJc w:val="left"/>
       <w:pPr>
-        <w:ind w:left="3240" w:hanging="360"/>
+        <w:ind w:left="3600" w:hanging="360"/>
       </w:pPr>
     </w:lvl>
     <w:lvl w:ilvl="4" w:tplc="04210019" w:tentative="1">
@@ -3093,7 +4170,7 @@
       <w:lvlText w:val="%5."/>
       <w:lvlJc w:val="left"/>
       <w:pPr>
-        <w:ind w:left="3960" w:hanging="360"/>
+        <w:ind w:left="4320" w:hanging="360"/>
       </w:pPr>
     </w:lvl>
     <w:lvl w:ilvl="5" w:tplc="0421001B" w:tentative="1">
@@ -3102,7 +4179,7 @@
       <w:lvlText w:val="%6."/>
       <w:lvlJc w:val="right"/>
       <w:pPr>
-        <w:ind w:left="4680" w:hanging="180"/>
+        <w:ind w:left="5040" w:hanging="180"/>
       </w:pPr>
     </w:lvl>
     <w:lvl w:ilvl="6" w:tplc="0421000F" w:tentative="1">
@@ -3111,7 +4188,7 @@
       <w:lvlText w:val="%7."/>
       <w:lvlJc w:val="left"/>
       <w:pPr>
-        <w:ind w:left="5400" w:hanging="360"/>
+        <w:ind w:left="5760" w:hanging="360"/>
       </w:pPr>
     </w:lvl>
     <w:lvl w:ilvl="7" w:tplc="04210019" w:tentative="1">
@@ -3120,7 +4197,7 @@
       <w:lvlText w:val="%8."/>
       <w:lvlJc w:val="left"/>
       <w:pPr>
-        <w:ind w:left="6120" w:hanging="360"/>
+        <w:ind w:left="6480" w:hanging="360"/>
       </w:pPr>
     </w:lvl>
     <w:lvl w:ilvl="8" w:tplc="0421001B" w:tentative="1">
@@ -3129,11 +4206,11 @@
       <w:lvlText w:val="%9."/>
       <w:lvlJc w:val="right"/>
       <w:pPr>
-        <w:ind w:left="6840" w:hanging="180"/>
+        <w:ind w:left="7200" w:hanging="180"/>
       </w:pPr>
     </w:lvl>
   </w:abstractNum>
-  <w:abstractNum w:abstractNumId="5" w15:restartNumberingAfterBreak="0">
+  <w:abstractNum w:abstractNumId="11" w15:restartNumberingAfterBreak="0">
     <w:nsid w:val="5B9E769E"/>
     <w:multiLevelType w:val="hybridMultilevel"/>
     <w:tmpl w:val="83AAB348"/>
@@ -3219,7 +4296,7 @@
       </w:pPr>
     </w:lvl>
   </w:abstractNum>
-  <w:abstractNum w:abstractNumId="6" w15:restartNumberingAfterBreak="0">
+  <w:abstractNum w:abstractNumId="12" w15:restartNumberingAfterBreak="0">
     <w:nsid w:val="63981C45"/>
     <w:multiLevelType w:val="hybridMultilevel"/>
     <w:tmpl w:val="9522CBBE"/>
@@ -3308,30 +4385,119 @@
       </w:pPr>
     </w:lvl>
   </w:abstractNum>
-  <w:abstractNum w:abstractNumId="7" w15:restartNumberingAfterBreak="0">
+  <w:abstractNum w:abstractNumId="13" w15:restartNumberingAfterBreak="0">
+    <w:nsid w:val="67D178D8"/>
+    <w:multiLevelType w:val="hybridMultilevel"/>
+    <w:tmpl w:val="71704B0C"/>
+    <w:lvl w:ilvl="0" w:tplc="04210015">
+      <w:start w:val="1"/>
+      <w:numFmt w:val="upperLetter"/>
+      <w:lvlText w:val="%1."/>
+      <w:lvlJc w:val="left"/>
+      <w:pPr>
+        <w:ind w:left="720" w:hanging="360"/>
+      </w:pPr>
+    </w:lvl>
+    <w:lvl w:ilvl="1" w:tplc="04210019" w:tentative="1">
+      <w:start w:val="1"/>
+      <w:numFmt w:val="lowerLetter"/>
+      <w:lvlText w:val="%2."/>
+      <w:lvlJc w:val="left"/>
+      <w:pPr>
+        <w:ind w:left="1440" w:hanging="360"/>
+      </w:pPr>
+    </w:lvl>
+    <w:lvl w:ilvl="2" w:tplc="0421001B" w:tentative="1">
+      <w:start w:val="1"/>
+      <w:numFmt w:val="lowerRoman"/>
+      <w:lvlText w:val="%3."/>
+      <w:lvlJc w:val="right"/>
+      <w:pPr>
+        <w:ind w:left="2160" w:hanging="180"/>
+      </w:pPr>
+    </w:lvl>
+    <w:lvl w:ilvl="3" w:tplc="0421000F" w:tentative="1">
+      <w:start w:val="1"/>
+      <w:numFmt w:val="decimal"/>
+      <w:lvlText w:val="%4."/>
+      <w:lvlJc w:val="left"/>
+      <w:pPr>
+        <w:ind w:left="2880" w:hanging="360"/>
+      </w:pPr>
+    </w:lvl>
+    <w:lvl w:ilvl="4" w:tplc="04210019" w:tentative="1">
+      <w:start w:val="1"/>
+      <w:numFmt w:val="lowerLetter"/>
+      <w:lvlText w:val="%5."/>
+      <w:lvlJc w:val="left"/>
+      <w:pPr>
+        <w:ind w:left="3600" w:hanging="360"/>
+      </w:pPr>
+    </w:lvl>
+    <w:lvl w:ilvl="5" w:tplc="0421001B" w:tentative="1">
+      <w:start w:val="1"/>
+      <w:numFmt w:val="lowerRoman"/>
+      <w:lvlText w:val="%6."/>
+      <w:lvlJc w:val="right"/>
+      <w:pPr>
+        <w:ind w:left="4320" w:hanging="180"/>
+      </w:pPr>
+    </w:lvl>
+    <w:lvl w:ilvl="6" w:tplc="0421000F" w:tentative="1">
+      <w:start w:val="1"/>
+      <w:numFmt w:val="decimal"/>
+      <w:lvlText w:val="%7."/>
+      <w:lvlJc w:val="left"/>
+      <w:pPr>
+        <w:ind w:left="5040" w:hanging="360"/>
+      </w:pPr>
+    </w:lvl>
+    <w:lvl w:ilvl="7" w:tplc="04210019" w:tentative="1">
+      <w:start w:val="1"/>
+      <w:numFmt w:val="lowerLetter"/>
+      <w:lvlText w:val="%8."/>
+      <w:lvlJc w:val="left"/>
+      <w:pPr>
+        <w:ind w:left="5760" w:hanging="360"/>
+      </w:pPr>
+    </w:lvl>
+    <w:lvl w:ilvl="8" w:tplc="0421001B" w:tentative="1">
+      <w:start w:val="1"/>
+      <w:numFmt w:val="lowerRoman"/>
+      <w:lvlText w:val="%9."/>
+      <w:lvlJc w:val="right"/>
+      <w:pPr>
+        <w:ind w:left="6480" w:hanging="180"/>
+      </w:pPr>
+    </w:lvl>
+  </w:abstractNum>
+  <w:abstractNum w:abstractNumId="14" w15:restartNumberingAfterBreak="0">
     <w:nsid w:val="6B7D6475"/>
     <w:multiLevelType w:val="hybridMultilevel"/>
-    <w:tmpl w:val="48FE918C"/>
+    <w:tmpl w:val="C1F6925E"/>
     <w:lvl w:ilvl="0" w:tplc="BC6AD906">
       <w:start w:val="1"/>
       <w:numFmt w:val="decimal"/>
       <w:lvlText w:val="%1."/>
       <w:lvlJc w:val="left"/>
       <w:pPr>
-        <w:ind w:left="1080" w:hanging="360"/>
+        <w:ind w:left="1440" w:hanging="360"/>
       </w:pPr>
       <w:rPr>
         <w:rFonts w:hint="default"/>
       </w:rPr>
     </w:lvl>
-    <w:lvl w:ilvl="1" w:tplc="04210019">
-      <w:start w:val="1"/>
-      <w:numFmt w:val="lowerLetter"/>
+    <w:lvl w:ilvl="1" w:tplc="BC6AD906">
+      <w:start w:val="1"/>
+      <w:numFmt w:val="decimal"/>
       <w:lvlText w:val="%2."/>
       <w:lvlJc w:val="left"/>
       <w:pPr>
-        <w:ind w:left="1800" w:hanging="360"/>
-      </w:pPr>
+        <w:ind w:left="2160" w:hanging="360"/>
+      </w:pPr>
+      <w:rPr>
+        <w:rFonts w:hint="default"/>
+      </w:rPr>
     </w:lvl>
     <w:lvl w:ilvl="2" w:tplc="0421001B" w:tentative="1">
       <w:start w:val="1"/>
@@ -3339,7 +4505,7 @@
       <w:lvlText w:val="%3."/>
       <w:lvlJc w:val="right"/>
       <w:pPr>
-        <w:ind w:left="2520" w:hanging="180"/>
+        <w:ind w:left="2880" w:hanging="180"/>
       </w:pPr>
     </w:lvl>
     <w:lvl w:ilvl="3" w:tplc="0421000F" w:tentative="1">
@@ -3348,7 +4514,7 @@
       <w:lvlText w:val="%4."/>
       <w:lvlJc w:val="left"/>
       <w:pPr>
-        <w:ind w:left="3240" w:hanging="360"/>
+        <w:ind w:left="3600" w:hanging="360"/>
       </w:pPr>
     </w:lvl>
     <w:lvl w:ilvl="4" w:tplc="04210019" w:tentative="1">
@@ -3357,7 +4523,7 @@
       <w:lvlText w:val="%5."/>
       <w:lvlJc w:val="left"/>
       <w:pPr>
-        <w:ind w:left="3960" w:hanging="360"/>
+        <w:ind w:left="4320" w:hanging="360"/>
       </w:pPr>
     </w:lvl>
     <w:lvl w:ilvl="5" w:tplc="0421001B" w:tentative="1">
@@ -3366,7 +4532,7 @@
       <w:lvlText w:val="%6."/>
       <w:lvlJc w:val="right"/>
       <w:pPr>
-        <w:ind w:left="4680" w:hanging="180"/>
+        <w:ind w:left="5040" w:hanging="180"/>
       </w:pPr>
     </w:lvl>
     <w:lvl w:ilvl="6" w:tplc="0421000F" w:tentative="1">
@@ -3375,7 +4541,7 @@
       <w:lvlText w:val="%7."/>
       <w:lvlJc w:val="left"/>
       <w:pPr>
-        <w:ind w:left="5400" w:hanging="360"/>
+        <w:ind w:left="5760" w:hanging="360"/>
       </w:pPr>
     </w:lvl>
     <w:lvl w:ilvl="7" w:tplc="04210019" w:tentative="1">
@@ -3384,7 +4550,7 @@
       <w:lvlText w:val="%8."/>
       <w:lvlJc w:val="left"/>
       <w:pPr>
-        <w:ind w:left="6120" w:hanging="360"/>
+        <w:ind w:left="6480" w:hanging="360"/>
       </w:pPr>
     </w:lvl>
     <w:lvl w:ilvl="8" w:tplc="0421001B" w:tentative="1">
@@ -3393,33 +4559,102 @@
       <w:lvlText w:val="%9."/>
       <w:lvlJc w:val="right"/>
       <w:pPr>
-        <w:ind w:left="6840" w:hanging="180"/>
+        <w:ind w:left="7200" w:hanging="180"/>
       </w:pPr>
     </w:lvl>
   </w:abstractNum>
   <w:num w:numId="1" w16cid:durableId="324864229">
+    <w:abstractNumId w:val="12"/>
+  </w:num>
+  <w:num w:numId="2" w16cid:durableId="718014077">
+    <w:abstractNumId w:val="4"/>
+  </w:num>
+  <w:num w:numId="3" w16cid:durableId="446584818">
+    <w:abstractNumId w:val="1"/>
+  </w:num>
+  <w:num w:numId="4" w16cid:durableId="1355763261">
+    <w:abstractNumId w:val="7"/>
+  </w:num>
+  <w:num w:numId="5" w16cid:durableId="1554001507">
+    <w:abstractNumId w:val="5"/>
+  </w:num>
+  <w:num w:numId="6" w16cid:durableId="1540314479">
+    <w:abstractNumId w:val="11"/>
+  </w:num>
+  <w:num w:numId="7" w16cid:durableId="1495225668">
+    <w:abstractNumId w:val="14"/>
+  </w:num>
+  <w:num w:numId="8" w16cid:durableId="2039307321">
+    <w:abstractNumId w:val="10"/>
+  </w:num>
+  <w:num w:numId="9" w16cid:durableId="1170831307">
+    <w:abstractNumId w:val="13"/>
+  </w:num>
+  <w:num w:numId="10" w16cid:durableId="1008486379">
     <w:abstractNumId w:val="6"/>
   </w:num>
-  <w:num w:numId="2" w16cid:durableId="718014077">
-    <w:abstractNumId w:val="1"/>
+  <w:num w:numId="11" w16cid:durableId="2007895739">
+    <w:abstractNumId w:val="6"/>
+    <w:lvlOverride w:ilvl="0">
+      <w:startOverride w:val="1"/>
+    </w:lvlOverride>
   </w:num>
-  <w:num w:numId="3" w16cid:durableId="446584818">
+  <w:num w:numId="12" w16cid:durableId="1471290228">
+    <w:abstractNumId w:val="6"/>
+    <w:lvlOverride w:ilvl="0">
+      <w:startOverride w:val="1"/>
+    </w:lvlOverride>
+  </w:num>
+  <w:num w:numId="13" w16cid:durableId="1687974632">
     <w:abstractNumId w:val="0"/>
   </w:num>
-  <w:num w:numId="4" w16cid:durableId="1355763261">
+  <w:num w:numId="14" w16cid:durableId="492917454">
+    <w:abstractNumId w:val="6"/>
+    <w:lvlOverride w:ilvl="0">
+      <w:startOverride w:val="1"/>
+    </w:lvlOverride>
+  </w:num>
+  <w:num w:numId="15" w16cid:durableId="1797025852">
+    <w:abstractNumId w:val="2"/>
+  </w:num>
+  <w:num w:numId="16" w16cid:durableId="1791897005">
+    <w:abstractNumId w:val="2"/>
+    <w:lvlOverride w:ilvl="0">
+      <w:startOverride w:val="1"/>
+    </w:lvlOverride>
+    <w:lvlOverride w:ilvl="1">
+      <w:startOverride w:val="1"/>
+    </w:lvlOverride>
+    <w:lvlOverride w:ilvl="2">
+      <w:startOverride w:val="1"/>
+    </w:lvlOverride>
+    <w:lvlOverride w:ilvl="3">
+      <w:startOverride w:val="1"/>
+    </w:lvlOverride>
+    <w:lvlOverride w:ilvl="4">
+      <w:startOverride w:val="1"/>
+    </w:lvlOverride>
+    <w:lvlOverride w:ilvl="5">
+      <w:startOverride w:val="1"/>
+    </w:lvlOverride>
+    <w:lvlOverride w:ilvl="6">
+      <w:startOverride w:val="1"/>
+    </w:lvlOverride>
+    <w:lvlOverride w:ilvl="7">
+      <w:startOverride w:val="1"/>
+    </w:lvlOverride>
+    <w:lvlOverride w:ilvl="8">
+      <w:startOverride w:val="1"/>
+    </w:lvlOverride>
+  </w:num>
+  <w:num w:numId="17" w16cid:durableId="2092238930">
+    <w:abstractNumId w:val="9"/>
+  </w:num>
+  <w:num w:numId="18" w16cid:durableId="1795366779">
     <w:abstractNumId w:val="3"/>
   </w:num>
-  <w:num w:numId="5" w16cid:durableId="1554001507">
-    <w:abstractNumId w:val="2"/>
-  </w:num>
-  <w:num w:numId="6" w16cid:durableId="1540314479">
-    <w:abstractNumId w:val="5"/>
-  </w:num>
-  <w:num w:numId="7" w16cid:durableId="1495225668">
-    <w:abstractNumId w:val="7"/>
-  </w:num>
-  <w:num w:numId="8" w16cid:durableId="2039307321">
-    <w:abstractNumId w:val="4"/>
+  <w:num w:numId="19" w16cid:durableId="1595357062">
+    <w:abstractNumId w:val="8"/>
   </w:num>
 </w:numbering>
 </file>
@@ -3447,11 +4682,11 @@
     <w:lsdException w:name="Normal" w:uiPriority="0" w:qFormat="1"/>
     <w:lsdException w:name="heading 1" w:uiPriority="9" w:qFormat="1"/>
     <w:lsdException w:name="heading 2" w:semiHidden="1" w:uiPriority="9" w:unhideWhenUsed="1" w:qFormat="1"/>
-    <w:lsdException w:name="heading 3" w:semiHidden="1" w:uiPriority="9" w:unhideWhenUsed="1" w:qFormat="1"/>
-    <w:lsdException w:name="heading 4" w:semiHidden="1" w:uiPriority="9" w:unhideWhenUsed="1" w:qFormat="1"/>
-    <w:lsdException w:name="heading 5" w:semiHidden="1" w:uiPriority="9" w:unhideWhenUsed="1" w:qFormat="1"/>
-    <w:lsdException w:name="heading 6" w:semiHidden="1" w:uiPriority="9" w:unhideWhenUsed="1" w:qFormat="1"/>
-    <w:lsdException w:name="heading 7" w:semiHidden="1" w:uiPriority="9" w:unhideWhenUsed="1" w:qFormat="1"/>
+    <w:lsdException w:name="heading 3" w:semiHidden="1" w:uiPriority="9" w:unhideWhenUsed="1"/>
+    <w:lsdException w:name="heading 4" w:semiHidden="1" w:uiPriority="9" w:unhideWhenUsed="1"/>
+    <w:lsdException w:name="heading 5" w:semiHidden="1" w:uiPriority="9" w:unhideWhenUsed="1"/>
+    <w:lsdException w:name="heading 6" w:semiHidden="1" w:uiPriority="9" w:unhideWhenUsed="1"/>
+    <w:lsdException w:name="heading 7" w:semiHidden="1" w:uiPriority="9" w:unhideWhenUsed="1"/>
     <w:lsdException w:name="heading 8" w:semiHidden="1" w:uiPriority="9" w:unhideWhenUsed="1" w:qFormat="1"/>
     <w:lsdException w:name="heading 9" w:semiHidden="1" w:uiPriority="9" w:unhideWhenUsed="1" w:qFormat="1"/>
     <w:lsdException w:name="index 1" w:semiHidden="1" w:unhideWhenUsed="1"/>
@@ -3506,7 +4741,7 @@
     <w:lsdException w:name="List Number 3" w:semiHidden="1" w:unhideWhenUsed="1"/>
     <w:lsdException w:name="List Number 4" w:semiHidden="1" w:unhideWhenUsed="1"/>
     <w:lsdException w:name="List Number 5" w:semiHidden="1" w:unhideWhenUsed="1"/>
-    <w:lsdException w:name="Title" w:uiPriority="10" w:qFormat="1"/>
+    <w:lsdException w:name="Title" w:uiPriority="10"/>
     <w:lsdException w:name="Closing" w:semiHidden="1" w:unhideWhenUsed="1"/>
     <w:lsdException w:name="Signature" w:semiHidden="1" w:unhideWhenUsed="1"/>
     <w:lsdException w:name="Default Paragraph Font" w:semiHidden="1" w:uiPriority="1" w:unhideWhenUsed="1"/>
@@ -3518,7 +4753,7 @@
     <w:lsdException w:name="List Continue 4" w:semiHidden="1" w:unhideWhenUsed="1"/>
     <w:lsdException w:name="List Continue 5" w:semiHidden="1" w:unhideWhenUsed="1"/>
     <w:lsdException w:name="Message Header" w:semiHidden="1" w:unhideWhenUsed="1"/>
-    <w:lsdException w:name="Subtitle" w:uiPriority="11" w:qFormat="1"/>
+    <w:lsdException w:name="Subtitle" w:uiPriority="11"/>
     <w:lsdException w:name="Salutation" w:semiHidden="1" w:unhideWhenUsed="1"/>
     <w:lsdException w:name="Date" w:semiHidden="1" w:unhideWhenUsed="1"/>
     <w:lsdException w:name="Body Text First Indent" w:semiHidden="1" w:unhideWhenUsed="1"/>
@@ -3531,8 +4766,8 @@
     <w:lsdException w:name="Block Text" w:semiHidden="1" w:unhideWhenUsed="1"/>
     <w:lsdException w:name="Hyperlink" w:semiHidden="1" w:unhideWhenUsed="1"/>
     <w:lsdException w:name="FollowedHyperlink" w:semiHidden="1" w:unhideWhenUsed="1"/>
-    <w:lsdException w:name="Strong" w:uiPriority="22" w:qFormat="1"/>
-    <w:lsdException w:name="Emphasis" w:uiPriority="20" w:qFormat="1"/>
+    <w:lsdException w:name="Strong" w:uiPriority="22"/>
+    <w:lsdException w:name="Emphasis" w:uiPriority="20"/>
     <w:lsdException w:name="Document Map" w:semiHidden="1" w:unhideWhenUsed="1"/>
     <w:lsdException w:name="Plain Text" w:semiHidden="1" w:unhideWhenUsed="1"/>
     <w:lsdException w:name="E-mail Signature" w:semiHidden="1" w:unhideWhenUsed="1"/>
@@ -3601,7 +4836,7 @@
     <w:lsdException w:name="Table Grid" w:uiPriority="39"/>
     <w:lsdException w:name="Table Theme" w:semiHidden="1" w:unhideWhenUsed="1"/>
     <w:lsdException w:name="Placeholder Text" w:semiHidden="1"/>
-    <w:lsdException w:name="No Spacing" w:uiPriority="1" w:qFormat="1"/>
+    <w:lsdException w:name="No Spacing" w:uiPriority="1"/>
     <w:lsdException w:name="Light Shading" w:uiPriority="60"/>
     <w:lsdException w:name="Light List" w:uiPriority="61"/>
     <w:lsdException w:name="Light Grid" w:uiPriority="62"/>
@@ -3623,9 +4858,9 @@
     <w:lsdException w:name="Medium Shading 2 Accent 1" w:uiPriority="64"/>
     <w:lsdException w:name="Medium List 1 Accent 1" w:uiPriority="65"/>
     <w:lsdException w:name="Revision" w:semiHidden="1"/>
-    <w:lsdException w:name="List Paragraph" w:uiPriority="34" w:qFormat="1"/>
-    <w:lsdException w:name="Quote" w:uiPriority="29" w:qFormat="1"/>
-    <w:lsdException w:name="Intense Quote" w:uiPriority="30" w:qFormat="1"/>
+    <w:lsdException w:name="List Paragraph" w:uiPriority="34"/>
+    <w:lsdException w:name="Quote" w:uiPriority="29"/>
+    <w:lsdException w:name="Intense Quote" w:uiPriority="30"/>
     <w:lsdException w:name="Medium List 2 Accent 1" w:uiPriority="66"/>
     <w:lsdException w:name="Medium Grid 1 Accent 1" w:uiPriority="67"/>
     <w:lsdException w:name="Medium Grid 2 Accent 1" w:uiPriority="68"/>
@@ -3704,11 +4939,11 @@
     <w:lsdException w:name="Colorful Shading Accent 6" w:uiPriority="71"/>
     <w:lsdException w:name="Colorful List Accent 6" w:uiPriority="72"/>
     <w:lsdException w:name="Colorful Grid Accent 6" w:uiPriority="73"/>
-    <w:lsdException w:name="Subtle Emphasis" w:uiPriority="19" w:qFormat="1"/>
-    <w:lsdException w:name="Intense Emphasis" w:uiPriority="21" w:qFormat="1"/>
-    <w:lsdException w:name="Subtle Reference" w:uiPriority="31" w:qFormat="1"/>
-    <w:lsdException w:name="Intense Reference" w:uiPriority="32" w:qFormat="1"/>
-    <w:lsdException w:name="Book Title" w:uiPriority="33" w:qFormat="1"/>
+    <w:lsdException w:name="Subtle Emphasis" w:uiPriority="19"/>
+    <w:lsdException w:name="Intense Emphasis" w:uiPriority="21"/>
+    <w:lsdException w:name="Subtle Reference" w:uiPriority="31"/>
+    <w:lsdException w:name="Intense Reference" w:uiPriority="32"/>
+    <w:lsdException w:name="Book Title" w:uiPriority="33"/>
     <w:lsdException w:name="Bibliography" w:semiHidden="1" w:uiPriority="37" w:unhideWhenUsed="1"/>
     <w:lsdException w:name="TOC Heading" w:semiHidden="1" w:uiPriority="39" w:unhideWhenUsed="1" w:qFormat="1"/>
     <w:lsdException w:name="Plain Table 1" w:uiPriority="41"/>
@@ -3841,10 +5076,13 @@
     <w:autoRedefine/>
     <w:uiPriority w:val="9"/>
     <w:qFormat/>
-    <w:rsid w:val="000F4B32"/>
+    <w:rsid w:val="00E47F58"/>
     <w:pPr>
       <w:keepNext/>
       <w:keepLines/>
+      <w:numPr>
+        <w:numId w:val="19"/>
+      </w:numPr>
       <w:spacing w:before="240" w:after="0"/>
       <w:jc w:val="center"/>
       <w:outlineLvl w:val="0"/>
@@ -3866,10 +5104,14 @@
     <w:uiPriority w:val="9"/>
     <w:unhideWhenUsed/>
     <w:qFormat/>
-    <w:rsid w:val="004D4C92"/>
+    <w:rsid w:val="00FD6124"/>
     <w:pPr>
       <w:keepNext/>
       <w:keepLines/>
+      <w:numPr>
+        <w:ilvl w:val="1"/>
+        <w:numId w:val="19"/>
+      </w:numPr>
       <w:spacing w:before="40" w:after="0"/>
       <w:outlineLvl w:val="1"/>
     </w:pPr>
@@ -3877,8 +5119,105 @@
       <w:rFonts w:eastAsiaTheme="majorEastAsia" w:cstheme="majorBidi"/>
       <w:b/>
       <w:color w:val="000000" w:themeColor="text1"/>
-      <w:sz w:val="28"/>
       <w:szCs w:val="26"/>
+    </w:rPr>
+  </w:style>
+  <w:style w:type="paragraph" w:styleId="Heading3">
+    <w:name w:val="heading 3"/>
+    <w:basedOn w:val="Normal"/>
+    <w:next w:val="Normal"/>
+    <w:link w:val="Heading3Char"/>
+    <w:autoRedefine/>
+    <w:uiPriority w:val="9"/>
+    <w:unhideWhenUsed/>
+    <w:rsid w:val="0049574E"/>
+    <w:pPr>
+      <w:keepNext/>
+      <w:keepLines/>
+      <w:numPr>
+        <w:ilvl w:val="2"/>
+        <w:numId w:val="19"/>
+      </w:numPr>
+      <w:spacing w:before="40" w:after="0"/>
+      <w:outlineLvl w:val="2"/>
+    </w:pPr>
+    <w:rPr>
+      <w:rFonts w:eastAsiaTheme="majorEastAsia" w:cstheme="majorBidi"/>
+      <w:b/>
+      <w:color w:val="1F3763" w:themeColor="accent1" w:themeShade="7F"/>
+      <w:szCs w:val="24"/>
+    </w:rPr>
+  </w:style>
+  <w:style w:type="paragraph" w:styleId="Heading4">
+    <w:name w:val="heading 4"/>
+    <w:basedOn w:val="Normal"/>
+    <w:next w:val="Normal"/>
+    <w:link w:val="Heading4Char"/>
+    <w:uiPriority w:val="9"/>
+    <w:unhideWhenUsed/>
+    <w:rsid w:val="0049574E"/>
+    <w:pPr>
+      <w:keepNext/>
+      <w:keepLines/>
+      <w:numPr>
+        <w:ilvl w:val="3"/>
+        <w:numId w:val="19"/>
+      </w:numPr>
+      <w:spacing w:before="40" w:after="0"/>
+      <w:outlineLvl w:val="3"/>
+    </w:pPr>
+    <w:rPr>
+      <w:rFonts w:asciiTheme="majorHAnsi" w:eastAsiaTheme="majorEastAsia" w:hAnsiTheme="majorHAnsi" w:cstheme="majorBidi"/>
+      <w:i/>
+      <w:iCs/>
+      <w:color w:val="2F5496" w:themeColor="accent1" w:themeShade="BF"/>
+    </w:rPr>
+  </w:style>
+  <w:style w:type="paragraph" w:styleId="Heading5">
+    <w:name w:val="heading 5"/>
+    <w:basedOn w:val="Normal"/>
+    <w:next w:val="Normal"/>
+    <w:link w:val="Heading5Char"/>
+    <w:uiPriority w:val="9"/>
+    <w:semiHidden/>
+    <w:unhideWhenUsed/>
+    <w:rsid w:val="0049574E"/>
+    <w:pPr>
+      <w:keepNext/>
+      <w:keepLines/>
+      <w:numPr>
+        <w:ilvl w:val="4"/>
+        <w:numId w:val="19"/>
+      </w:numPr>
+      <w:spacing w:before="40" w:after="0"/>
+      <w:outlineLvl w:val="4"/>
+    </w:pPr>
+    <w:rPr>
+      <w:rFonts w:asciiTheme="majorHAnsi" w:eastAsiaTheme="majorEastAsia" w:hAnsiTheme="majorHAnsi" w:cstheme="majorBidi"/>
+      <w:color w:val="2F5496" w:themeColor="accent1" w:themeShade="BF"/>
+    </w:rPr>
+  </w:style>
+  <w:style w:type="paragraph" w:styleId="Heading6">
+    <w:name w:val="heading 6"/>
+    <w:basedOn w:val="Normal"/>
+    <w:next w:val="Normal"/>
+    <w:link w:val="Heading6Char"/>
+    <w:uiPriority w:val="9"/>
+    <w:unhideWhenUsed/>
+    <w:rsid w:val="0049574E"/>
+    <w:pPr>
+      <w:keepNext/>
+      <w:keepLines/>
+      <w:numPr>
+        <w:ilvl w:val="5"/>
+        <w:numId w:val="19"/>
+      </w:numPr>
+      <w:spacing w:before="40" w:after="0"/>
+      <w:outlineLvl w:val="5"/>
+    </w:pPr>
+    <w:rPr>
+      <w:rFonts w:asciiTheme="majorHAnsi" w:eastAsiaTheme="majorEastAsia" w:hAnsiTheme="majorHAnsi" w:cstheme="majorBidi"/>
+      <w:color w:val="1F3763" w:themeColor="accent1" w:themeShade="7F"/>
     </w:rPr>
   </w:style>
   <w:style w:type="character" w:default="1" w:styleId="DefaultParagraphFont">
@@ -3931,7 +5270,7 @@
     <w:basedOn w:val="DefaultParagraphFont"/>
     <w:link w:val="Heading1"/>
     <w:uiPriority w:val="9"/>
-    <w:rsid w:val="000F4B32"/>
+    <w:rsid w:val="00E47F58"/>
     <w:rPr>
       <w:rFonts w:ascii="Times New Roman" w:eastAsiaTheme="majorEastAsia" w:hAnsi="Times New Roman" w:cstheme="majorBidi"/>
       <w:b/>
@@ -3945,12 +5284,12 @@
     <w:basedOn w:val="DefaultParagraphFont"/>
     <w:link w:val="Heading2"/>
     <w:uiPriority w:val="9"/>
-    <w:rsid w:val="004D4C92"/>
+    <w:rsid w:val="00FD6124"/>
     <w:rPr>
       <w:rFonts w:ascii="Times New Roman" w:eastAsiaTheme="majorEastAsia" w:hAnsi="Times New Roman" w:cstheme="majorBidi"/>
       <w:b/>
       <w:color w:val="000000" w:themeColor="text1"/>
-      <w:sz w:val="28"/>
+      <w:sz w:val="24"/>
       <w:szCs w:val="26"/>
     </w:rPr>
   </w:style>
@@ -3958,7 +5297,6 @@
     <w:name w:val="List Paragraph"/>
     <w:basedOn w:val="Normal"/>
     <w:uiPriority w:val="34"/>
-    <w:qFormat/>
     <w:rsid w:val="000F4B32"/>
     <w:pPr>
       <w:ind w:left="720"/>
@@ -4024,6 +5362,59 @@
     <w:rsid w:val="003F4990"/>
     <w:rPr>
       <w:rFonts w:ascii="Times New Roman" w:hAnsi="Times New Roman"/>
+      <w:sz w:val="24"/>
+    </w:rPr>
+  </w:style>
+  <w:style w:type="character" w:customStyle="1" w:styleId="Heading3Char">
+    <w:name w:val="Heading 3 Char"/>
+    <w:basedOn w:val="DefaultParagraphFont"/>
+    <w:link w:val="Heading3"/>
+    <w:uiPriority w:val="9"/>
+    <w:rsid w:val="0049574E"/>
+    <w:rPr>
+      <w:rFonts w:ascii="Times New Roman" w:eastAsiaTheme="majorEastAsia" w:hAnsi="Times New Roman" w:cstheme="majorBidi"/>
+      <w:b/>
+      <w:color w:val="1F3763" w:themeColor="accent1" w:themeShade="7F"/>
+      <w:sz w:val="24"/>
+      <w:szCs w:val="24"/>
+    </w:rPr>
+  </w:style>
+  <w:style w:type="character" w:customStyle="1" w:styleId="Heading4Char">
+    <w:name w:val="Heading 4 Char"/>
+    <w:basedOn w:val="DefaultParagraphFont"/>
+    <w:link w:val="Heading4"/>
+    <w:uiPriority w:val="9"/>
+    <w:rsid w:val="0049574E"/>
+    <w:rPr>
+      <w:rFonts w:asciiTheme="majorHAnsi" w:eastAsiaTheme="majorEastAsia" w:hAnsiTheme="majorHAnsi" w:cstheme="majorBidi"/>
+      <w:i/>
+      <w:iCs/>
+      <w:color w:val="2F5496" w:themeColor="accent1" w:themeShade="BF"/>
+      <w:sz w:val="24"/>
+    </w:rPr>
+  </w:style>
+  <w:style w:type="character" w:customStyle="1" w:styleId="Heading5Char">
+    <w:name w:val="Heading 5 Char"/>
+    <w:basedOn w:val="DefaultParagraphFont"/>
+    <w:link w:val="Heading5"/>
+    <w:uiPriority w:val="9"/>
+    <w:semiHidden/>
+    <w:rsid w:val="0049574E"/>
+    <w:rPr>
+      <w:rFonts w:asciiTheme="majorHAnsi" w:eastAsiaTheme="majorEastAsia" w:hAnsiTheme="majorHAnsi" w:cstheme="majorBidi"/>
+      <w:color w:val="2F5496" w:themeColor="accent1" w:themeShade="BF"/>
+      <w:sz w:val="24"/>
+    </w:rPr>
+  </w:style>
+  <w:style w:type="character" w:customStyle="1" w:styleId="Heading6Char">
+    <w:name w:val="Heading 6 Char"/>
+    <w:basedOn w:val="DefaultParagraphFont"/>
+    <w:link w:val="Heading6"/>
+    <w:uiPriority w:val="9"/>
+    <w:rsid w:val="0049574E"/>
+    <w:rPr>
+      <w:rFonts w:asciiTheme="majorHAnsi" w:eastAsiaTheme="majorEastAsia" w:hAnsiTheme="majorHAnsi" w:cstheme="majorBidi"/>
+      <w:color w:val="1F3763" w:themeColor="accent1" w:themeShade="7F"/>
       <w:sz w:val="24"/>
     </w:rPr>
   </w:style>
@@ -4107,7 +5498,10 @@
     <w:rsidRoot w:val="004D23D4"/>
     <w:rsid w:val="00205960"/>
     <w:rsid w:val="004D23D4"/>
+    <w:rsid w:val="006E7AB3"/>
+    <w:rsid w:val="00794BD4"/>
     <w:rsid w:val="00BC25D1"/>
+    <w:rsid w:val="00CA3A95"/>
     <w:rsid w:val="00EA4E8D"/>
     <w:rsid w:val="00FD2856"/>
   </w:rsids>
@@ -4877,7 +6271,7 @@
 
 <file path=word/webextensions/taskpanes.xml><?xml version="1.0" encoding="utf-8"?>
 <wetp:taskpanes xmlns:wetp="http://schemas.microsoft.com/office/webextensions/taskpanes/2010/11">
-  <wetp:taskpane dockstate="right" visibility="0" width="350" row="0">
+  <wetp:taskpane dockstate="right" visibility="0" width="350" row="1">
     <wetp:webextensionref xmlns:r="http://schemas.openxmlformats.org/officeDocument/2006/relationships" r:id="rId1"/>
   </wetp:taskpane>
 </wetp:taskpanes>
@@ -4890,7 +6284,7 @@
     <we:reference id="WA104382081" version="1.55.1.0" store="WA104382081" storeType="OMEX"/>
   </we:alternateReferences>
   <we:properties>
-    <we:property name="MENDELEY_CITATIONS" value="[{&quot;citationID&quot;:&quot;MENDELEY_CITATION_2bfc7fb5-3e89-4de6-ac04-68689a214c41&quot;,&quot;properties&quot;:{&quot;noteIndex&quot;:0},&quot;isEdited&quot;:false,&quot;manualOverride&quot;:{&quot;isManuallyOverridden&quot;:false,&quot;citeprocText&quot;:&quot;[1]&quot;,&quot;manualOverrideText&quot;:&quot;&quot;},&quot;citationTag&quot;:&quot;MENDELEY_CITATION_v3_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&quot;,&quot;citationItems&quot;:[{&quot;id&quot;:&quot;9269ad62-66c5-3baf-9b7b-7b00fce1c192&quot;,&quot;itemData&quot;:{&quot;type&quot;:&quot;webpage&quot;,&quot;id&quot;:&quot;9269ad62-66c5-3baf-9b7b-7b00fce1c192&quot;,&quot;title&quot;:&quot;Source Code&quot;,&quot;author&quot;:[{&quot;family&quot;:&quot;Scott Wallask&quot;,&quot;given&quot;:&quot;&quot;,&quot;parse-names&quot;:false,&quot;dropping-particle&quot;:&quot;&quot;,&quot;non-dropping-particle&quot;:&quot;&quot;}],&quot;container-title&quot;:&quot;www.techtarget.com&quot;,&quot;accessed&quot;:{&quot;date-parts&quot;:[[2023,12,13]]},&quot;URL&quot;:&quot;https://www.techtarget.com/searchapparchitecture/definition/source-code&quot;,&quot;issued&quot;:{&quot;date-parts&quot;:[[2023,1]]},&quot;container-title-short&quot;:&quot;&quot;},&quot;isTemporary&quot;:false}]}]"/>
+    <we:property name="MENDELEY_CITATIONS" value="[{&quot;citationID&quot;:&quot;MENDELEY_CITATION_2bfc7fb5-3e89-4de6-ac04-68689a214c41&quot;,&quot;properties&quot;:{&quot;noteIndex&quot;:0},&quot;isEdited&quot;:false,&quot;manualOverride&quot;:{&quot;isManuallyOverridden&quot;:false,&quot;citeprocText&quot;:&quot;[1]&quot;,&quot;manualOverrideText&quot;:&quot;&quot;},&quot;citationTag&quot;:&quot;MENDELEY_CITATION_v3_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&quot;,&quot;citationItems&quot;:[{&quot;id&quot;:&quot;9269ad62-66c5-3baf-9b7b-7b00fce1c192&quot;,&quot;itemData&quot;:{&quot;type&quot;:&quot;webpage&quot;,&quot;id&quot;:&quot;9269ad62-66c5-3baf-9b7b-7b00fce1c192&quot;,&quot;title&quot;:&quot;Source Code&quot;,&quot;author&quot;:[{&quot;family&quot;:&quot;Scott Wallask&quot;,&quot;given&quot;:&quot;&quot;,&quot;parse-names&quot;:false,&quot;dropping-particle&quot;:&quot;&quot;,&quot;non-dropping-particle&quot;:&quot;&quot;}],&quot;container-title&quot;:&quot;www.techtarget.com&quot;,&quot;accessed&quot;:{&quot;date-parts&quot;:[[2023,12,13]]},&quot;URL&quot;:&quot;https://www.techtarget.com/searchapparchitecture/definition/source-code&quot;,&quot;issued&quot;:{&quot;date-parts&quot;:[[2023,1]]},&quot;container-title-short&quot;:&quot;&quot;},&quot;isTemporary&quot;:false}]},{&quot;citationID&quot;:&quot;MENDELEY_CITATION_4610bb17-950c-42d4-b1fc-34ea4f36301d&quot;,&quot;properties&quot;:{&quot;noteIndex&quot;:0},&quot;isEdited&quot;:false,&quot;manualOverride&quot;:{&quot;isManuallyOverridden&quot;:false,&quot;citeprocText&quot;:&quot;[2]&quot;,&quot;manualOverrideText&quot;:&quot;&quot;},&quot;citationTag&quot;:&quot;MENDELEY_CITATION_v3_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&quot;,&quot;citationItems&quot;:[{&quot;id&quot;:&quot;2cae32d6-da8a-36f0-8521-d4f8596d3fcb&quot;,&quot;itemData&quot;:{&quot;type&quot;:&quot;report&quot;,&quot;id&quot;:&quot;2cae32d6-da8a-36f0-8521-d4f8596d3fcb&quot;,&quot;title&quot;:&quot;Building a Comprehensive Content Management System with NPM, Vue.js, Node.js, Postgresql, and Strap&quot;,&quot;author&quot;:[{&quot;family&quot;:&quot;Alhazmy&quot;,&quot;given&quot;:&quot;Nashri Aziz&quot;,&quot;parse-names&quot;:false,&quot;dropping-particle&quot;:&quot;&quot;,&quot;non-dropping-particle&quot;:&quot;&quot;},{&quot;family&quot;:&quot;Chandra&quot;,&quot;given&quot;:&quot;Zahran Nurafi&quot;,&quot;parse-names&quot;:false,&quot;dropping-particle&quot;:&quot;&quot;,&quot;non-dropping-particle&quot;:&quot;&quot;},{&quot;family&quot;:&quot;Atmadiputra&quot;,&quot;given&quot;:&quot;Pradana&quot;,&quot;parse-names&quot;:false,&quot;dropping-particle&quot;:&quot;&quot;,&quot;non-dropping-particle&quot;:&quot;&quot;},{&quot;family&quot;:&quot;Triyana&quot;,&quot;given&quot;:&quot;Yudi&quot;,&quot;parse-names&quot;:false,&quot;dropping-particle&quot;:&quot;&quot;,&quot;non-dropping-particle&quot;:&quot;&quot;}],&quot;container-title&quot;:&quot;Liaison Journal Of Engineering&quot;,&quot;issued&quot;:{&quot;date-parts&quot;:[[2023]]},&quot;number-of-pages&quot;:&quot;2809-5243&quot;,&quot;abstract&quot;:&quot;This article presents a content management system built using NPM v6.14.17, Vue.js v3.x, Node.js v14.20.1, Postgresql v13.2.1, and Strapi v3.6.6. The system provides various functionalities such as an Ongoing request and assessment dashboard, courier request management, meeting room booking, stationery management, tools request management, and transportation request management. Users can create requests for different categories and the admin can approve or reject requests. Additionally, the system allows users to generate reports on stock flow, courier activities, and driver assessment. The Master Data section enables users to view, search, and perform CRUD operations. The system offers a comprehensive solution for efficient content management.&quot;,&quot;issue&quot;:&quot;1&quot;,&quot;volume&quot;:&quot;3&quot;,&quot;container-title-short&quot;:&quot;&quot;},&quot;isTemporary&quot;:false}]},{&quot;citationID&quot;:&quot;MENDELEY_CITATION_5592deb0-75bf-4c55-89c0-08c5e2f3b817&quot;,&quot;properties&quot;:{&quot;noteIndex&quot;:0},&quot;isEdited&quot;:false,&quot;manualOverride&quot;:{&quot;isManuallyOverridden&quot;:false,&quot;citeprocText&quot;:&quot;[2]&quot;,&quot;manualOverrideText&quot;:&quot;&quot;},&quot;citationTag&quot;:&quot;MENDELEY_CITATION_v3_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&quot;,&quot;citationItems&quot;:[{&quot;id&quot;:&quot;2cae32d6-da8a-36f0-8521-d4f8596d3fcb&quot;,&quot;itemData&quot;:{&quot;type&quot;:&quot;report&quot;,&quot;id&quot;:&quot;2cae32d6-da8a-36f0-8521-d4f8596d3fcb&quot;,&quot;title&quot;:&quot;Building a Comprehensive Content Management System with NPM, Vue.js, Node.js, Postgresql, and Strap&quot;,&quot;author&quot;:[{&quot;family&quot;:&quot;Alhazmy&quot;,&quot;given&quot;:&quot;Nashri Aziz&quot;,&quot;parse-names&quot;:false,&quot;dropping-particle&quot;:&quot;&quot;,&quot;non-dropping-particle&quot;:&quot;&quot;},{&quot;family&quot;:&quot;Chandra&quot;,&quot;given&quot;:&quot;Zahran Nurafi&quot;,&quot;parse-names&quot;:false,&quot;dropping-particle&quot;:&quot;&quot;,&quot;non-dropping-particle&quot;:&quot;&quot;},{&quot;family&quot;:&quot;Atmadiputra&quot;,&quot;given&quot;:&quot;Pradana&quot;,&quot;parse-names&quot;:false,&quot;dropping-particle&quot;:&quot;&quot;,&quot;non-dropping-particle&quot;:&quot;&quot;},{&quot;family&quot;:&quot;Triyana&quot;,&quot;given&quot;:&quot;Yudi&quot;,&quot;parse-names&quot;:false,&quot;dropping-particle&quot;:&quot;&quot;,&quot;non-dropping-particle&quot;:&quot;&quot;}],&quot;container-title&quot;:&quot;Liaison Journal Of Engineering&quot;,&quot;issued&quot;:{&quot;date-parts&quot;:[[2023]]},&quot;number-of-pages&quot;:&quot;2809-5243&quot;,&quot;abstract&quot;:&quot;This article presents a content management system built using NPM v6.14.17, Vue.js v3.x, Node.js v14.20.1, Postgresql v13.2.1, and Strapi v3.6.6. The system provides various functionalities such as an Ongoing request and assessment dashboard, courier request management, meeting room booking, stationery management, tools request management, and transportation request management. Users can create requests for different categories and the admin can approve or reject requests. Additionally, the system allows users to generate reports on stock flow, courier activities, and driver assessment. The Master Data section enables users to view, search, and perform CRUD operations. The system offers a comprehensive solution for efficient content management.&quot;,&quot;issue&quot;:&quot;1&quot;,&quot;volume&quot;:&quot;3&quot;,&quot;container-title-short&quot;:&quot;&quot;},&quot;isTemporary&quot;:false}]},{&quot;citationID&quot;:&quot;MENDELEY_CITATION_bc72f934-9187-4162-aa13-3dc885a1d244&quot;,&quot;properties&quot;:{&quot;noteIndex&quot;:0},&quot;isEdited&quot;:false,&quot;manualOverride&quot;:{&quot;isManuallyOverridden&quot;:false,&quot;citeprocText&quot;:&quot;[3]&quot;,&quot;manualOverrideText&quot;:&quot;&quot;},&quot;citationTag&quot;:&quot;MENDELEY_CITATION_v3_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&quot;,&quot;citationItems&quot;:[{&quot;id&quot;:&quot;77d0d480-cdb0-32e8-9265-31af9d291e26&quot;,&quot;itemData&quot;:{&quot;type&quot;:&quot;webpage&quot;,&quot;id&quot;:&quot;77d0d480-cdb0-32e8-9265-31af9d291e26&quot;,&quot;title&quot;:&quot;Testing NodeJs/Express API with Jest and Supertest&quot;,&quot;author&quot;:[{&quot;family&quot;:&quot;Chinedu Orie&quot;,&quot;given&quot;:&quot;&quot;,&quot;parse-names&quot;:false,&quot;dropping-particle&quot;:&quot;&quot;,&quot;non-dropping-particle&quot;:&quot;&quot;}],&quot;container-title&quot;:&quot;dev.to&quot;,&quot;accessed&quot;:{&quot;date-parts&quot;:[[2023,12,15]]},&quot;URL&quot;:&quot;https://dev.to/nedsoft/testing-nodejs-express-api-with-jest-and-supertest-1km6&quot;,&quot;issued&quot;:{&quot;date-parts&quot;:[[2019,8,27]]},&quot;container-title-short&quot;:&quot;&quot;},&quot;isTemporary&quot;:false}]},{&quot;citationID&quot;:&quot;MENDELEY_CITATION_c1fc056c-1f05-4a17-a34f-26e98d873a1c&quot;,&quot;properties&quot;:{&quot;noteIndex&quot;:0},&quot;isEdited&quot;:false,&quot;manualOverride&quot;:{&quot;isManuallyOverridden&quot;:false,&quot;citeprocText&quot;:&quot;[3]&quot;,&quot;manualOverrideText&quot;:&quot;&quot;},&quot;citationTag&quot;:&quot;MENDELEY_CITATION_v3_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&quot;,&quot;citationItems&quot;:[{&quot;id&quot;:&quot;77d0d480-cdb0-32e8-9265-31af9d291e26&quot;,&quot;itemData&quot;:{&quot;type&quot;:&quot;webpage&quot;,&quot;id&quot;:&quot;77d0d480-cdb0-32e8-9265-31af9d291e26&quot;,&quot;title&quot;:&quot;Testing NodeJs/Express API with Jest and Supertest&quot;,&quot;author&quot;:[{&quot;family&quot;:&quot;Chinedu Orie&quot;,&quot;given&quot;:&quot;&quot;,&quot;parse-names&quot;:false,&quot;dropping-particle&quot;:&quot;&quot;,&quot;non-dropping-particle&quot;:&quot;&quot;}],&quot;container-title&quot;:&quot;dev.to&quot;,&quot;accessed&quot;:{&quot;date-parts&quot;:[[2023,12,15]]},&quot;URL&quot;:&quot;https://dev.to/nedsoft/testing-nodejs-express-api-with-jest-and-supertest-1km6&quot;,&quot;issued&quot;:{&quot;date-parts&quot;:[[2019,8,27]]},&quot;container-title-short&quot;:&quot;&quot;},&quot;isTemporary&quot;:false}]},{&quot;citationID&quot;:&quot;MENDELEY_CITATION_21f8be36-2ca2-428a-92c3-1497c15400dd&quot;,&quot;properties&quot;:{&quot;noteIndex&quot;:0},&quot;isEdited&quot;:false,&quot;manualOverride&quot;:{&quot;isManuallyOverridden&quot;:false,&quot;citeprocText&quot;:&quot;[4]&quot;,&quot;manualOverrideText&quot;:&quot;&quot;},&quot;citationTag&quot;:&quot;MENDELEY_CITATION_v3_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&quot;,&quot;citationItems&quot;:[{&quot;id&quot;:&quot;c7f1a0dd-2460-33d3-953e-c8d21707cd3f&quot;,&quot;itemData&quot;:{&quot;type&quot;:&quot;article-journal&quot;,&quot;id&quot;:&quot;c7f1a0dd-2460-33d3-953e-c8d21707cd3f&quot;,&quot;title&quot;:&quot;Black Box Testing&quot;,&quot;author&quot;:[{&quot;family&quot;:&quot;Prof. S.K.Totade&quot;,&quot;given&quot;:&quot;&quot;,&quot;parse-names&quot;:false,&quot;dropping-particle&quot;:&quot;&quot;,&quot;non-dropping-particle&quot;:&quot;&quot;},{&quot;family&quot;:&quot;Trupti Tayde&quot;,&quot;given&quot;:&quot;&quot;,&quot;parse-names&quot;:false,&quot;dropping-particle&quot;:&quot;&quot;,&quot;non-dropping-particle&quot;:&quot;&quot;},{&quot;family&quot;:&quot;Pranali Dhole&quot;,&quot;given&quot;:&quot;&quot;,&quot;parse-names&quot;:false,&quot;dropping-particle&quot;:&quot;&quot;,&quot;non-dropping-particle&quot;:&quot;&quot;}],&quot;container-title&quot;:&quot;f Innovations in Engineering and Technology (IRJIET)&quot;,&quot;DOI&quot;:&quot;https://doi.org/10.47001/IRJIET/2023.710089&quot;,&quot;issued&quot;:{&quot;date-parts&quot;:[[2023]]},&quot;volume&quot;:&quot;Volume 7&quot;,&quot;container-title-short&quot;:&quot;&quot;},&quot;isTemporary&quot;:false}]},{&quot;citationID&quot;:&quot;MENDELEY_CITATION_673582ce-cc78-4182-807f-d3f005f92bc3&quot;,&quot;properties&quot;:{&quot;noteIndex&quot;:0},&quot;isEdited&quot;:false,&quot;manualOverride&quot;:{&quot;isManuallyOverridden&quot;:false,&quot;citeprocText&quot;:&quot;[5]&quot;,&quot;manualOverrideText&quot;:&quot;&quot;},&quot;citationTag&quot;:&quot;MENDELEY_CITATION_v3_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&quot;,&quot;citationItems&quot;:[{&quot;id&quot;:&quot;133711ec-7d3e-3e35-9b9b-66ac010423f9&quot;,&quot;itemData&quot;:{&quot;type&quot;:&quot;article-journal&quot;,&quot;id&quot;:&quot;133711ec-7d3e-3e35-9b9b-66ac010423f9&quot;,&quot;title&quot;:&quot;BULLET : Jurnal Multidisiplin Ilmu Pengujian Sistem Informasi Aplikasi Perpustakaan basis Website Menggunakan White Box Testing&quot;,&quot;author&quot;:[{&quot;family&quot;:&quot;Fahma Rosyada&quot;,&quot;given&quot;:&quot;Atina&quot;,&quot;parse-names&quot;:false,&quot;dropping-particle&quot;:&quot;&quot;,&quot;non-dropping-particle&quot;:&quot;&quot;},{&quot;family&quot;:&quot;Sukirman&quot;,&quot;given&quot;:&quot;Ikhwan&quot;,&quot;parse-names&quot;:false,&quot;dropping-particle&quot;:&quot;&quot;,&quot;non-dropping-particle&quot;:&quot;&quot;},{&quot;family&quot;:&quot;Afrizal Nur&quot;,&quot;given&quot;:&quot;Muhammad&quot;,&quot;parse-names&quot;:false,&quot;dropping-particle&quot;:&quot;&quot;,&quot;non-dropping-particle&quot;:&quot;&quot;},{&quot;family&quot;:&quot;Saifudin&quot;,&quot;given&quot;:&quot;Aries&quot;,&quot;parse-names&quot;:false,&quot;dropping-particle&quot;:&quot;&quot;,&quot;non-dropping-particle&quot;:&quot;&quot;}],&quot;container-title&quot;:&quot;BULLET : Jurnal Multidisiplin Ilmu&quot;,&quot;ISSN&quot;:&quot;1034-1039&quot;,&quot;URL&quot;:&quot;https://journal.mediapublikasi.id/index.php/oktal&quot;,&quot;issued&quot;:{&quot;date-parts&quot;:[[2022]]},&quot;volume&quot;:&quot;Volume 1&quot;,&quot;container-title-short&quot;:&quot;&quot;},&quot;isTemporary&quot;:false}]}]"/>
     <we:property name="MENDELEY_CITATIONS_LOCALE_CODE" value="&quot;id-ID&quot;"/>
     <we:property name="MENDELEY_CITATIONS_STYLE" value="{&quot;id&quot;:&quot;https://www.zotero.org/styles/ieee&quot;,&quot;title&quot;:&quot;IEEE&quot;,&quot;format&quot;:&quot;numeric&quot;,&quot;defaultLocale&quot;:null,&quot;isLocaleCodeValid&quot;:true}"/>
   </we:properties>

</xml_diff>

<commit_message>
Update BAB 3 12/15/2023 03:05 PM
</commit_message>
<xml_diff>
--- a/docs/skripsi-unnur.docx
+++ b/docs/skripsi-unnur.docx
@@ -51,16 +51,6 @@
               </w:rPr>
               <w:t>PENERAPAN JEST DAN SUPERTEST PADA LIBRARY NPM UNTUK MENINGKATKAN OTOMATISASI PENILAIAN SOURCE CODE JAVASCRIPT</w:t>
             </w:r>
-            <w:r>
-              <w:rPr>
-                <w:rFonts w:cs="Times New Roman"/>
-                <w:b/>
-                <w:bCs/>
-                <w:sz w:val="32"/>
-                <w:szCs w:val="32"/>
-              </w:rPr>
-              <w:t xml:space="preserve"> UNTUK DOSEN UNIVERSITAS NURTANIO BANDUNG</w:t>
-            </w:r>
           </w:p>
         </w:tc>
       </w:tr>
@@ -130,7 +120,7 @@
                 <w:szCs w:val="32"/>
               </w:rPr>
               <w:drawing>
-                <wp:inline distT="0" distB="0" distL="0" distR="0" wp14:anchorId="3726C287" wp14:editId="02F55B4C">
+                <wp:inline distT="0" distB="0" distL="0" distR="0" wp14:anchorId="3726C287" wp14:editId="7A8DF791">
                   <wp:extent cx="1457325" cy="1477851"/>
                   <wp:effectExtent l="0" t="0" r="0" b="8255"/>
                   <wp:docPr id="835493375" name="Picture 1"/>
@@ -675,13 +665,6 @@
                 <w:rFonts w:cs="Times New Roman"/>
                 <w:szCs w:val="24"/>
               </w:rPr>
-              <w:t xml:space="preserve"> UNTUK DOSEN UNIVERSITAS NURTANIO BANDUNG</w:t>
-            </w:r>
-            <w:r>
-              <w:rPr>
-                <w:rFonts w:cs="Times New Roman"/>
-                <w:szCs w:val="24"/>
-              </w:rPr>
               <w:t>”</w:t>
             </w:r>
             <w:r>
@@ -1138,13 +1121,6 @@
               </w:rPr>
               <w:t>PENERAPAN JEST DAN SUPERTEST PADA LIBRARY NPM UNTUK MENINGKATKAN OTOMATISASI PENILAIAN SOURCE CODE JAVASCRIPT</w:t>
             </w:r>
-            <w:r>
-              <w:rPr>
-                <w:rFonts w:cs="Times New Roman"/>
-                <w:szCs w:val="24"/>
-              </w:rPr>
-              <w:t xml:space="preserve"> UNTUK DOSEN UNIVERSITAS NURTANIO BANDUNG</w:t>
-            </w:r>
           </w:p>
           <w:p>
             <w:pPr>
@@ -1319,6 +1295,58 @@
         </w:rPr>
         <w:lastRenderedPageBreak/>
         <w:t>ABSTRAK</w:t>
+      </w:r>
+    </w:p>
+    <w:p>
+      <w:pPr>
+        <w:rPr>
+          <w:rFonts w:cs="Times New Roman"/>
+          <w:szCs w:val="24"/>
+        </w:rPr>
+      </w:pPr>
+      <w:r>
+        <w:rPr>
+          <w:rFonts w:cs="Times New Roman"/>
+          <w:szCs w:val="24"/>
+        </w:rPr>
+        <w:t>Tujuan.metode</w:t>
+      </w:r>
+      <w:r>
+        <w:rPr>
+          <w:rFonts w:cs="Times New Roman"/>
+          <w:szCs w:val="24"/>
+        </w:rPr>
+        <w:t xml:space="preserve">(cara meneliti, desain, subject data, yang digunakan, metode pengumpulan </w:t>
+      </w:r>
+      <w:proofErr w:type="gramStart"/>
+      <w:r>
+        <w:rPr>
+          <w:rFonts w:cs="Times New Roman"/>
+          <w:szCs w:val="24"/>
+        </w:rPr>
+        <w:t>data,analisis</w:t>
+      </w:r>
+      <w:proofErr w:type="gramEnd"/>
+      <w:r>
+        <w:rPr>
+          <w:rFonts w:cs="Times New Roman"/>
+          <w:szCs w:val="24"/>
+        </w:rPr>
+        <w:t xml:space="preserve"> data)</w:t>
+      </w:r>
+      <w:r>
+        <w:rPr>
+          <w:rFonts w:cs="Times New Roman"/>
+          <w:szCs w:val="24"/>
+        </w:rPr>
+        <w:t>.</w:t>
+      </w:r>
+      <w:r>
+        <w:rPr>
+          <w:rFonts w:cs="Times New Roman"/>
+          <w:szCs w:val="24"/>
+        </w:rPr>
+        <w:t>Hasil.kesimpulan.keyword</w:t>
       </w:r>
     </w:p>
     <w:p>
@@ -1717,6 +1745,28 @@
       </w:pPr>
       <w:r>
         <w:t>Rencana dan jadwal kegiatan</w:t>
+      </w:r>
+    </w:p>
+    <w:p>
+      <w:pPr>
+        <w:pStyle w:val="Caption"/>
+      </w:pPr>
+      <w:r>
+        <w:t>Tabel 1.</w:t>
+      </w:r>
+      <w:fldSimple w:instr=" SEQ Tabel_1. \* ARABIC ">
+        <w:r>
+          <w:rPr>
+            <w:noProof/>
+          </w:rPr>
+          <w:t>1</w:t>
+        </w:r>
+      </w:fldSimple>
+      <w:r>
+        <w:t xml:space="preserve"> </w:t>
+      </w:r>
+      <w:r>
+        <w:t>Rencana dan Jadwal Kegiatan</w:t>
       </w:r>
     </w:p>
     <w:tbl>
@@ -2525,15 +2575,6 @@
     <w:p>
       <w:pPr>
         <w:spacing w:line="259" w:lineRule="auto"/>
-        <w:jc w:val="center"/>
-      </w:pPr>
-      <w:r>
-        <w:t>Tabel 1.1 Rencana dan Jadwal Kegiatan</w:t>
-      </w:r>
-    </w:p>
-    <w:p>
-      <w:pPr>
-        <w:spacing w:line="259" w:lineRule="auto"/>
       </w:pPr>
       <w:r>
         <w:br w:type="page"/>
@@ -2571,32 +2612,15 @@
         <w:jc w:val="both"/>
       </w:pPr>
       <w:r>
-        <w:t>Source Code atau kode sumber adalah dasar dari rancangan suatu program yang berisi kumpulan baris teks instruksi dan kode-kode fungsi yang mengkomunikasikan suatu perintah yang harus dijalankan oleh program agar program tersebut berfungsi sesuai tujuan perancangan. Di dalam bidang pemrograman, source code merupakan himpunan satu kesatuan berkas atau file yang berisi kode-kode perintah dalam suatu program.</w:t>
-      </w:r>
-    </w:p>
-    <w:p>
-      <w:pPr>
-        <w:pStyle w:val="Heading2"/>
-      </w:pPr>
-      <w:r>
-        <w:t>NPM</w:t>
-      </w:r>
-    </w:p>
-    <w:p>
-      <w:pPr>
-        <w:ind w:left="720"/>
-        <w:jc w:val="both"/>
-      </w:pPr>
-      <w:r>
-        <w:t>NPM (Node Package Manager) adalah manajer paket yang banyak digunakan untuk JavaScript yang menyederhanakan proses pengelolaan ketergantungan dalam proyek pengembangan web.  NPM memungkinkan pengembang untuk menginstal, memperbarui, dan mengelola pustaka dan alat pihak ketiga dengan mudah. NPM menyediakan ekosistem paket yang luas, memungkinkan pengembang untuk memanfaatkan solusi yang ada dan mempercepat proses pengembangan mereka. Dokumentasi yang disediakan oleh NPM menawarkan panduan komprehensif tentang instalasi, konfigurasi, dan penggunaan paket, menjadikannya sumber daya yang berharga bagi para pengembang</w:t>
+        <w:t>Source Code atau kode sumber adalah dasar dari rancangan suatu program yang berisi kumpulan baris teks instruksi dan kode-kode fungsi yang mengkomunikasikan suatu perintah yang harus dijalankan oleh program agar program tersebut berfungsi sesuai tujuan perancangan. Di dalam bidang pemrograman, source code merupakan himpunan satu kesatuan berkas atau file yang berisi kode-kode perintah dalam suatu program</w:t>
       </w:r>
       <w:sdt>
         <w:sdtPr>
           <w:rPr>
             <w:color w:val="000000"/>
           </w:rPr>
-          <w:tag w:val="MENDELEY_CITATION_v3_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"/>
-          <w:id w:val="-1672488073"/>
+          <w:tag w:val="MENDELEY_CITATION_v3_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"/>
+          <w:id w:val="-33348713"/>
           <w:placeholder>
             <w:docPart w:val="DefaultPlaceholder_-1854013440"/>
           </w:placeholder>
@@ -2619,7 +2643,7 @@
         <w:pStyle w:val="Heading2"/>
       </w:pPr>
       <w:r>
-        <w:t>Node.js</w:t>
+        <w:t>NPM</w:t>
       </w:r>
     </w:p>
     <w:p>
@@ -2628,56 +2652,15 @@
         <w:jc w:val="both"/>
       </w:pPr>
       <w:r>
-        <w:t>Node.js adalah lingkungan runtime JavaScript sisi server yang memungkinkan pengembang membangun aplikasi web yang dapat diskalakan dan berkinerja tinggi.  Node.js menggunakan model I/O yang digerakkan oleh peristiwa dan tidak memblokir, sehingga sangat cocok untuk menangani permintaan yang bersamaan.  Node.js memiliki ekosistem modul yang luas yang tersedia melalui NPM, yang memungkinkan pengembang untuk memperluas fungsionalitasnya.  Dokumentasi resmi Node.js mencakup berbagai aspek Node.js, termasuk API, modul, dan praktik terbaiknya. Dokumentasi ini berfungsi sebagai referensi komprehensif bagi para pengembang yang bekerja dengan Node.js</w:t>
+        <w:t>NPM (Node Package Manager) adalah manajer paket yang banyak digunakan untuk JavaScript yang menyederhanakan proses pengelolaan ketergantungan dalam proyek pengembangan web.  NPM memungkinkan pengembang untuk menginstal, memperbarui, dan mengelola pustaka dan alat pihak ketiga dengan mudah. NPM menyediakan ekosistem paket yang luas, memungkinkan pengembang untuk memanfaatkan solusi yang ada dan mempercepat proses pengembangan mereka. Dokumentasi yang disediakan oleh NPM menawarkan panduan komprehensif tentang instalasi, konfigurasi, dan penggunaan paket, menjadikannya sumber daya yang berharga bagi para pengembang</w:t>
       </w:r>
       <w:sdt>
         <w:sdtPr>
           <w:rPr>
             <w:color w:val="000000"/>
           </w:rPr>
-          <w:tag w:val="MENDELEY_CITATION_v3_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"/>
-          <w:id w:val="-1144732928"/>
-          <w:placeholder>
-            <w:docPart w:val="DefaultPlaceholder_-1854013440"/>
-          </w:placeholder>
-        </w:sdtPr>
-        <w:sdtContent>
-          <w:r>
-            <w:rPr>
-              <w:color w:val="000000"/>
-            </w:rPr>
-            <w:t>[2]</w:t>
-          </w:r>
-        </w:sdtContent>
-      </w:sdt>
-      <w:r>
-        <w:t>.</w:t>
-      </w:r>
-    </w:p>
-    <w:p>
-      <w:pPr>
-        <w:pStyle w:val="Heading2"/>
-      </w:pPr>
-      <w:r>
-        <w:lastRenderedPageBreak/>
-        <w:t>Jest</w:t>
-      </w:r>
-    </w:p>
-    <w:p>
-      <w:pPr>
-        <w:ind w:left="720"/>
-        <w:jc w:val="both"/>
-      </w:pPr>
-      <w:r>
-        <w:t>Jest adalah framework pengujian JavaScript yang dikembangkan oleh Facebook. Ini bekerja di luar kotak dengan konfigurasi minimal dan memiliki in-built test runner, perpustakaan penegasan dan dukungan mocking</w:t>
-      </w:r>
-      <w:sdt>
-        <w:sdtPr>
-          <w:rPr>
-            <w:color w:val="000000"/>
-          </w:rPr>
-          <w:tag w:val="MENDELEY_CITATION_v3_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"/>
-          <w:id w:val="291725236"/>
+          <w:tag w:val="MENDELEY_CITATION_v3_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"/>
+          <w:id w:val="-1672488073"/>
           <w:placeholder>
             <w:docPart w:val="DefaultPlaceholder_-1854013440"/>
           </w:placeholder>
@@ -2700,7 +2683,7 @@
         <w:pStyle w:val="Heading2"/>
       </w:pPr>
       <w:r>
-        <w:t>Supertest</w:t>
+        <w:t>Node.js</w:t>
       </w:r>
     </w:p>
     <w:p>
@@ -2709,18 +2692,15 @@
         <w:jc w:val="both"/>
       </w:pPr>
       <w:r>
-        <w:t>Library</w:t>
-      </w:r>
-      <w:r>
-        <w:t xml:space="preserve"> untuk menguji server HTTP Node.js. Ini memungkinkan kami untuk mengirim permintaan HTTP secara terprogram seperti GET, POST, PATCH, PUT, DELETE ke server HTTP dan mendapatkan hasil</w:t>
+        <w:t>Node.js adalah lingkungan runtime JavaScript sisi server yang memungkinkan pengembang membangun aplikasi web yang dapat diskalakan dan berkinerja tinggi.  Node.js menggunakan model I/O yang digerakkan oleh peristiwa dan tidak memblokir, sehingga sangat cocok untuk menangani permintaan yang bersamaan.  Node.js memiliki ekosistem modul yang luas yang tersedia melalui NPM, yang memungkinkan pengembang untuk memperluas fungsionalitasnya.  Dokumentasi resmi Node.js mencakup berbagai aspek Node.js, termasuk API, modul, dan praktik terbaiknya. Dokumentasi ini berfungsi sebagai referensi komprehensif bagi para pengembang yang bekerja dengan Node.js</w:t>
       </w:r>
       <w:sdt>
         <w:sdtPr>
           <w:rPr>
             <w:color w:val="000000"/>
           </w:rPr>
-          <w:tag w:val="MENDELEY_CITATION_v3_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"/>
-          <w:id w:val="-157157554"/>
+          <w:tag w:val="MENDELEY_CITATION_v3_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"/>
+          <w:id w:val="-1144732928"/>
           <w:placeholder>
             <w:docPart w:val="DefaultPlaceholder_-1854013440"/>
           </w:placeholder>
@@ -2743,7 +2723,8 @@
         <w:pStyle w:val="Heading2"/>
       </w:pPr>
       <w:r>
-        <w:t>Black Box</w:t>
+        <w:lastRenderedPageBreak/>
+        <w:t>Jest</w:t>
       </w:r>
     </w:p>
     <w:p>
@@ -2752,33 +2733,15 @@
         <w:jc w:val="both"/>
       </w:pPr>
       <w:r>
-        <w:t xml:space="preserve">Pengujian </w:t>
-      </w:r>
-      <w:r>
-        <w:t>Black Box</w:t>
-      </w:r>
-      <w:r>
-        <w:t xml:space="preserve"> adalah metode di mana fungsionalitas aplikasi perangkat lunak dievaluasi tanpa melihat kode internalnya. Metode ini memeriksa apakah perangkat lunak berperilaku seperti yang diharapkan berdasarkan persyaratan, masukan, dan keluaran. Begini cara kerjanya bekerja: penguji memberikan input ke perangkat lunak dan mengamati output, membandingkannya dengan hasil yang diharapkan. Ini</w:t>
-      </w:r>
-      <w:r>
-        <w:t xml:space="preserve"> </w:t>
-      </w:r>
-      <w:r>
-        <w:t>membantu</w:t>
-      </w:r>
-      <w:r>
-        <w:t xml:space="preserve"> </w:t>
-      </w:r>
-      <w:r>
-        <w:t>memastikan bahwa perangkat lunak memenuhi fungsionalitas yang diinginkan tanpa perlu mengetahui bagaimana perangkat lunak tersebut dibuat secara internal</w:t>
+        <w:t>Jest adalah framework pengujian JavaScript yang dikembangkan oleh Facebook. Ini bekerja di luar kotak dengan konfigurasi minimal dan memiliki in-built test runner, perpustakaan penegasan dan dukungan mocking</w:t>
       </w:r>
       <w:sdt>
         <w:sdtPr>
           <w:rPr>
             <w:color w:val="000000"/>
           </w:rPr>
-          <w:tag w:val="MENDELEY_CITATION_v3_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"/>
-          <w:id w:val="-121002481"/>
+          <w:tag w:val="MENDELEY_CITATION_v3_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"/>
+          <w:id w:val="291725236"/>
           <w:placeholder>
             <w:docPart w:val="DefaultPlaceholder_-1854013440"/>
           </w:placeholder>
@@ -2801,7 +2764,7 @@
         <w:pStyle w:val="Heading2"/>
       </w:pPr>
       <w:r>
-        <w:t>White Box</w:t>
+        <w:t>Supertest</w:t>
       </w:r>
     </w:p>
     <w:p>
@@ -2810,27 +2773,58 @@
         <w:jc w:val="both"/>
       </w:pPr>
       <w:r>
-        <w:t>Metode Pengujian “</w:t>
-      </w:r>
-      <w:r>
-        <w:t>White Box</w:t>
-      </w:r>
-      <w:r>
-        <w:t>” adalah metode pengujian yang berfokus pada input dan output dari perngkat lunak yang dibuat oleh seorang programmer. Dengan cara menganalisa dan meneliti langkah-langkah struktur internal dan kode dari sebuah sistem, implementasi, alur data dan</w:t>
-      </w:r>
-      <w:r>
-        <w:t xml:space="preserve"> </w:t>
-      </w:r>
-      <w:r>
-        <w:t>kemungkinan kesalahan dari sebuah sistem yang sedang dibangun</w:t>
+        <w:t>Library</w:t>
+      </w:r>
+      <w:r>
+        <w:t xml:space="preserve"> untuk menguji server HTTP Node.js. Ini memungkinkan kami untuk mengirim permintaan HTTP secara terprogram seperti GET, POST, PATCH, PUT, DELETE ke server HTTP dan mendapatkan hasil</w:t>
       </w:r>
       <w:sdt>
         <w:sdtPr>
           <w:rPr>
             <w:color w:val="000000"/>
           </w:rPr>
-          <w:tag w:val="MENDELEY_CITATION_v3_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"/>
-          <w:id w:val="2088419273"/>
+          <w:tag w:val="MENDELEY_CITATION_v3_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"/>
+          <w:id w:val="-157157554"/>
+          <w:placeholder>
+            <w:docPart w:val="DefaultPlaceholder_-1854013440"/>
+          </w:placeholder>
+        </w:sdtPr>
+        <w:sdtContent>
+          <w:r>
+            <w:rPr>
+              <w:color w:val="000000"/>
+            </w:rPr>
+            <w:t>[4]</w:t>
+          </w:r>
+        </w:sdtContent>
+      </w:sdt>
+      <w:r>
+        <w:t>.</w:t>
+      </w:r>
+    </w:p>
+    <w:p>
+      <w:pPr>
+        <w:pStyle w:val="Heading2"/>
+      </w:pPr>
+      <w:r>
+        <w:t>Black Box</w:t>
+      </w:r>
+    </w:p>
+    <w:p>
+      <w:pPr>
+        <w:ind w:left="720"/>
+        <w:jc w:val="both"/>
+      </w:pPr>
+      <w:r>
+        <w:t>Pengujian Black Box adalah metode di mana fungsionalitas aplikasi perangkat lunak dievaluasi tanpa melihat kode internalnya. Metode ini memeriksa apakah perangkat lunak berperilaku seperti yang diharapkan berdasarkan persyaratan, masukan, dan keluaran. Begini cara kerjanya bekerja: penguji memberikan input ke perangkat lunak dan mengamati output, membandingkannya dengan hasil yang diharapkan. Ini membantu memastikan bahwa perangkat lunak memenuhi fungsionalitas yang diinginkan tanpa perlu mengetahui bagaimana perangkat lunak tersebut dibuat secara internal</w:t>
+      </w:r>
+      <w:sdt>
+        <w:sdtPr>
+          <w:rPr>
+            <w:color w:val="000000"/>
+          </w:rPr>
+          <w:tag w:val="MENDELEY_CITATION_v3_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"/>
+          <w:id w:val="-121002481"/>
           <w:placeholder>
             <w:docPart w:val="DefaultPlaceholder_-1854013440"/>
           </w:placeholder>
@@ -2850,6 +2844,46 @@
     </w:p>
     <w:p>
       <w:pPr>
+        <w:pStyle w:val="Heading2"/>
+      </w:pPr>
+      <w:r>
+        <w:t>White Box</w:t>
+      </w:r>
+    </w:p>
+    <w:p>
+      <w:pPr>
+        <w:ind w:left="720"/>
+        <w:jc w:val="both"/>
+      </w:pPr>
+      <w:r>
+        <w:t>Metode Pengujian “White Box” adalah metode pengujian yang berfokus pada input dan output dari perngkat lunak yang dibuat oleh seorang programmer. Dengan cara menganalisa dan meneliti langkah-langkah struktur internal dan kode dari sebuah sistem, implementasi, alur data dan kemungkinan kesalahan dari sebuah sistem yang sedang dibangun</w:t>
+      </w:r>
+      <w:sdt>
+        <w:sdtPr>
+          <w:rPr>
+            <w:color w:val="000000"/>
+          </w:rPr>
+          <w:tag w:val="MENDELEY_CITATION_v3_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"/>
+          <w:id w:val="2088419273"/>
+          <w:placeholder>
+            <w:docPart w:val="DefaultPlaceholder_-1854013440"/>
+          </w:placeholder>
+        </w:sdtPr>
+        <w:sdtContent>
+          <w:r>
+            <w:rPr>
+              <w:color w:val="000000"/>
+            </w:rPr>
+            <w:t>[6]</w:t>
+          </w:r>
+        </w:sdtContent>
+      </w:sdt>
+      <w:r>
+        <w:t>.</w:t>
+      </w:r>
+    </w:p>
+    <w:p>
+      <w:pPr>
         <w:spacing w:line="259" w:lineRule="auto"/>
       </w:pPr>
       <w:r>
@@ -2868,7 +2902,6 @@
         <w:t>PERANCANGAN SISTEM DAN ALUR PEMODELAN</w:t>
       </w:r>
     </w:p>
-    <w:p/>
     <w:p>
       <w:pPr>
         <w:spacing w:line="259" w:lineRule="auto"/>
@@ -2879,12 +2912,973 @@
           <w:szCs w:val="26"/>
         </w:rPr>
       </w:pPr>
+    </w:p>
+    <w:p>
+      <w:pPr>
+        <w:jc w:val="both"/>
+      </w:pPr>
+      <w:r>
+        <w:t>Dalam perancangan sistem, langkah awal melibatkan pembuatan diagram alur proses sistem dan rencana kebutuhan data, termasuk ilustrasi proses pengolahan data. Skenario pengujian disusun untuk memastikan kinerja sistem. Pemilihan metode perancangan sistem, seperti Model Waterfall, diintegrasikan dengan ilustrasi proses. Pada tahap pemodelan, diagram alur pembuatan model dengan rencana tahapan dan skenario pengujian diterapkan. Metode penelitian juga dipilih dan diintegrasikan dalam alur pemodelan. Ini memberikan gambaran yang jelas dan singkat dalam konteks penelitian atau skripsi yang dilakukan.</w:t>
+      </w:r>
+    </w:p>
+    <w:p>
+      <w:pPr>
+        <w:pStyle w:val="Heading2"/>
+      </w:pPr>
+      <w:r>
+        <w:t>Perancangan Sistem</w:t>
+      </w:r>
+    </w:p>
+    <w:p>
+      <w:pPr>
+        <w:pStyle w:val="Heading3"/>
+      </w:pPr>
+      <w:r>
+        <w:t>Flowchart</w:t>
+      </w:r>
+      <w:r>
+        <w:t xml:space="preserve"> Sistem</w:t>
+      </w:r>
+    </w:p>
+    <w:p>
+      <w:pPr>
+        <w:ind w:left="1080"/>
+        <w:jc w:val="both"/>
+      </w:pPr>
+      <w:r>
+        <w:t>Flowchart sistem adalah flowchart yang menampilkan tahapan atau proses kerja yang sedang berlangsung di dalam sistem secara menyeluruh. Selain itu flowchart sistem juga menguraikan urutan dari setiap prosedur yang ada di dalam sistem</w:t>
+      </w:r>
+      <w:sdt>
+        <w:sdtPr>
+          <w:rPr>
+            <w:color w:val="000000"/>
+          </w:rPr>
+          <w:tag w:val="MENDELEY_CITATION_v3_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"/>
+          <w:id w:val="-826215545"/>
+          <w:placeholder>
+            <w:docPart w:val="DefaultPlaceholder_-1854013440"/>
+          </w:placeholder>
+        </w:sdtPr>
+        <w:sdtContent>
+          <w:r>
+            <w:rPr>
+              <w:color w:val="000000"/>
+            </w:rPr>
+            <w:t>[7]</w:t>
+          </w:r>
+        </w:sdtContent>
+      </w:sdt>
+      <w:r>
+        <w:t>.</w:t>
+      </w:r>
+    </w:p>
+    <w:p>
+      <w:pPr>
+        <w:pStyle w:val="Caption"/>
+      </w:pPr>
+      <w:r>
+        <w:t>Gambar 3.</w:t>
+      </w:r>
+      <w:fldSimple w:instr=" SEQ Gambar_3. \* ARABIC ">
+        <w:r>
+          <w:rPr>
+            <w:noProof/>
+          </w:rPr>
+          <w:t>1</w:t>
+        </w:r>
+      </w:fldSimple>
+      <w:r>
+        <w:t xml:space="preserve"> Flowchart Sistem Dosen</w:t>
+      </w:r>
+    </w:p>
+    <w:p>
+      <w:pPr>
+        <w:ind w:left="1080"/>
+        <w:jc w:val="center"/>
+      </w:pPr>
+      <w:r>
+        <w:rPr>
+          <w:noProof/>
+        </w:rPr>
+        <w:drawing>
+          <wp:inline distT="0" distB="0" distL="0" distR="0" wp14:anchorId="5B52E02B" wp14:editId="0C5CD8CE">
+            <wp:extent cx="2023410" cy="2686050"/>
+            <wp:effectExtent l="0" t="0" r="0" b="0"/>
+            <wp:docPr id="317685476" name="Picture 1"/>
+            <wp:cNvGraphicFramePr>
+              <a:graphicFrameLocks xmlns:a="http://schemas.openxmlformats.org/drawingml/2006/main" noChangeAspect="1"/>
+            </wp:cNvGraphicFramePr>
+            <a:graphic xmlns:a="http://schemas.openxmlformats.org/drawingml/2006/main">
+              <a:graphicData uri="http://schemas.openxmlformats.org/drawingml/2006/picture">
+                <pic:pic xmlns:pic="http://schemas.openxmlformats.org/drawingml/2006/picture">
+                  <pic:nvPicPr>
+                    <pic:cNvPr id="317685476" name="Picture 317685476"/>
+                    <pic:cNvPicPr/>
+                  </pic:nvPicPr>
+                  <pic:blipFill>
+                    <a:blip r:embed="rId9" cstate="print">
+                      <a:extLst>
+                        <a:ext uri="{28A0092B-C50C-407E-A947-70E740481C1C}">
+                          <a14:useLocalDpi xmlns:a14="http://schemas.microsoft.com/office/drawing/2010/main" val="0"/>
+                        </a:ext>
+                      </a:extLst>
+                    </a:blip>
+                    <a:stretch>
+                      <a:fillRect/>
+                    </a:stretch>
+                  </pic:blipFill>
+                  <pic:spPr>
+                    <a:xfrm>
+                      <a:off x="0" y="0"/>
+                      <a:ext cx="2039437" cy="2707326"/>
+                    </a:xfrm>
+                    <a:prstGeom prst="rect">
+                      <a:avLst/>
+                    </a:prstGeom>
+                  </pic:spPr>
+                </pic:pic>
+              </a:graphicData>
+            </a:graphic>
+          </wp:inline>
+        </w:drawing>
+      </w:r>
+    </w:p>
+    <w:p>
+      <w:pPr>
+        <w:ind w:left="360" w:firstLine="720"/>
+      </w:pPr>
+      <w:r>
+        <w:lastRenderedPageBreak/>
+        <w:t xml:space="preserve">Penjelasan Flowchart Sistem </w:t>
+      </w:r>
+      <w:proofErr w:type="gramStart"/>
+      <w:r>
+        <w:t>Dosen :</w:t>
+      </w:r>
+      <w:proofErr w:type="gramEnd"/>
+    </w:p>
+    <w:p>
+      <w:pPr>
+        <w:pStyle w:val="ListParagraph"/>
+        <w:numPr>
+          <w:ilvl w:val="6"/>
+          <w:numId w:val="19"/>
+        </w:numPr>
+        <w:rPr>
+          <w:b/>
+          <w:bCs/>
+        </w:rPr>
+      </w:pPr>
+      <w:r>
+        <w:rPr>
+          <w:b/>
+          <w:bCs/>
+        </w:rPr>
+        <w:t>Penguji Memasukan Source Code</w:t>
+      </w:r>
+    </w:p>
+    <w:p>
+      <w:pPr>
+        <w:ind w:left="2160"/>
+        <w:jc w:val="both"/>
+      </w:pPr>
+      <w:r>
+        <w:t>Dosen akan menyertakan source code yang akan menjadi pedoman penilaian bagi proyek ini</w:t>
+      </w:r>
+      <w:r>
+        <w:t>.</w:t>
+      </w:r>
+    </w:p>
+    <w:p>
+      <w:pPr>
+        <w:pStyle w:val="ListParagraph"/>
+        <w:numPr>
+          <w:ilvl w:val="6"/>
+          <w:numId w:val="19"/>
+        </w:numPr>
+        <w:rPr>
+          <w:b/>
+          <w:bCs/>
+        </w:rPr>
+      </w:pPr>
+      <w:r>
+        <w:rPr>
+          <w:b/>
+          <w:bCs/>
+        </w:rPr>
+        <w:t>Cek Source Code</w:t>
+      </w:r>
+    </w:p>
+    <w:p>
+      <w:pPr>
+        <w:ind w:left="2160"/>
+        <w:jc w:val="both"/>
+      </w:pPr>
+      <w:r>
+        <w:t>Pendekatan yang kami terapkan sebelum mengirimkan source code adalah dengan melakukan pengecekan awal menggunakan library ESLint. Langkah ini kami ambil untuk memastikan kualitas kode dan mengurangi potensi kesalahan. Jika dalam proses pengecekan ditemukan kesalahan, kami akan memberikan kesempatan untuk melakukan koreksi sebelum melanjutkan ke tahap berikutnya. Namun, jika pengecekan berjalan lancar dan kode telah memenuhi standar kualitas, kami akan melanjutkan ke tahap selanjutnya, yaitu memasukkan inputan yang diharapkan oleh penguji</w:t>
+      </w:r>
+      <w:r>
+        <w:t>.</w:t>
+      </w:r>
+    </w:p>
+    <w:p>
+      <w:pPr>
+        <w:pStyle w:val="ListParagraph"/>
+        <w:numPr>
+          <w:ilvl w:val="6"/>
+          <w:numId w:val="19"/>
+        </w:numPr>
+        <w:rPr>
+          <w:b/>
+          <w:bCs/>
+        </w:rPr>
+      </w:pPr>
+      <w:r>
+        <w:rPr>
+          <w:b/>
+          <w:bCs/>
+        </w:rPr>
+        <w:t>Masukan Output Yang Diharapkan</w:t>
+      </w:r>
+    </w:p>
+    <w:p>
+      <w:pPr>
+        <w:ind w:left="2160"/>
+        <w:jc w:val="both"/>
+      </w:pPr>
+      <w:r>
+        <w:t>Penguji akan melanjutkan evaluasi setelah sebelumnya hanya memeriksa sejauh mana kesamaan persentase antara source code dengan kode penguji. Dalam penilaian kedua, mereka akan menilai hasil output dengan mempertimbangkan sejauh mana kesesuaian dengan yang diinginkan. Proses ini bertujuan untuk memastikan bahwa setiap aspek telah diperhatikan secara cermat. Jika terdapat ketidaksesuaian, akan diberikan umpan balik konstruktif dan kesempatan untuk penyempurnaan melalui revisi input. Namun, jika berhasil memenuhi kriteria, proyek tersebut akan diteruskan ke menu "submit" sebagai tanda persetujuan evaluasi.</w:t>
+      </w:r>
+    </w:p>
+    <w:p>
+      <w:pPr>
+        <w:pStyle w:val="ListParagraph"/>
+        <w:numPr>
+          <w:ilvl w:val="6"/>
+          <w:numId w:val="19"/>
+        </w:numPr>
+        <w:rPr>
+          <w:b/>
+          <w:bCs/>
+        </w:rPr>
+      </w:pPr>
+      <w:r>
+        <w:rPr>
+          <w:b/>
+          <w:bCs/>
+        </w:rPr>
+        <w:lastRenderedPageBreak/>
+        <w:t>Submit</w:t>
+      </w:r>
+    </w:p>
+    <w:p>
+      <w:pPr>
+        <w:ind w:left="2160"/>
+        <w:jc w:val="both"/>
+      </w:pPr>
+      <w:r>
+        <w:t xml:space="preserve">Setelah penyelesaian, data akan disubmit dan disimpan dalam database. Sebelum dimasukkan ke database, akan otomatis menghasilkan akses token yang akan digunakan oleh mahasiswa untuk mendapatkan </w:t>
+      </w:r>
+      <w:r>
+        <w:t>soal</w:t>
+      </w:r>
+      <w:r>
+        <w:t>. Setelah tersimpan dalam database, semua informasi akan terhubung melalui API untuk mempermudah akses</w:t>
+      </w:r>
+      <w:r>
+        <w:t>.</w:t>
+      </w:r>
+    </w:p>
+    <w:p>
+      <w:pPr>
+        <w:pStyle w:val="Caption"/>
+      </w:pPr>
+      <w:r>
+        <w:t>Gambar 3.</w:t>
+      </w:r>
+      <w:fldSimple w:instr=" SEQ Gambar_3. \* ARABIC ">
+        <w:r>
+          <w:rPr>
+            <w:noProof/>
+          </w:rPr>
+          <w:t>2</w:t>
+        </w:r>
+      </w:fldSimple>
+      <w:r>
+        <w:t xml:space="preserve"> Flowchart Sistem Mahasiswa</w:t>
+      </w:r>
+    </w:p>
+    <w:p>
+      <w:pPr>
+        <w:ind w:left="1080"/>
+        <w:jc w:val="center"/>
+      </w:pPr>
+      <w:r>
+        <w:rPr>
+          <w:noProof/>
+        </w:rPr>
+        <w:drawing>
+          <wp:inline distT="0" distB="0" distL="0" distR="0" wp14:anchorId="4F9673F1" wp14:editId="1D502A05">
+            <wp:extent cx="2125006" cy="3174521"/>
+            <wp:effectExtent l="0" t="0" r="8890" b="6985"/>
+            <wp:docPr id="332661734" name="Picture 2"/>
+            <wp:cNvGraphicFramePr>
+              <a:graphicFrameLocks xmlns:a="http://schemas.openxmlformats.org/drawingml/2006/main" noChangeAspect="1"/>
+            </wp:cNvGraphicFramePr>
+            <a:graphic xmlns:a="http://schemas.openxmlformats.org/drawingml/2006/main">
+              <a:graphicData uri="http://schemas.openxmlformats.org/drawingml/2006/picture">
+                <pic:pic xmlns:pic="http://schemas.openxmlformats.org/drawingml/2006/picture">
+                  <pic:nvPicPr>
+                    <pic:cNvPr id="332661734" name="Picture 332661734"/>
+                    <pic:cNvPicPr/>
+                  </pic:nvPicPr>
+                  <pic:blipFill>
+                    <a:blip r:embed="rId10">
+                      <a:extLst>
+                        <a:ext uri="{28A0092B-C50C-407E-A947-70E740481C1C}">
+                          <a14:useLocalDpi xmlns:a14="http://schemas.microsoft.com/office/drawing/2010/main" val="0"/>
+                        </a:ext>
+                      </a:extLst>
+                    </a:blip>
+                    <a:stretch>
+                      <a:fillRect/>
+                    </a:stretch>
+                  </pic:blipFill>
+                  <pic:spPr>
+                    <a:xfrm>
+                      <a:off x="0" y="0"/>
+                      <a:ext cx="2134719" cy="3189032"/>
+                    </a:xfrm>
+                    <a:prstGeom prst="rect">
+                      <a:avLst/>
+                    </a:prstGeom>
+                  </pic:spPr>
+                </pic:pic>
+              </a:graphicData>
+            </a:graphic>
+          </wp:inline>
+        </w:drawing>
+      </w:r>
+    </w:p>
+    <w:p>
+      <w:pPr>
+        <w:ind w:left="1080"/>
+      </w:pPr>
+      <w:r>
+        <w:t xml:space="preserve">Penjelasan Flowchart Sistem </w:t>
+      </w:r>
+      <w:proofErr w:type="gramStart"/>
+      <w:r>
+        <w:t>Mahasiswa</w:t>
+      </w:r>
+      <w:r>
+        <w:t xml:space="preserve"> :</w:t>
+      </w:r>
+      <w:proofErr w:type="gramEnd"/>
+    </w:p>
+    <w:p>
+      <w:pPr>
+        <w:pStyle w:val="ListParagraph"/>
+        <w:numPr>
+          <w:ilvl w:val="6"/>
+          <w:numId w:val="20"/>
+        </w:numPr>
+        <w:rPr>
+          <w:b/>
+          <w:bCs/>
+        </w:rPr>
+      </w:pPr>
+      <w:r>
+        <w:rPr>
+          <w:b/>
+          <w:bCs/>
+        </w:rPr>
+        <w:t>Masukan Akses Token</w:t>
+      </w:r>
+    </w:p>
+    <w:p>
+      <w:pPr>
+        <w:pStyle w:val="ListParagraph"/>
+        <w:ind w:left="2520"/>
+        <w:jc w:val="both"/>
+      </w:pPr>
+      <w:r>
+        <w:t xml:space="preserve">Penguji harus memiliki akses token yang telah disiapkan sebelumnya untuk memasukkan jawaban. Jika penggunaan token tidak berhasil, akan diminta untuk dimasukkan kembali; namun jika berhasil, pengguna akan diarahkan </w:t>
+      </w:r>
+      <w:r>
+        <w:lastRenderedPageBreak/>
+        <w:t>langsung ke menu input jawaban source code yang harus diisi oleh mahasiswa</w:t>
+      </w:r>
+      <w:r>
+        <w:t>.</w:t>
+      </w:r>
+    </w:p>
+    <w:p>
+      <w:pPr>
+        <w:pStyle w:val="ListParagraph"/>
+        <w:numPr>
+          <w:ilvl w:val="6"/>
+          <w:numId w:val="20"/>
+        </w:numPr>
+        <w:rPr>
+          <w:b/>
+          <w:bCs/>
+        </w:rPr>
+      </w:pPr>
+      <w:r>
+        <w:rPr>
+          <w:b/>
+          <w:bCs/>
+        </w:rPr>
+        <w:t>Input Source Code</w:t>
+      </w:r>
+    </w:p>
+    <w:p>
+      <w:pPr>
+        <w:pStyle w:val="ListParagraph"/>
+        <w:ind w:left="2520"/>
+        <w:jc w:val="both"/>
+      </w:pPr>
+      <w:r>
+        <w:t>Dalam skripsi ini, input source code tidak dapat direvisi, melainkan mahasiswa akan menerima penilaian secara langsung.</w:t>
+      </w:r>
+      <w:r>
+        <w:t xml:space="preserve"> </w:t>
+      </w:r>
+      <w:r>
+        <w:t>Setelah pengumpulan, source code akan menjalani evaluasi otomatis, dan hasilnya tidak akan diakses oleh mahasiswa. Setelah proses evaluasi selesai, data akan disimpan langsung ke dalam database dan dikembalikan melalui integrasi API</w:t>
+      </w:r>
+      <w:r>
+        <w:t>.</w:t>
+      </w:r>
+    </w:p>
+    <w:p>
+      <w:pPr>
+        <w:pStyle w:val="ListParagraph"/>
+        <w:numPr>
+          <w:ilvl w:val="6"/>
+          <w:numId w:val="20"/>
+        </w:numPr>
+        <w:rPr>
+          <w:b/>
+          <w:bCs/>
+        </w:rPr>
+      </w:pPr>
+      <w:r>
+        <w:rPr>
+          <w:b/>
+          <w:bCs/>
+        </w:rPr>
+        <w:t>Proses Penilaian Otomatis</w:t>
+      </w:r>
+    </w:p>
+    <w:p>
+      <w:pPr>
+        <w:pStyle w:val="ListParagraph"/>
+        <w:ind w:left="2520"/>
+        <w:jc w:val="both"/>
+      </w:pPr>
+      <w:r>
+        <w:t xml:space="preserve">Pada proses evaluasi source code otomatis, akan dilibatkan beberapa metode yang akan diaplikasikan beserta penerapan beberapa perpustakaan (library) dari Node.js yang akan dijelaskan dalam </w:t>
+      </w:r>
+      <w:r>
+        <w:t>Alur</w:t>
+      </w:r>
+      <w:r>
+        <w:t xml:space="preserve"> </w:t>
+      </w:r>
+      <w:r>
+        <w:t>P</w:t>
+      </w:r>
+      <w:r>
+        <w:t>emodelan</w:t>
+      </w:r>
+      <w:r>
+        <w:t>.</w:t>
+      </w:r>
+    </w:p>
+    <w:p>
+      <w:pPr>
+        <w:pStyle w:val="Heading2"/>
+      </w:pPr>
+      <w:r>
+        <w:t>Alur Pemodelan</w:t>
+      </w:r>
+    </w:p>
+    <w:p>
+      <w:pPr>
+        <w:pStyle w:val="Heading3"/>
+      </w:pPr>
+      <w:r>
+        <w:t>Alur Penelitian</w:t>
+      </w:r>
+    </w:p>
+    <w:p>
+      <w:pPr>
+        <w:ind w:left="1080"/>
+        <w:jc w:val="both"/>
+      </w:pPr>
+      <w:r>
+        <w:t>Alur penelitian pada penelitian ini mencakup lima tahap, yaitu identifikasi masalah, pengumpulan data, analisis metode, pembangunan perangkat lunak, dan penarikan kesimpulan.</w:t>
+      </w:r>
+      <w:r>
+        <w:t xml:space="preserve"> Alur penelitian dapat dilihat pada Gambar </w:t>
+      </w:r>
+      <w:r>
+        <w:t>3.3</w:t>
+      </w:r>
+      <w:r>
+        <w:t>.</w:t>
+      </w:r>
+    </w:p>
+    <w:p>
+      <w:pPr>
+        <w:pStyle w:val="Caption"/>
+      </w:pPr>
+      <w:r>
+        <w:lastRenderedPageBreak/>
+        <w:t>Gambar 3.</w:t>
+      </w:r>
+      <w:fldSimple w:instr=" SEQ Gambar_3. \* ARABIC ">
+        <w:r>
+          <w:rPr>
+            <w:noProof/>
+          </w:rPr>
+          <w:t>3</w:t>
+        </w:r>
+      </w:fldSimple>
+      <w:r>
+        <w:t xml:space="preserve"> Alur Penelitian</w:t>
+      </w:r>
+    </w:p>
+    <w:p>
+      <w:pPr>
+        <w:jc w:val="center"/>
+      </w:pPr>
+      <w:r>
+        <w:rPr>
+          <w:noProof/>
+        </w:rPr>
+        <w:drawing>
+          <wp:inline distT="0" distB="0" distL="0" distR="0" wp14:anchorId="79E882CD" wp14:editId="34734E7C">
+            <wp:extent cx="1183123" cy="2044905"/>
+            <wp:effectExtent l="0" t="0" r="0" b="0"/>
+            <wp:docPr id="2021638650" name="Picture 1"/>
+            <wp:cNvGraphicFramePr>
+              <a:graphicFrameLocks xmlns:a="http://schemas.openxmlformats.org/drawingml/2006/main" noChangeAspect="1"/>
+            </wp:cNvGraphicFramePr>
+            <a:graphic xmlns:a="http://schemas.openxmlformats.org/drawingml/2006/main">
+              <a:graphicData uri="http://schemas.openxmlformats.org/drawingml/2006/picture">
+                <pic:pic xmlns:pic="http://schemas.openxmlformats.org/drawingml/2006/picture">
+                  <pic:nvPicPr>
+                    <pic:cNvPr id="2021638650" name=""/>
+                    <pic:cNvPicPr/>
+                  </pic:nvPicPr>
+                  <pic:blipFill>
+                    <a:blip r:embed="rId11"/>
+                    <a:stretch>
+                      <a:fillRect/>
+                    </a:stretch>
+                  </pic:blipFill>
+                  <pic:spPr>
+                    <a:xfrm>
+                      <a:off x="0" y="0"/>
+                      <a:ext cx="1191890" cy="2060058"/>
+                    </a:xfrm>
+                    <a:prstGeom prst="rect">
+                      <a:avLst/>
+                    </a:prstGeom>
+                  </pic:spPr>
+                </pic:pic>
+              </a:graphicData>
+            </a:graphic>
+          </wp:inline>
+        </w:drawing>
+      </w:r>
+    </w:p>
+    <w:p>
+      <w:pPr>
+        <w:ind w:left="2520"/>
+        <w:jc w:val="both"/>
+      </w:pPr>
+      <w:r>
+        <w:t xml:space="preserve">Penjelasan dari alur penelitian pada Gambar </w:t>
+      </w:r>
+      <w:r>
+        <w:t>3.3</w:t>
+      </w:r>
+      <w:r>
+        <w:t xml:space="preserve"> adalah sebagai berikut.</w:t>
+      </w:r>
+    </w:p>
+    <w:p>
+      <w:pPr>
+        <w:pStyle w:val="ListParagraph"/>
+        <w:numPr>
+          <w:ilvl w:val="6"/>
+          <w:numId w:val="19"/>
+        </w:numPr>
+        <w:rPr>
+          <w:b/>
+          <w:bCs/>
+        </w:rPr>
+      </w:pPr>
+      <w:r>
+        <w:rPr>
+          <w:b/>
+          <w:bCs/>
+        </w:rPr>
+        <w:t>Identifikasi Masalah</w:t>
+      </w:r>
+    </w:p>
+    <w:p>
+      <w:pPr>
+        <w:ind w:left="2520"/>
+        <w:jc w:val="both"/>
+      </w:pPr>
+      <w:r>
+        <w:t>Tahap identifikasi masalah merupakan proses pengamatan terhadap penelitian yang sudah pernah dilakukan sebelumnya untuk menentukan kebutuhan dan tujuan sistem yang akan dicapai.</w:t>
+      </w:r>
+    </w:p>
+    <w:p>
+      <w:pPr>
+        <w:pStyle w:val="ListParagraph"/>
+        <w:numPr>
+          <w:ilvl w:val="6"/>
+          <w:numId w:val="19"/>
+        </w:numPr>
+        <w:jc w:val="both"/>
+        <w:rPr>
+          <w:b/>
+          <w:bCs/>
+        </w:rPr>
+      </w:pPr>
+      <w:r>
+        <w:rPr>
+          <w:b/>
+          <w:bCs/>
+        </w:rPr>
+        <w:t>Pengumpulan Data</w:t>
+      </w:r>
+    </w:p>
+    <w:p>
+      <w:pPr>
+        <w:ind w:left="2520"/>
+        <w:jc w:val="both"/>
+      </w:pPr>
+      <w:r>
+        <w:t>Pada penelitian ini, pengumpulan data yang dilakukan adalah studi literator baik secara tercetak maupun elektronik.</w:t>
+      </w:r>
+    </w:p>
+    <w:p>
+      <w:pPr>
+        <w:pStyle w:val="ListParagraph"/>
+        <w:numPr>
+          <w:ilvl w:val="6"/>
+          <w:numId w:val="19"/>
+        </w:numPr>
+        <w:jc w:val="both"/>
+        <w:rPr>
+          <w:b/>
+          <w:bCs/>
+        </w:rPr>
+      </w:pPr>
+      <w:r>
+        <w:rPr>
+          <w:b/>
+          <w:bCs/>
+        </w:rPr>
+        <w:t>Analisis Metode</w:t>
+      </w:r>
+    </w:p>
+    <w:p>
+      <w:pPr>
+        <w:ind w:left="2520"/>
+        <w:jc w:val="both"/>
+      </w:pPr>
+      <w:r>
+        <w:t>Pada tahap analisis metode, metode yang digunakan dalam penelitian ini akan dianalisis, mulai dari tahap preprocessing, proses analisis, dan proses translasi.</w:t>
+      </w:r>
+    </w:p>
+    <w:p>
+      <w:pPr>
+        <w:pStyle w:val="ListParagraph"/>
+        <w:numPr>
+          <w:ilvl w:val="6"/>
+          <w:numId w:val="19"/>
+        </w:numPr>
+        <w:jc w:val="both"/>
+        <w:rPr>
+          <w:b/>
+          <w:bCs/>
+        </w:rPr>
+      </w:pPr>
+      <w:r>
+        <w:rPr>
+          <w:b/>
+          <w:bCs/>
+        </w:rPr>
+        <w:t>Pembangunan Perangkat Lunak</w:t>
+      </w:r>
+    </w:p>
+    <w:p>
+      <w:pPr>
+        <w:ind w:left="2520"/>
+        <w:jc w:val="both"/>
+      </w:pPr>
+      <w:r>
+        <w:t xml:space="preserve">Pada penelitian ini, pembangunan perangkat lunak yang digunakan adalah model waterfall. Model waterfall </w:t>
+      </w:r>
+      <w:r>
+        <w:lastRenderedPageBreak/>
+        <w:t>merupakan metode pembangunan perangkat lunak yang bersifat sekuensial dalam tiap prosesnya</w:t>
+      </w:r>
+      <w:sdt>
+        <w:sdtPr>
+          <w:rPr>
+            <w:color w:val="000000"/>
+          </w:rPr>
+          <w:tag w:val="MENDELEY_CITATION_v3_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"/>
+          <w:id w:val="2053421543"/>
+          <w:placeholder>
+            <w:docPart w:val="DefaultPlaceholder_-1854013440"/>
+          </w:placeholder>
+        </w:sdtPr>
+        <w:sdtContent>
+          <w:r>
+            <w:rPr>
+              <w:color w:val="000000"/>
+            </w:rPr>
+            <w:t>[8]</w:t>
+          </w:r>
+        </w:sdtContent>
+      </w:sdt>
+      <w:r>
+        <w:t xml:space="preserve">. Alur dari model waterfall dapat dilihat pada Gambar </w:t>
+      </w:r>
+      <w:r>
+        <w:t>3.4</w:t>
+      </w:r>
+      <w:r>
+        <w:t>.</w:t>
+      </w:r>
+    </w:p>
+    <w:p>
+      <w:pPr>
+        <w:pStyle w:val="Caption"/>
+      </w:pPr>
+      <w:r>
+        <w:t>Gambar 3.</w:t>
+      </w:r>
+      <w:fldSimple w:instr=" SEQ Gambar_3. \* ARABIC ">
+        <w:r>
+          <w:rPr>
+            <w:noProof/>
+          </w:rPr>
+          <w:t>4</w:t>
+        </w:r>
+      </w:fldSimple>
+      <w:r>
+        <w:t xml:space="preserve"> </w:t>
+      </w:r>
+      <w:r>
+        <w:t>Model Waterfall</w:t>
+      </w:r>
+    </w:p>
+    <w:p>
+      <w:pPr>
+        <w:ind w:left="2520"/>
+        <w:jc w:val="both"/>
+      </w:pPr>
+      <w:r>
+        <w:rPr>
+          <w:noProof/>
+        </w:rPr>
+        <w:drawing>
+          <wp:inline distT="0" distB="0" distL="0" distR="0" wp14:anchorId="7696D649" wp14:editId="6B66ED5D">
+            <wp:extent cx="2528996" cy="1616195"/>
+            <wp:effectExtent l="0" t="0" r="5080" b="3175"/>
+            <wp:docPr id="2027948773" name="Picture 3"/>
+            <wp:cNvGraphicFramePr>
+              <a:graphicFrameLocks xmlns:a="http://schemas.openxmlformats.org/drawingml/2006/main" noChangeAspect="1"/>
+            </wp:cNvGraphicFramePr>
+            <a:graphic xmlns:a="http://schemas.openxmlformats.org/drawingml/2006/main">
+              <a:graphicData uri="http://schemas.openxmlformats.org/drawingml/2006/picture">
+                <pic:pic xmlns:pic="http://schemas.openxmlformats.org/drawingml/2006/picture">
+                  <pic:nvPicPr>
+                    <pic:cNvPr id="2027948773" name="Picture 2027948773"/>
+                    <pic:cNvPicPr/>
+                  </pic:nvPicPr>
+                  <pic:blipFill>
+                    <a:blip r:embed="rId12">
+                      <a:extLst>
+                        <a:ext uri="{28A0092B-C50C-407E-A947-70E740481C1C}">
+                          <a14:useLocalDpi xmlns:a14="http://schemas.microsoft.com/office/drawing/2010/main" val="0"/>
+                        </a:ext>
+                      </a:extLst>
+                    </a:blip>
+                    <a:stretch>
+                      <a:fillRect/>
+                    </a:stretch>
+                  </pic:blipFill>
+                  <pic:spPr>
+                    <a:xfrm>
+                      <a:off x="0" y="0"/>
+                      <a:ext cx="2538030" cy="1621968"/>
+                    </a:xfrm>
+                    <a:prstGeom prst="rect">
+                      <a:avLst/>
+                    </a:prstGeom>
+                  </pic:spPr>
+                </pic:pic>
+              </a:graphicData>
+            </a:graphic>
+          </wp:inline>
+        </w:drawing>
+      </w:r>
+    </w:p>
+    <w:p>
+      <w:pPr>
+        <w:pStyle w:val="ListParagraph"/>
+        <w:numPr>
+          <w:ilvl w:val="6"/>
+          <w:numId w:val="19"/>
+        </w:numPr>
+      </w:pPr>
+      <w:r>
+        <w:t>Penarikan Kesimpulan</w:t>
+      </w:r>
+    </w:p>
+    <w:p>
+      <w:pPr>
+        <w:pStyle w:val="ListParagraph"/>
+        <w:ind w:left="2520"/>
+        <w:jc w:val="both"/>
+      </w:pPr>
+      <w:r>
+        <w:t>Pada tahap penarikan kesimpulan merupakan penjelasan hasil dari penelitian yang sudah dilakukan.</w:t>
+      </w:r>
+    </w:p>
+    <w:p>
+      <w:pPr>
+        <w:pStyle w:val="Heading3"/>
+      </w:pPr>
+      <w:r>
+        <w:t>Gambaran Umum Sistem</w:t>
+      </w:r>
+    </w:p>
+    <w:p>
+      <w:pPr>
+        <w:ind w:left="1080"/>
+        <w:jc w:val="both"/>
+      </w:pPr>
+      <w:r>
+        <w:t>Dalam penelitian ini, sistem yang dikembangkan memiliki kemampuan untuk mengevaluasi source code yang ditulis dalam bahasa Javascript. Sistem ini terdiri dari dua tahap utama, yaitu analisis penerapan metode dan penerapan metode</w:t>
+      </w:r>
+      <w:r>
+        <w:t xml:space="preserve"> atau library Node.js</w:t>
+      </w:r>
+      <w:r>
+        <w:t>. Proses analisis melibatkan langkah-langkah implementasi Black Box dan White Box, sementara proses penerapan metode mencakup tahap pembuatan kode</w:t>
+      </w:r>
+      <w:r>
+        <w:t xml:space="preserve"> yang didukung dengan library Jest dan Supertest</w:t>
+      </w:r>
+      <w:r>
+        <w:t>.</w:t>
+      </w:r>
+    </w:p>
+    <w:p>
+      <w:pPr>
+        <w:pStyle w:val="Caption"/>
+      </w:pPr>
+      <w:r>
+        <w:lastRenderedPageBreak/>
+        <w:t>Gambar 3.</w:t>
+      </w:r>
+      <w:fldSimple w:instr=" SEQ Gambar_3. \* ARABIC ">
+        <w:r>
+          <w:rPr>
+            <w:noProof/>
+          </w:rPr>
+          <w:t>5</w:t>
+        </w:r>
+      </w:fldSimple>
+      <w:r>
+        <w:t xml:space="preserve"> </w:t>
+      </w:r>
+      <w:r>
+        <w:t>Blok Diagram Sistem Keseluruhan</w:t>
+      </w:r>
+    </w:p>
+    <w:p>
+      <w:pPr>
+        <w:ind w:left="1080"/>
+        <w:jc w:val="center"/>
+      </w:pPr>
+      <w:r>
+        <w:rPr>
+          <w:noProof/>
+        </w:rPr>
+        <w:drawing>
+          <wp:inline distT="0" distB="0" distL="0" distR="0" wp14:anchorId="311A037A" wp14:editId="3DF96CC1">
+            <wp:extent cx="3332216" cy="2162755"/>
+            <wp:effectExtent l="0" t="0" r="1905" b="9525"/>
+            <wp:docPr id="506323407" name="Picture 4"/>
+            <wp:cNvGraphicFramePr>
+              <a:graphicFrameLocks xmlns:a="http://schemas.openxmlformats.org/drawingml/2006/main" noChangeAspect="1"/>
+            </wp:cNvGraphicFramePr>
+            <a:graphic xmlns:a="http://schemas.openxmlformats.org/drawingml/2006/main">
+              <a:graphicData uri="http://schemas.openxmlformats.org/drawingml/2006/picture">
+                <pic:pic xmlns:pic="http://schemas.openxmlformats.org/drawingml/2006/picture">
+                  <pic:nvPicPr>
+                    <pic:cNvPr id="506323407" name="Picture 506323407"/>
+                    <pic:cNvPicPr/>
+                  </pic:nvPicPr>
+                  <pic:blipFill>
+                    <a:blip r:embed="rId13">
+                      <a:extLst>
+                        <a:ext uri="{28A0092B-C50C-407E-A947-70E740481C1C}">
+                          <a14:useLocalDpi xmlns:a14="http://schemas.microsoft.com/office/drawing/2010/main" val="0"/>
+                        </a:ext>
+                      </a:extLst>
+                    </a:blip>
+                    <a:stretch>
+                      <a:fillRect/>
+                    </a:stretch>
+                  </pic:blipFill>
+                  <pic:spPr>
+                    <a:xfrm>
+                      <a:off x="0" y="0"/>
+                      <a:ext cx="3360129" cy="2180872"/>
+                    </a:xfrm>
+                    <a:prstGeom prst="rect">
+                      <a:avLst/>
+                    </a:prstGeom>
+                  </pic:spPr>
+                </pic:pic>
+              </a:graphicData>
+            </a:graphic>
+          </wp:inline>
+        </w:drawing>
+      </w:r>
       <w:r>
         <w:br w:type="page"/>
       </w:r>
     </w:p>
     <w:p>
-      <w:r>
+      <w:pPr>
+        <w:jc w:val="center"/>
+        <w:rPr>
+          <w:b/>
+          <w:bCs/>
+        </w:rPr>
+      </w:pPr>
+      <w:r>
+        <w:rPr>
+          <w:b/>
+          <w:bCs/>
+        </w:rPr>
         <w:lastRenderedPageBreak/>
         <w:t>DAFTAR PUSTAKA</w:t>
       </w:r>
@@ -2903,7 +3897,7 @@
             <w:autoSpaceDE w:val="0"/>
             <w:autoSpaceDN w:val="0"/>
             <w:ind w:hanging="640"/>
-            <w:divId w:val="1026296691"/>
+            <w:divId w:val="182132403"/>
             <w:rPr>
               <w:rFonts w:eastAsia="Times New Roman"/>
               <w:kern w:val="0"/>
@@ -2930,7 +3924,7 @@
             <w:autoSpaceDE w:val="0"/>
             <w:autoSpaceDN w:val="0"/>
             <w:ind w:hanging="640"/>
-            <w:divId w:val="1097558077"/>
+            <w:divId w:val="1181432888"/>
             <w:rPr>
               <w:rFonts w:eastAsia="Times New Roman"/>
             </w:rPr>
@@ -2946,7 +3940,7 @@
               <w:rFonts w:eastAsia="Times New Roman"/>
             </w:rPr>
             <w:tab/>
-            <w:t>N. A. Alhazmy, Z. N. Chandra, P. Atmadiputra, dan Y. Triyana, “Building a Comprehensive Content Management System with NPM, Vue.js, Node.js, Postgresql, and Strap,” 2023.</w:t>
+            <w:t>Dwi Arizki Verdianto, “Source Code,” teknogram.id. Diakses: 14 Desember 2023. [Daring]. Tersedia pada: https://teknogram.id/kamus/source-code/</w:t>
           </w:r>
         </w:p>
         <w:p>
@@ -2954,7 +3948,7 @@
             <w:autoSpaceDE w:val="0"/>
             <w:autoSpaceDN w:val="0"/>
             <w:ind w:hanging="640"/>
-            <w:divId w:val="69163534"/>
+            <w:divId w:val="1516186270"/>
             <w:rPr>
               <w:rFonts w:eastAsia="Times New Roman"/>
             </w:rPr>
@@ -2970,7 +3964,7 @@
               <w:rFonts w:eastAsia="Times New Roman"/>
             </w:rPr>
             <w:tab/>
-            <w:t>Chinedu Orie, “Testing NodeJs/Express API with Jest and Supertest,” dev.to. Diakses: 15 Desember 2023. [Daring]. Tersedia pada: https://dev.to/nedsoft/testing-nodejs-express-api-with-jest-and-supertest-1km6</w:t>
+            <w:t>N. A. Alhazmy, Z. N. Chandra, P. Atmadiputra, dan Y. Triyana, “Building a Comprehensive Content Management System with NPM, Vue.js, Node.js, Postgresql, and Strap,” 2023.</w:t>
           </w:r>
         </w:p>
         <w:p>
@@ -2978,7 +3972,7 @@
             <w:autoSpaceDE w:val="0"/>
             <w:autoSpaceDN w:val="0"/>
             <w:ind w:hanging="640"/>
-            <w:divId w:val="1854803"/>
+            <w:divId w:val="358507866"/>
             <w:rPr>
               <w:rFonts w:eastAsia="Times New Roman"/>
             </w:rPr>
@@ -2988,6 +3982,30 @@
               <w:rFonts w:eastAsia="Times New Roman"/>
             </w:rPr>
             <w:t>[4]</w:t>
+          </w:r>
+          <w:r>
+            <w:rPr>
+              <w:rFonts w:eastAsia="Times New Roman"/>
+            </w:rPr>
+            <w:tab/>
+            <w:t>Chinedu Orie, “Testing NodeJs/Express API with Jest and Supertest,” dev.to. Diakses: 15 Desember 2023. [Daring]. Tersedia pada: https://dev.to/nedsoft/testing-nodejs-express-api-with-jest-and-supertest-1km6</w:t>
+          </w:r>
+        </w:p>
+        <w:p>
+          <w:pPr>
+            <w:autoSpaceDE w:val="0"/>
+            <w:autoSpaceDN w:val="0"/>
+            <w:ind w:hanging="640"/>
+            <w:divId w:val="1200699433"/>
+            <w:rPr>
+              <w:rFonts w:eastAsia="Times New Roman"/>
+            </w:rPr>
+          </w:pPr>
+          <w:r>
+            <w:rPr>
+              <w:rFonts w:eastAsia="Times New Roman"/>
+            </w:rPr>
+            <w:t>[5]</w:t>
           </w:r>
           <w:r>
             <w:rPr>
@@ -3030,7 +4048,7 @@
             <w:autoSpaceDE w:val="0"/>
             <w:autoSpaceDN w:val="0"/>
             <w:ind w:hanging="640"/>
-            <w:divId w:val="2034838243"/>
+            <w:divId w:val="359358707"/>
             <w:rPr>
               <w:rFonts w:eastAsia="Times New Roman"/>
             </w:rPr>
@@ -3039,7 +4057,7 @@
             <w:rPr>
               <w:rFonts w:eastAsia="Times New Roman"/>
             </w:rPr>
-            <w:t>[5]</w:t>
+            <w:t>[6]</w:t>
           </w:r>
           <w:r>
             <w:rPr>
@@ -3079,12 +4097,75 @@
         </w:p>
         <w:p>
           <w:pPr>
+            <w:autoSpaceDE w:val="0"/>
+            <w:autoSpaceDN w:val="0"/>
+            <w:ind w:hanging="640"/>
+            <w:divId w:val="1665090500"/>
+            <w:rPr>
+              <w:rFonts w:eastAsia="Times New Roman"/>
+            </w:rPr>
+          </w:pPr>
+          <w:r>
+            <w:rPr>
+              <w:rFonts w:eastAsia="Times New Roman"/>
+            </w:rPr>
+            <w:t>[7]</w:t>
+          </w:r>
+          <w:r>
+            <w:rPr>
+              <w:rFonts w:eastAsia="Times New Roman"/>
+            </w:rPr>
+            <w:tab/>
+            <w:t>Rony Setiawan, “Flowchart Adalah: Fungsi, Jenis, Simbol, dan Contohnya,” www.dicoding.com. Diakses: 15 Desember 2023. [Daring]. Tersedia pada: https://www.dicoding.com/blog/flowchart-adalah/</w:t>
+          </w:r>
+        </w:p>
+        <w:p>
+          <w:pPr>
+            <w:autoSpaceDE w:val="0"/>
+            <w:autoSpaceDN w:val="0"/>
+            <w:ind w:hanging="640"/>
+            <w:divId w:val="1541241074"/>
+            <w:rPr>
+              <w:rFonts w:eastAsia="Times New Roman"/>
+            </w:rPr>
+          </w:pPr>
+          <w:r>
+            <w:rPr>
+              <w:rFonts w:eastAsia="Times New Roman"/>
+            </w:rPr>
+            <w:t>[8]</w:t>
+          </w:r>
+          <w:r>
+            <w:rPr>
+              <w:rFonts w:eastAsia="Times New Roman"/>
+            </w:rPr>
+            <w:tab/>
+            <w:t xml:space="preserve">S. P. Roger dan R. M. Bruce, </w:t>
+          </w:r>
+          <w:r>
+            <w:rPr>
+              <w:rFonts w:eastAsia="Times New Roman"/>
+              <w:i/>
+              <w:iCs/>
+            </w:rPr>
+            <w:t>Software engineering: a practitioner’s approach</w:t>
+          </w:r>
+          <w:r>
+            <w:rPr>
+              <w:rFonts w:eastAsia="Times New Roman"/>
+            </w:rPr>
+            <w:t>. McGraw-Hill Education, 2015. Diakses: 15 Desember 2023. [Daring]. Tersedia pada: https://dspace.agu.edu.vn/handle/agu_library/13103</w:t>
+          </w:r>
+        </w:p>
+        <w:p>
+          <w:pPr>
             <w:spacing w:line="259" w:lineRule="auto"/>
           </w:pPr>
           <w:r>
             <w:rPr>
               <w:rFonts w:eastAsia="Times New Roman"/>
             </w:rPr>
+            <w:lastRenderedPageBreak/>
             <w:t> </w:t>
           </w:r>
         </w:p>
@@ -3878,7 +4959,7 @@
   <w:abstractNum w:abstractNumId="8" w15:restartNumberingAfterBreak="0">
     <w:nsid w:val="50824E66"/>
     <w:multiLevelType w:val="multilevel"/>
-    <w:tmpl w:val="896EC502"/>
+    <w:tmpl w:val="BA968112"/>
     <w:lvl w:ilvl="0">
       <w:start w:val="1"/>
       <w:numFmt w:val="upperRoman"/>
@@ -3898,8 +4979,8 @@
       <w:numFmt w:val="decimal"/>
       <w:pStyle w:val="Heading2"/>
       <w:isLgl/>
-      <w:suff w:val="space"/>
-      <w:lvlText w:val="%1.%2"/>
+      <w:suff w:val="nothing"/>
+      <w:lvlText w:val="%1.%2 "/>
       <w:lvlJc w:val="left"/>
       <w:pPr>
         <w:ind w:left="720" w:hanging="360"/>
@@ -3914,7 +4995,7 @@
       <w:pStyle w:val="Heading3"/>
       <w:isLgl/>
       <w:suff w:val="space"/>
-      <w:lvlText w:val="%1.%2.%3"/>
+      <w:lvlText w:val="%1.%2.%3 "/>
       <w:lvlJc w:val="left"/>
       <w:pPr>
         <w:ind w:left="1080" w:hanging="360"/>
@@ -3929,7 +5010,7 @@
       <w:pStyle w:val="Heading4"/>
       <w:isLgl/>
       <w:suff w:val="space"/>
-      <w:lvlText w:val="%1.%2.%3.%4"/>
+      <w:lvlText w:val="%1.%2.%3.%4 "/>
       <w:lvlJc w:val="left"/>
       <w:pPr>
         <w:ind w:left="1440" w:hanging="360"/>
@@ -3943,7 +5024,7 @@
       <w:numFmt w:val="decimal"/>
       <w:pStyle w:val="Heading5"/>
       <w:suff w:val="space"/>
-      <w:lvlText w:val="%2.%3.%4.%5"/>
+      <w:lvlText w:val="%2.%3.%4.%5 "/>
       <w:lvlJc w:val="left"/>
       <w:pPr>
         <w:ind w:left="1800" w:hanging="360"/>
@@ -4656,6 +5737,36 @@
   <w:num w:numId="19" w16cid:durableId="1595357062">
     <w:abstractNumId w:val="8"/>
   </w:num>
+  <w:num w:numId="20" w16cid:durableId="941110654">
+    <w:abstractNumId w:val="8"/>
+    <w:lvlOverride w:ilvl="0">
+      <w:startOverride w:val="1"/>
+    </w:lvlOverride>
+    <w:lvlOverride w:ilvl="1">
+      <w:startOverride w:val="1"/>
+    </w:lvlOverride>
+    <w:lvlOverride w:ilvl="2">
+      <w:startOverride w:val="1"/>
+    </w:lvlOverride>
+    <w:lvlOverride w:ilvl="3">
+      <w:startOverride w:val="1"/>
+    </w:lvlOverride>
+    <w:lvlOverride w:ilvl="4">
+      <w:startOverride w:val="1"/>
+    </w:lvlOverride>
+    <w:lvlOverride w:ilvl="5">
+      <w:startOverride w:val="1"/>
+    </w:lvlOverride>
+    <w:lvlOverride w:ilvl="6">
+      <w:startOverride w:val="1"/>
+    </w:lvlOverride>
+    <w:lvlOverride w:ilvl="7">
+      <w:startOverride w:val="1"/>
+    </w:lvlOverride>
+    <w:lvlOverride w:ilvl="8">
+      <w:startOverride w:val="1"/>
+    </w:lvlOverride>
+  </w:num>
 </w:numbering>
 </file>
 
@@ -4682,8 +5793,8 @@
     <w:lsdException w:name="Normal" w:uiPriority="0" w:qFormat="1"/>
     <w:lsdException w:name="heading 1" w:uiPriority="9" w:qFormat="1"/>
     <w:lsdException w:name="heading 2" w:semiHidden="1" w:uiPriority="9" w:unhideWhenUsed="1" w:qFormat="1"/>
-    <w:lsdException w:name="heading 3" w:semiHidden="1" w:uiPriority="9" w:unhideWhenUsed="1"/>
-    <w:lsdException w:name="heading 4" w:semiHidden="1" w:uiPriority="9" w:unhideWhenUsed="1"/>
+    <w:lsdException w:name="heading 3" w:semiHidden="1" w:uiPriority="9" w:unhideWhenUsed="1" w:qFormat="1"/>
+    <w:lsdException w:name="heading 4" w:semiHidden="1" w:uiPriority="9" w:unhideWhenUsed="1" w:qFormat="1"/>
     <w:lsdException w:name="heading 5" w:semiHidden="1" w:uiPriority="9" w:unhideWhenUsed="1"/>
     <w:lsdException w:name="heading 6" w:semiHidden="1" w:uiPriority="9" w:unhideWhenUsed="1"/>
     <w:lsdException w:name="heading 7" w:semiHidden="1" w:uiPriority="9" w:unhideWhenUsed="1"/>
@@ -5104,7 +6215,7 @@
     <w:uiPriority w:val="9"/>
     <w:unhideWhenUsed/>
     <w:qFormat/>
-    <w:rsid w:val="00FD6124"/>
+    <w:rsid w:val="00A94CC6"/>
     <w:pPr>
       <w:keepNext/>
       <w:keepLines/>
@@ -5130,7 +6241,8 @@
     <w:autoRedefine/>
     <w:uiPriority w:val="9"/>
     <w:unhideWhenUsed/>
-    <w:rsid w:val="0049574E"/>
+    <w:qFormat/>
+    <w:rsid w:val="00A94CC6"/>
     <w:pPr>
       <w:keepNext/>
       <w:keepLines/>
@@ -5144,7 +6256,6 @@
     <w:rPr>
       <w:rFonts w:eastAsiaTheme="majorEastAsia" w:cstheme="majorBidi"/>
       <w:b/>
-      <w:color w:val="1F3763" w:themeColor="accent1" w:themeShade="7F"/>
       <w:szCs w:val="24"/>
     </w:rPr>
   </w:style>
@@ -5153,9 +6264,11 @@
     <w:basedOn w:val="Normal"/>
     <w:next w:val="Normal"/>
     <w:link w:val="Heading4Char"/>
+    <w:autoRedefine/>
     <w:uiPriority w:val="9"/>
     <w:unhideWhenUsed/>
-    <w:rsid w:val="0049574E"/>
+    <w:qFormat/>
+    <w:rsid w:val="000D23B4"/>
     <w:pPr>
       <w:keepNext/>
       <w:keepLines/>
@@ -5167,10 +6280,9 @@
       <w:outlineLvl w:val="3"/>
     </w:pPr>
     <w:rPr>
-      <w:rFonts w:asciiTheme="majorHAnsi" w:eastAsiaTheme="majorEastAsia" w:hAnsiTheme="majorHAnsi" w:cstheme="majorBidi"/>
-      <w:i/>
+      <w:rFonts w:eastAsiaTheme="majorEastAsia" w:cstheme="majorBidi"/>
+      <w:b/>
       <w:iCs/>
-      <w:color w:val="2F5496" w:themeColor="accent1" w:themeShade="BF"/>
     </w:rPr>
   </w:style>
   <w:style w:type="paragraph" w:styleId="Heading5">
@@ -5223,6 +6335,7 @@
   <w:style w:type="character" w:default="1" w:styleId="DefaultParagraphFont">
     <w:name w:val="Default Paragraph Font"/>
     <w:uiPriority w:val="1"/>
+    <w:semiHidden/>
     <w:unhideWhenUsed/>
   </w:style>
   <w:style w:type="table" w:default="1" w:styleId="TableNormal">
@@ -5284,7 +6397,7 @@
     <w:basedOn w:val="DefaultParagraphFont"/>
     <w:link w:val="Heading2"/>
     <w:uiPriority w:val="9"/>
-    <w:rsid w:val="00FD6124"/>
+    <w:rsid w:val="00A94CC6"/>
     <w:rPr>
       <w:rFonts w:ascii="Times New Roman" w:eastAsiaTheme="majorEastAsia" w:hAnsi="Times New Roman" w:cstheme="majorBidi"/>
       <w:b/>
@@ -5370,11 +6483,10 @@
     <w:basedOn w:val="DefaultParagraphFont"/>
     <w:link w:val="Heading3"/>
     <w:uiPriority w:val="9"/>
-    <w:rsid w:val="0049574E"/>
+    <w:rsid w:val="00A94CC6"/>
     <w:rPr>
       <w:rFonts w:ascii="Times New Roman" w:eastAsiaTheme="majorEastAsia" w:hAnsi="Times New Roman" w:cstheme="majorBidi"/>
       <w:b/>
-      <w:color w:val="1F3763" w:themeColor="accent1" w:themeShade="7F"/>
       <w:sz w:val="24"/>
       <w:szCs w:val="24"/>
     </w:rPr>
@@ -5384,12 +6496,11 @@
     <w:basedOn w:val="DefaultParagraphFont"/>
     <w:link w:val="Heading4"/>
     <w:uiPriority w:val="9"/>
-    <w:rsid w:val="0049574E"/>
+    <w:rsid w:val="000D23B4"/>
     <w:rPr>
-      <w:rFonts w:asciiTheme="majorHAnsi" w:eastAsiaTheme="majorEastAsia" w:hAnsiTheme="majorHAnsi" w:cstheme="majorBidi"/>
-      <w:i/>
+      <w:rFonts w:ascii="Times New Roman" w:eastAsiaTheme="majorEastAsia" w:hAnsi="Times New Roman" w:cstheme="majorBidi"/>
+      <w:b/>
       <w:iCs/>
-      <w:color w:val="2F5496" w:themeColor="accent1" w:themeShade="BF"/>
       <w:sz w:val="24"/>
     </w:rPr>
   </w:style>
@@ -5416,6 +6527,25 @@
       <w:rFonts w:asciiTheme="majorHAnsi" w:eastAsiaTheme="majorEastAsia" w:hAnsiTheme="majorHAnsi" w:cstheme="majorBidi"/>
       <w:color w:val="1F3763" w:themeColor="accent1" w:themeShade="7F"/>
       <w:sz w:val="24"/>
+    </w:rPr>
+  </w:style>
+  <w:style w:type="paragraph" w:styleId="Caption">
+    <w:name w:val="caption"/>
+    <w:basedOn w:val="Normal"/>
+    <w:next w:val="Normal"/>
+    <w:autoRedefine/>
+    <w:uiPriority w:val="35"/>
+    <w:unhideWhenUsed/>
+    <w:qFormat/>
+    <w:rsid w:val="00BF0A5C"/>
+    <w:pPr>
+      <w:keepNext/>
+      <w:spacing w:after="200"/>
+      <w:jc w:val="center"/>
+    </w:pPr>
+    <w:rPr>
+      <w:iCs/>
+      <w:szCs w:val="18"/>
     </w:rPr>
   </w:style>
 </w:styles>
@@ -5496,14 +6626,18 @@
   </w:compat>
   <w:rsids>
     <w:rsidRoot w:val="004D23D4"/>
+    <w:rsid w:val="000F700C"/>
     <w:rsid w:val="00205960"/>
+    <w:rsid w:val="00324803"/>
     <w:rsid w:val="004D23D4"/>
     <w:rsid w:val="006E7AB3"/>
     <w:rsid w:val="00794BD4"/>
+    <w:rsid w:val="0086474A"/>
     <w:rsid w:val="00BC25D1"/>
     <w:rsid w:val="00CA3A95"/>
     <w:rsid w:val="00EA4E8D"/>
     <w:rsid w:val="00FD2856"/>
+    <w:rsid w:val="00FE1BF9"/>
   </w:rsids>
   <m:mathPr>
     <m:mathFont m:val="Cambria Math"/>
@@ -6271,7 +7405,7 @@
 
 <file path=word/webextensions/taskpanes.xml><?xml version="1.0" encoding="utf-8"?>
 <wetp:taskpanes xmlns:wetp="http://schemas.microsoft.com/office/webextensions/taskpanes/2010/11">
-  <wetp:taskpane dockstate="right" visibility="0" width="350" row="1">
+  <wetp:taskpane dockstate="right" visibility="0" width="353" row="0">
     <wetp:webextensionref xmlns:r="http://schemas.openxmlformats.org/officeDocument/2006/relationships" r:id="rId1"/>
   </wetp:taskpane>
 </wetp:taskpanes>
@@ -6284,7 +7418,7 @@
     <we:reference id="WA104382081" version="1.55.1.0" store="WA104382081" storeType="OMEX"/>
   </we:alternateReferences>
   <we:properties>
-    <we:property name="MENDELEY_CITATIONS" value="[{&quot;citationID&quot;:&quot;MENDELEY_CITATION_2bfc7fb5-3e89-4de6-ac04-68689a214c41&quot;,&quot;properties&quot;:{&quot;noteIndex&quot;:0},&quot;isEdited&quot;:false,&quot;manualOverride&quot;:{&quot;isManuallyOverridden&quot;:false,&quot;citeprocText&quot;:&quot;[1]&quot;,&quot;manualOverrideText&quot;:&quot;&quot;},&quot;citationTag&quot;:&quot;MENDELEY_CITATION_v3_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&quot;,&quot;citationItems&quot;:[{&quot;id&quot;:&quot;9269ad62-66c5-3baf-9b7b-7b00fce1c192&quot;,&quot;itemData&quot;:{&quot;type&quot;:&quot;webpage&quot;,&quot;id&quot;:&quot;9269ad62-66c5-3baf-9b7b-7b00fce1c192&quot;,&quot;title&quot;:&quot;Source Code&quot;,&quot;author&quot;:[{&quot;family&quot;:&quot;Scott Wallask&quot;,&quot;given&quot;:&quot;&quot;,&quot;parse-names&quot;:false,&quot;dropping-particle&quot;:&quot;&quot;,&quot;non-dropping-particle&quot;:&quot;&quot;}],&quot;container-title&quot;:&quot;www.techtarget.com&quot;,&quot;accessed&quot;:{&quot;date-parts&quot;:[[2023,12,13]]},&quot;URL&quot;:&quot;https://www.techtarget.com/searchapparchitecture/definition/source-code&quot;,&quot;issued&quot;:{&quot;date-parts&quot;:[[2023,1]]},&quot;container-title-short&quot;:&quot;&quot;},&quot;isTemporary&quot;:false}]},{&quot;citationID&quot;:&quot;MENDELEY_CITATION_4610bb17-950c-42d4-b1fc-34ea4f36301d&quot;,&quot;properties&quot;:{&quot;noteIndex&quot;:0},&quot;isEdited&quot;:false,&quot;manualOverride&quot;:{&quot;isManuallyOverridden&quot;:false,&quot;citeprocText&quot;:&quot;[2]&quot;,&quot;manualOverrideText&quot;:&quot;&quot;},&quot;citationTag&quot;:&quot;MENDELEY_CITATION_v3_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&quot;,&quot;citationItems&quot;:[{&quot;id&quot;:&quot;2cae32d6-da8a-36f0-8521-d4f8596d3fcb&quot;,&quot;itemData&quot;:{&quot;type&quot;:&quot;report&quot;,&quot;id&quot;:&quot;2cae32d6-da8a-36f0-8521-d4f8596d3fcb&quot;,&quot;title&quot;:&quot;Building a Comprehensive Content Management System with NPM, Vue.js, Node.js, Postgresql, and Strap&quot;,&quot;author&quot;:[{&quot;family&quot;:&quot;Alhazmy&quot;,&quot;given&quot;:&quot;Nashri Aziz&quot;,&quot;parse-names&quot;:false,&quot;dropping-particle&quot;:&quot;&quot;,&quot;non-dropping-particle&quot;:&quot;&quot;},{&quot;family&quot;:&quot;Chandra&quot;,&quot;given&quot;:&quot;Zahran Nurafi&quot;,&quot;parse-names&quot;:false,&quot;dropping-particle&quot;:&quot;&quot;,&quot;non-dropping-particle&quot;:&quot;&quot;},{&quot;family&quot;:&quot;Atmadiputra&quot;,&quot;given&quot;:&quot;Pradana&quot;,&quot;parse-names&quot;:false,&quot;dropping-particle&quot;:&quot;&quot;,&quot;non-dropping-particle&quot;:&quot;&quot;},{&quot;family&quot;:&quot;Triyana&quot;,&quot;given&quot;:&quot;Yudi&quot;,&quot;parse-names&quot;:false,&quot;dropping-particle&quot;:&quot;&quot;,&quot;non-dropping-particle&quot;:&quot;&quot;}],&quot;container-title&quot;:&quot;Liaison Journal Of Engineering&quot;,&quot;issued&quot;:{&quot;date-parts&quot;:[[2023]]},&quot;number-of-pages&quot;:&quot;2809-5243&quot;,&quot;abstract&quot;:&quot;This article presents a content management system built using NPM v6.14.17, Vue.js v3.x, Node.js v14.20.1, Postgresql v13.2.1, and Strapi v3.6.6. The system provides various functionalities such as an Ongoing request and assessment dashboard, courier request management, meeting room booking, stationery management, tools request management, and transportation request management. Users can create requests for different categories and the admin can approve or reject requests. Additionally, the system allows users to generate reports on stock flow, courier activities, and driver assessment. The Master Data section enables users to view, search, and perform CRUD operations. The system offers a comprehensive solution for efficient content management.&quot;,&quot;issue&quot;:&quot;1&quot;,&quot;volume&quot;:&quot;3&quot;,&quot;container-title-short&quot;:&quot;&quot;},&quot;isTemporary&quot;:false}]},{&quot;citationID&quot;:&quot;MENDELEY_CITATION_5592deb0-75bf-4c55-89c0-08c5e2f3b817&quot;,&quot;properties&quot;:{&quot;noteIndex&quot;:0},&quot;isEdited&quot;:false,&quot;manualOverride&quot;:{&quot;isManuallyOverridden&quot;:false,&quot;citeprocText&quot;:&quot;[2]&quot;,&quot;manualOverrideText&quot;:&quot;&quot;},&quot;citationTag&quot;:&quot;MENDELEY_CITATION_v3_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&quot;,&quot;citationItems&quot;:[{&quot;id&quot;:&quot;2cae32d6-da8a-36f0-8521-d4f8596d3fcb&quot;,&quot;itemData&quot;:{&quot;type&quot;:&quot;report&quot;,&quot;id&quot;:&quot;2cae32d6-da8a-36f0-8521-d4f8596d3fcb&quot;,&quot;title&quot;:&quot;Building a Comprehensive Content Management System with NPM, Vue.js, Node.js, Postgresql, and Strap&quot;,&quot;author&quot;:[{&quot;family&quot;:&quot;Alhazmy&quot;,&quot;given&quot;:&quot;Nashri Aziz&quot;,&quot;parse-names&quot;:false,&quot;dropping-particle&quot;:&quot;&quot;,&quot;non-dropping-particle&quot;:&quot;&quot;},{&quot;family&quot;:&quot;Chandra&quot;,&quot;given&quot;:&quot;Zahran Nurafi&quot;,&quot;parse-names&quot;:false,&quot;dropping-particle&quot;:&quot;&quot;,&quot;non-dropping-particle&quot;:&quot;&quot;},{&quot;family&quot;:&quot;Atmadiputra&quot;,&quot;given&quot;:&quot;Pradana&quot;,&quot;parse-names&quot;:false,&quot;dropping-particle&quot;:&quot;&quot;,&quot;non-dropping-particle&quot;:&quot;&quot;},{&quot;family&quot;:&quot;Triyana&quot;,&quot;given&quot;:&quot;Yudi&quot;,&quot;parse-names&quot;:false,&quot;dropping-particle&quot;:&quot;&quot;,&quot;non-dropping-particle&quot;:&quot;&quot;}],&quot;container-title&quot;:&quot;Liaison Journal Of Engineering&quot;,&quot;issued&quot;:{&quot;date-parts&quot;:[[2023]]},&quot;number-of-pages&quot;:&quot;2809-5243&quot;,&quot;abstract&quot;:&quot;This article presents a content management system built using NPM v6.14.17, Vue.js v3.x, Node.js v14.20.1, Postgresql v13.2.1, and Strapi v3.6.6. The system provides various functionalities such as an Ongoing request and assessment dashboard, courier request management, meeting room booking, stationery management, tools request management, and transportation request management. Users can create requests for different categories and the admin can approve or reject requests. Additionally, the system allows users to generate reports on stock flow, courier activities, and driver assessment. The Master Data section enables users to view, search, and perform CRUD operations. The system offers a comprehensive solution for efficient content management.&quot;,&quot;issue&quot;:&quot;1&quot;,&quot;volume&quot;:&quot;3&quot;,&quot;container-title-short&quot;:&quot;&quot;},&quot;isTemporary&quot;:false}]},{&quot;citationID&quot;:&quot;MENDELEY_CITATION_bc72f934-9187-4162-aa13-3dc885a1d244&quot;,&quot;properties&quot;:{&quot;noteIndex&quot;:0},&quot;isEdited&quot;:false,&quot;manualOverride&quot;:{&quot;isManuallyOverridden&quot;:false,&quot;citeprocText&quot;:&quot;[3]&quot;,&quot;manualOverrideText&quot;:&quot;&quot;},&quot;citationTag&quot;:&quot;MENDELEY_CITATION_v3_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&quot;,&quot;citationItems&quot;:[{&quot;id&quot;:&quot;77d0d480-cdb0-32e8-9265-31af9d291e26&quot;,&quot;itemData&quot;:{&quot;type&quot;:&quot;webpage&quot;,&quot;id&quot;:&quot;77d0d480-cdb0-32e8-9265-31af9d291e26&quot;,&quot;title&quot;:&quot;Testing NodeJs/Express API with Jest and Supertest&quot;,&quot;author&quot;:[{&quot;family&quot;:&quot;Chinedu Orie&quot;,&quot;given&quot;:&quot;&quot;,&quot;parse-names&quot;:false,&quot;dropping-particle&quot;:&quot;&quot;,&quot;non-dropping-particle&quot;:&quot;&quot;}],&quot;container-title&quot;:&quot;dev.to&quot;,&quot;accessed&quot;:{&quot;date-parts&quot;:[[2023,12,15]]},&quot;URL&quot;:&quot;https://dev.to/nedsoft/testing-nodejs-express-api-with-jest-and-supertest-1km6&quot;,&quot;issued&quot;:{&quot;date-parts&quot;:[[2019,8,27]]},&quot;container-title-short&quot;:&quot;&quot;},&quot;isTemporary&quot;:false}]},{&quot;citationID&quot;:&quot;MENDELEY_CITATION_c1fc056c-1f05-4a17-a34f-26e98d873a1c&quot;,&quot;properties&quot;:{&quot;noteIndex&quot;:0},&quot;isEdited&quot;:false,&quot;manualOverride&quot;:{&quot;isManuallyOverridden&quot;:false,&quot;citeprocText&quot;:&quot;[3]&quot;,&quot;manualOverrideText&quot;:&quot;&quot;},&quot;citationTag&quot;:&quot;MENDELEY_CITATION_v3_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&quot;,&quot;citationItems&quot;:[{&quot;id&quot;:&quot;77d0d480-cdb0-32e8-9265-31af9d291e26&quot;,&quot;itemData&quot;:{&quot;type&quot;:&quot;webpage&quot;,&quot;id&quot;:&quot;77d0d480-cdb0-32e8-9265-31af9d291e26&quot;,&quot;title&quot;:&quot;Testing NodeJs/Express API with Jest and Supertest&quot;,&quot;author&quot;:[{&quot;family&quot;:&quot;Chinedu Orie&quot;,&quot;given&quot;:&quot;&quot;,&quot;parse-names&quot;:false,&quot;dropping-particle&quot;:&quot;&quot;,&quot;non-dropping-particle&quot;:&quot;&quot;}],&quot;container-title&quot;:&quot;dev.to&quot;,&quot;accessed&quot;:{&quot;date-parts&quot;:[[2023,12,15]]},&quot;URL&quot;:&quot;https://dev.to/nedsoft/testing-nodejs-express-api-with-jest-and-supertest-1km6&quot;,&quot;issued&quot;:{&quot;date-parts&quot;:[[2019,8,27]]},&quot;container-title-short&quot;:&quot;&quot;},&quot;isTemporary&quot;:false}]},{&quot;citationID&quot;:&quot;MENDELEY_CITATION_21f8be36-2ca2-428a-92c3-1497c15400dd&quot;,&quot;properties&quot;:{&quot;noteIndex&quot;:0},&quot;isEdited&quot;:false,&quot;manualOverride&quot;:{&quot;isManuallyOverridden&quot;:false,&quot;citeprocText&quot;:&quot;[4]&quot;,&quot;manualOverrideText&quot;:&quot;&quot;},&quot;citationTag&quot;:&quot;MENDELEY_CITATION_v3_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&quot;,&quot;citationItems&quot;:[{&quot;id&quot;:&quot;c7f1a0dd-2460-33d3-953e-c8d21707cd3f&quot;,&quot;itemData&quot;:{&quot;type&quot;:&quot;article-journal&quot;,&quot;id&quot;:&quot;c7f1a0dd-2460-33d3-953e-c8d21707cd3f&quot;,&quot;title&quot;:&quot;Black Box Testing&quot;,&quot;author&quot;:[{&quot;family&quot;:&quot;Prof. S.K.Totade&quot;,&quot;given&quot;:&quot;&quot;,&quot;parse-names&quot;:false,&quot;dropping-particle&quot;:&quot;&quot;,&quot;non-dropping-particle&quot;:&quot;&quot;},{&quot;family&quot;:&quot;Trupti Tayde&quot;,&quot;given&quot;:&quot;&quot;,&quot;parse-names&quot;:false,&quot;dropping-particle&quot;:&quot;&quot;,&quot;non-dropping-particle&quot;:&quot;&quot;},{&quot;family&quot;:&quot;Pranali Dhole&quot;,&quot;given&quot;:&quot;&quot;,&quot;parse-names&quot;:false,&quot;dropping-particle&quot;:&quot;&quot;,&quot;non-dropping-particle&quot;:&quot;&quot;}],&quot;container-title&quot;:&quot;f Innovations in Engineering and Technology (IRJIET)&quot;,&quot;DOI&quot;:&quot;https://doi.org/10.47001/IRJIET/2023.710089&quot;,&quot;issued&quot;:{&quot;date-parts&quot;:[[2023]]},&quot;volume&quot;:&quot;Volume 7&quot;,&quot;container-title-short&quot;:&quot;&quot;},&quot;isTemporary&quot;:false}]},{&quot;citationID&quot;:&quot;MENDELEY_CITATION_673582ce-cc78-4182-807f-d3f005f92bc3&quot;,&quot;properties&quot;:{&quot;noteIndex&quot;:0},&quot;isEdited&quot;:false,&quot;manualOverride&quot;:{&quot;isManuallyOverridden&quot;:false,&quot;citeprocText&quot;:&quot;[5]&quot;,&quot;manualOverrideText&quot;:&quot;&quot;},&quot;citationTag&quot;:&quot;MENDELEY_CITATION_v3_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&quot;,&quot;citationItems&quot;:[{&quot;id&quot;:&quot;133711ec-7d3e-3e35-9b9b-66ac010423f9&quot;,&quot;itemData&quot;:{&quot;type&quot;:&quot;article-journal&quot;,&quot;id&quot;:&quot;133711ec-7d3e-3e35-9b9b-66ac010423f9&quot;,&quot;title&quot;:&quot;BULLET : Jurnal Multidisiplin Ilmu Pengujian Sistem Informasi Aplikasi Perpustakaan basis Website Menggunakan White Box Testing&quot;,&quot;author&quot;:[{&quot;family&quot;:&quot;Fahma Rosyada&quot;,&quot;given&quot;:&quot;Atina&quot;,&quot;parse-names&quot;:false,&quot;dropping-particle&quot;:&quot;&quot;,&quot;non-dropping-particle&quot;:&quot;&quot;},{&quot;family&quot;:&quot;Sukirman&quot;,&quot;given&quot;:&quot;Ikhwan&quot;,&quot;parse-names&quot;:false,&quot;dropping-particle&quot;:&quot;&quot;,&quot;non-dropping-particle&quot;:&quot;&quot;},{&quot;family&quot;:&quot;Afrizal Nur&quot;,&quot;given&quot;:&quot;Muhammad&quot;,&quot;parse-names&quot;:false,&quot;dropping-particle&quot;:&quot;&quot;,&quot;non-dropping-particle&quot;:&quot;&quot;},{&quot;family&quot;:&quot;Saifudin&quot;,&quot;given&quot;:&quot;Aries&quot;,&quot;parse-names&quot;:false,&quot;dropping-particle&quot;:&quot;&quot;,&quot;non-dropping-particle&quot;:&quot;&quot;}],&quot;container-title&quot;:&quot;BULLET : Jurnal Multidisiplin Ilmu&quot;,&quot;ISSN&quot;:&quot;1034-1039&quot;,&quot;URL&quot;:&quot;https://journal.mediapublikasi.id/index.php/oktal&quot;,&quot;issued&quot;:{&quot;date-parts&quot;:[[2022]]},&quot;volume&quot;:&quot;Volume 1&quot;,&quot;container-title-short&quot;:&quot;&quot;},&quot;isTemporary&quot;:false}]}]"/>
+    <we:property name="MENDELEY_CITATIONS" value="[{&quot;citationID&quot;:&quot;MENDELEY_CITATION_2bfc7fb5-3e89-4de6-ac04-68689a214c41&quot;,&quot;properties&quot;:{&quot;noteIndex&quot;:0},&quot;isEdited&quot;:false,&quot;manualOverride&quot;:{&quot;isManuallyOverridden&quot;:false,&quot;citeprocText&quot;:&quot;[1]&quot;,&quot;manualOverrideText&quot;:&quot;&quot;},&quot;citationTag&quot;:&quot;MENDELEY_CITATION_v3_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&quot;,&quot;citationItems&quot;:[{&quot;id&quot;:&quot;9269ad62-66c5-3baf-9b7b-7b00fce1c192&quot;,&quot;itemData&quot;:{&quot;type&quot;:&quot;webpage&quot;,&quot;id&quot;:&quot;9269ad62-66c5-3baf-9b7b-7b00fce1c192&quot;,&quot;title&quot;:&quot;Source Code&quot;,&quot;author&quot;:[{&quot;family&quot;:&quot;Scott Wallask&quot;,&quot;given&quot;:&quot;&quot;,&quot;parse-names&quot;:false,&quot;dropping-particle&quot;:&quot;&quot;,&quot;non-dropping-particle&quot;:&quot;&quot;}],&quot;container-title&quot;:&quot;www.techtarget.com&quot;,&quot;accessed&quot;:{&quot;date-parts&quot;:[[2023,12,13]]},&quot;URL&quot;:&quot;https://www.techtarget.com/searchapparchitecture/definition/source-code&quot;,&quot;issued&quot;:{&quot;date-parts&quot;:[[2023,1]]},&quot;container-title-short&quot;:&quot;&quot;},&quot;isTemporary&quot;:false}]},{&quot;citationID&quot;:&quot;MENDELEY_CITATION_5f2f593c-cb58-49b2-9d95-f6e1ab97e3c9&quot;,&quot;properties&quot;:{&quot;noteIndex&quot;:0},&quot;isEdited&quot;:false,&quot;manualOverride&quot;:{&quot;isManuallyOverridden&quot;:false,&quot;citeprocText&quot;:&quot;[2]&quot;,&quot;manualOverrideText&quot;:&quot;&quot;},&quot;citationTag&quot;:&quot;MENDELEY_CITATION_v3_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&quot;,&quot;citationItems&quot;:[{&quot;id&quot;:&quot;1a6ec99c-cb66-3fa2-bffc-3575d7eaaae9&quot;,&quot;itemData&quot;:{&quot;type&quot;:&quot;webpage&quot;,&quot;id&quot;:&quot;1a6ec99c-cb66-3fa2-bffc-3575d7eaaae9&quot;,&quot;title&quot;:&quot;Source Code&quot;,&quot;author&quot;:[{&quot;family&quot;:&quot;Dwi Arizki Verdianto&quot;,&quot;given&quot;:&quot;&quot;,&quot;parse-names&quot;:false,&quot;dropping-particle&quot;:&quot;&quot;,&quot;non-dropping-particle&quot;:&quot;&quot;}],&quot;container-title&quot;:&quot;teknogram.id&quot;,&quot;accessed&quot;:{&quot;date-parts&quot;:[[2023,12,14]]},&quot;URL&quot;:&quot;https://teknogram.id/kamus/source-code/&quot;,&quot;issued&quot;:{&quot;date-parts&quot;:[[2023,12,1]]},&quot;container-title-short&quot;:&quot;&quot;},&quot;isTemporary&quot;:false}]},{&quot;citationID&quot;:&quot;MENDELEY_CITATION_4610bb17-950c-42d4-b1fc-34ea4f36301d&quot;,&quot;properties&quot;:{&quot;noteIndex&quot;:0},&quot;isEdited&quot;:false,&quot;manualOverride&quot;:{&quot;isManuallyOverridden&quot;:false,&quot;citeprocText&quot;:&quot;[3]&quot;,&quot;manualOverrideText&quot;:&quot;&quot;},&quot;citationTag&quot;:&quot;MENDELEY_CITATION_v3_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&quot;,&quot;citationItems&quot;:[{&quot;id&quot;:&quot;2cae32d6-da8a-36f0-8521-d4f8596d3fcb&quot;,&quot;itemData&quot;:{&quot;type&quot;:&quot;report&quot;,&quot;id&quot;:&quot;2cae32d6-da8a-36f0-8521-d4f8596d3fcb&quot;,&quot;title&quot;:&quot;Building a Comprehensive Content Management System with NPM, Vue.js, Node.js, Postgresql, and Strap&quot;,&quot;author&quot;:[{&quot;family&quot;:&quot;Alhazmy&quot;,&quot;given&quot;:&quot;Nashri Aziz&quot;,&quot;parse-names&quot;:false,&quot;dropping-particle&quot;:&quot;&quot;,&quot;non-dropping-particle&quot;:&quot;&quot;},{&quot;family&quot;:&quot;Chandra&quot;,&quot;given&quot;:&quot;Zahran Nurafi&quot;,&quot;parse-names&quot;:false,&quot;dropping-particle&quot;:&quot;&quot;,&quot;non-dropping-particle&quot;:&quot;&quot;},{&quot;family&quot;:&quot;Atmadiputra&quot;,&quot;given&quot;:&quot;Pradana&quot;,&quot;parse-names&quot;:false,&quot;dropping-particle&quot;:&quot;&quot;,&quot;non-dropping-particle&quot;:&quot;&quot;},{&quot;family&quot;:&quot;Triyana&quot;,&quot;given&quot;:&quot;Yudi&quot;,&quot;parse-names&quot;:false,&quot;dropping-particle&quot;:&quot;&quot;,&quot;non-dropping-particle&quot;:&quot;&quot;}],&quot;container-title&quot;:&quot;Liaison Journal Of Engineering&quot;,&quot;issued&quot;:{&quot;date-parts&quot;:[[2023]]},&quot;number-of-pages&quot;:&quot;2809-5243&quot;,&quot;abstract&quot;:&quot;This article presents a content management system built using NPM v6.14.17, Vue.js v3.x, Node.js v14.20.1, Postgresql v13.2.1, and Strapi v3.6.6. The system provides various functionalities such as an Ongoing request and assessment dashboard, courier request management, meeting room booking, stationery management, tools request management, and transportation request management. Users can create requests for different categories and the admin can approve or reject requests. Additionally, the system allows users to generate reports on stock flow, courier activities, and driver assessment. The Master Data section enables users to view, search, and perform CRUD operations. The system offers a comprehensive solution for efficient content management.&quot;,&quot;issue&quot;:&quot;1&quot;,&quot;volume&quot;:&quot;3&quot;,&quot;container-title-short&quot;:&quot;&quot;},&quot;isTemporary&quot;:false}]},{&quot;citationID&quot;:&quot;MENDELEY_CITATION_5592deb0-75bf-4c55-89c0-08c5e2f3b817&quot;,&quot;properties&quot;:{&quot;noteIndex&quot;:0},&quot;isEdited&quot;:false,&quot;manualOverride&quot;:{&quot;isManuallyOverridden&quot;:false,&quot;citeprocText&quot;:&quot;[3]&quot;,&quot;manualOverrideText&quot;:&quot;&quot;},&quot;citationTag&quot;:&quot;MENDELEY_CITATION_v3_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&quot;,&quot;citationItems&quot;:[{&quot;id&quot;:&quot;2cae32d6-da8a-36f0-8521-d4f8596d3fcb&quot;,&quot;itemData&quot;:{&quot;type&quot;:&quot;report&quot;,&quot;id&quot;:&quot;2cae32d6-da8a-36f0-8521-d4f8596d3fcb&quot;,&quot;title&quot;:&quot;Building a Comprehensive Content Management System with NPM, Vue.js, Node.js, Postgresql, and Strap&quot;,&quot;author&quot;:[{&quot;family&quot;:&quot;Alhazmy&quot;,&quot;given&quot;:&quot;Nashri Aziz&quot;,&quot;parse-names&quot;:false,&quot;dropping-particle&quot;:&quot;&quot;,&quot;non-dropping-particle&quot;:&quot;&quot;},{&quot;family&quot;:&quot;Chandra&quot;,&quot;given&quot;:&quot;Zahran Nurafi&quot;,&quot;parse-names&quot;:false,&quot;dropping-particle&quot;:&quot;&quot;,&quot;non-dropping-particle&quot;:&quot;&quot;},{&quot;family&quot;:&quot;Atmadiputra&quot;,&quot;given&quot;:&quot;Pradana&quot;,&quot;parse-names&quot;:false,&quot;dropping-particle&quot;:&quot;&quot;,&quot;non-dropping-particle&quot;:&quot;&quot;},{&quot;family&quot;:&quot;Triyana&quot;,&quot;given&quot;:&quot;Yudi&quot;,&quot;parse-names&quot;:false,&quot;dropping-particle&quot;:&quot;&quot;,&quot;non-dropping-particle&quot;:&quot;&quot;}],&quot;container-title&quot;:&quot;Liaison Journal Of Engineering&quot;,&quot;issued&quot;:{&quot;date-parts&quot;:[[2023]]},&quot;number-of-pages&quot;:&quot;2809-5243&quot;,&quot;abstract&quot;:&quot;This article presents a content management system built using NPM v6.14.17, Vue.js v3.x, Node.js v14.20.1, Postgresql v13.2.1, and Strapi v3.6.6. The system provides various functionalities such as an Ongoing request and assessment dashboard, courier request management, meeting room booking, stationery management, tools request management, and transportation request management. Users can create requests for different categories and the admin can approve or reject requests. Additionally, the system allows users to generate reports on stock flow, courier activities, and driver assessment. The Master Data section enables users to view, search, and perform CRUD operations. The system offers a comprehensive solution for efficient content management.&quot;,&quot;issue&quot;:&quot;1&quot;,&quot;volume&quot;:&quot;3&quot;,&quot;container-title-short&quot;:&quot;&quot;},&quot;isTemporary&quot;:false}]},{&quot;citationID&quot;:&quot;MENDELEY_CITATION_bc72f934-9187-4162-aa13-3dc885a1d244&quot;,&quot;properties&quot;:{&quot;noteIndex&quot;:0},&quot;isEdited&quot;:false,&quot;manualOverride&quot;:{&quot;isManuallyOverridden&quot;:false,&quot;citeprocText&quot;:&quot;[4]&quot;,&quot;manualOverrideText&quot;:&quot;&quot;},&quot;citationTag&quot;:&quot;MENDELEY_CITATION_v3_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&quot;,&quot;citationItems&quot;:[{&quot;id&quot;:&quot;77d0d480-cdb0-32e8-9265-31af9d291e26&quot;,&quot;itemData&quot;:{&quot;type&quot;:&quot;webpage&quot;,&quot;id&quot;:&quot;77d0d480-cdb0-32e8-9265-31af9d291e26&quot;,&quot;title&quot;:&quot;Testing NodeJs/Express API with Jest and Supertest&quot;,&quot;author&quot;:[{&quot;family&quot;:&quot;Chinedu Orie&quot;,&quot;given&quot;:&quot;&quot;,&quot;parse-names&quot;:false,&quot;dropping-particle&quot;:&quot;&quot;,&quot;non-dropping-particle&quot;:&quot;&quot;}],&quot;container-title&quot;:&quot;dev.to&quot;,&quot;accessed&quot;:{&quot;date-parts&quot;:[[2023,12,15]]},&quot;URL&quot;:&quot;https://dev.to/nedsoft/testing-nodejs-express-api-with-jest-and-supertest-1km6&quot;,&quot;issued&quot;:{&quot;date-parts&quot;:[[2019,8,27]]},&quot;container-title-short&quot;:&quot;&quot;},&quot;isTemporary&quot;:false}]},{&quot;citationID&quot;:&quot;MENDELEY_CITATION_c1fc056c-1f05-4a17-a34f-26e98d873a1c&quot;,&quot;properties&quot;:{&quot;noteIndex&quot;:0},&quot;isEdited&quot;:false,&quot;manualOverride&quot;:{&quot;isManuallyOverridden&quot;:false,&quot;citeprocText&quot;:&quot;[4]&quot;,&quot;manualOverrideText&quot;:&quot;&quot;},&quot;citationTag&quot;:&quot;MENDELEY_CITATION_v3_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&quot;,&quot;citationItems&quot;:[{&quot;id&quot;:&quot;77d0d480-cdb0-32e8-9265-31af9d291e26&quot;,&quot;itemData&quot;:{&quot;type&quot;:&quot;webpage&quot;,&quot;id&quot;:&quot;77d0d480-cdb0-32e8-9265-31af9d291e26&quot;,&quot;title&quot;:&quot;Testing NodeJs/Express API with Jest and Supertest&quot;,&quot;author&quot;:[{&quot;family&quot;:&quot;Chinedu Orie&quot;,&quot;given&quot;:&quot;&quot;,&quot;parse-names&quot;:false,&quot;dropping-particle&quot;:&quot;&quot;,&quot;non-dropping-particle&quot;:&quot;&quot;}],&quot;container-title&quot;:&quot;dev.to&quot;,&quot;accessed&quot;:{&quot;date-parts&quot;:[[2023,12,15]]},&quot;URL&quot;:&quot;https://dev.to/nedsoft/testing-nodejs-express-api-with-jest-and-supertest-1km6&quot;,&quot;issued&quot;:{&quot;date-parts&quot;:[[2019,8,27]]},&quot;container-title-short&quot;:&quot;&quot;},&quot;isTemporary&quot;:false}]},{&quot;citationID&quot;:&quot;MENDELEY_CITATION_21f8be36-2ca2-428a-92c3-1497c15400dd&quot;,&quot;properties&quot;:{&quot;noteIndex&quot;:0},&quot;isEdited&quot;:false,&quot;manualOverride&quot;:{&quot;isManuallyOverridden&quot;:false,&quot;citeprocText&quot;:&quot;[5]&quot;,&quot;manualOverrideText&quot;:&quot;&quot;},&quot;citationTag&quot;:&quot;MENDELEY_CITATION_v3_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&quot;,&quot;citationItems&quot;:[{&quot;id&quot;:&quot;c7f1a0dd-2460-33d3-953e-c8d21707cd3f&quot;,&quot;itemData&quot;:{&quot;type&quot;:&quot;article-journal&quot;,&quot;id&quot;:&quot;c7f1a0dd-2460-33d3-953e-c8d21707cd3f&quot;,&quot;title&quot;:&quot;Black Box Testing&quot;,&quot;author&quot;:[{&quot;family&quot;:&quot;Prof. S.K.Totade&quot;,&quot;given&quot;:&quot;&quot;,&quot;parse-names&quot;:false,&quot;dropping-particle&quot;:&quot;&quot;,&quot;non-dropping-particle&quot;:&quot;&quot;},{&quot;family&quot;:&quot;Trupti Tayde&quot;,&quot;given&quot;:&quot;&quot;,&quot;parse-names&quot;:false,&quot;dropping-particle&quot;:&quot;&quot;,&quot;non-dropping-particle&quot;:&quot;&quot;},{&quot;family&quot;:&quot;Pranali Dhole&quot;,&quot;given&quot;:&quot;&quot;,&quot;parse-names&quot;:false,&quot;dropping-particle&quot;:&quot;&quot;,&quot;non-dropping-particle&quot;:&quot;&quot;}],&quot;container-title&quot;:&quot;f Innovations in Engineering and Technology (IRJIET)&quot;,&quot;DOI&quot;:&quot;https://doi.org/10.47001/IRJIET/2023.710089&quot;,&quot;issued&quot;:{&quot;date-parts&quot;:[[2023]]},&quot;volume&quot;:&quot;Volume 7&quot;,&quot;container-title-short&quot;:&quot;&quot;},&quot;isTemporary&quot;:false}]},{&quot;citationID&quot;:&quot;MENDELEY_CITATION_673582ce-cc78-4182-807f-d3f005f92bc3&quot;,&quot;properties&quot;:{&quot;noteIndex&quot;:0},&quot;isEdited&quot;:false,&quot;manualOverride&quot;:{&quot;isManuallyOverridden&quot;:false,&quot;citeprocText&quot;:&quot;[6]&quot;,&quot;manualOverrideText&quot;:&quot;&quot;},&quot;citationTag&quot;:&quot;MENDELEY_CITATION_v3_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&quot;,&quot;citationItems&quot;:[{&quot;id&quot;:&quot;133711ec-7d3e-3e35-9b9b-66ac010423f9&quot;,&quot;itemData&quot;:{&quot;type&quot;:&quot;article-journal&quot;,&quot;id&quot;:&quot;133711ec-7d3e-3e35-9b9b-66ac010423f9&quot;,&quot;title&quot;:&quot;BULLET : Jurnal Multidisiplin Ilmu Pengujian Sistem Informasi Aplikasi Perpustakaan basis Website Menggunakan White Box Testing&quot;,&quot;author&quot;:[{&quot;family&quot;:&quot;Fahma Rosyada&quot;,&quot;given&quot;:&quot;Atina&quot;,&quot;parse-names&quot;:false,&quot;dropping-particle&quot;:&quot;&quot;,&quot;non-dropping-particle&quot;:&quot;&quot;},{&quot;family&quot;:&quot;Sukirman&quot;,&quot;given&quot;:&quot;Ikhwan&quot;,&quot;parse-names&quot;:false,&quot;dropping-particle&quot;:&quot;&quot;,&quot;non-dropping-particle&quot;:&quot;&quot;},{&quot;family&quot;:&quot;Afrizal Nur&quot;,&quot;given&quot;:&quot;Muhammad&quot;,&quot;parse-names&quot;:false,&quot;dropping-particle&quot;:&quot;&quot;,&quot;non-dropping-particle&quot;:&quot;&quot;},{&quot;family&quot;:&quot;Saifudin&quot;,&quot;given&quot;:&quot;Aries&quot;,&quot;parse-names&quot;:false,&quot;dropping-particle&quot;:&quot;&quot;,&quot;non-dropping-particle&quot;:&quot;&quot;}],&quot;container-title&quot;:&quot;BULLET : Jurnal Multidisiplin Ilmu&quot;,&quot;ISSN&quot;:&quot;1034-1039&quot;,&quot;URL&quot;:&quot;https://journal.mediapublikasi.id/index.php/oktal&quot;,&quot;issued&quot;:{&quot;date-parts&quot;:[[2022]]},&quot;volume&quot;:&quot;Volume 1&quot;,&quot;container-title-short&quot;:&quot;&quot;},&quot;isTemporary&quot;:false}]},{&quot;citationID&quot;:&quot;MENDELEY_CITATION_a08a5773-7e05-4503-a11b-b63c886049c1&quot;,&quot;properties&quot;:{&quot;noteIndex&quot;:0},&quot;isEdited&quot;:false,&quot;manualOverride&quot;:{&quot;isManuallyOverridden&quot;:false,&quot;citeprocText&quot;:&quot;[7]&quot;,&quot;manualOverrideText&quot;:&quot;&quot;},&quot;citationTag&quot;:&quot;MENDELEY_CITATION_v3_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&quot;,&quot;citationItems&quot;:[{&quot;id&quot;:&quot;868949f8-7571-3f91-a7c7-5061eb5dc870&quot;,&quot;itemData&quot;:{&quot;type&quot;:&quot;webpage&quot;,&quot;id&quot;:&quot;868949f8-7571-3f91-a7c7-5061eb5dc870&quot;,&quot;title&quot;:&quot;Flowchart Adalah: Fungsi, Jenis, Simbol, dan Contohnya&quot;,&quot;author&quot;:[{&quot;family&quot;:&quot;Rony Setiawan&quot;,&quot;given&quot;:&quot;&quot;,&quot;parse-names&quot;:false,&quot;dropping-particle&quot;:&quot;&quot;,&quot;non-dropping-particle&quot;:&quot;&quot;}],&quot;container-title&quot;:&quot;www.dicoding.com&quot;,&quot;accessed&quot;:{&quot;date-parts&quot;:[[2023,12,15]]},&quot;URL&quot;:&quot;https://www.dicoding.com/blog/flowchart-adalah/&quot;,&quot;issued&quot;:{&quot;date-parts&quot;:[[2021,8,4]]},&quot;container-title-short&quot;:&quot;&quot;},&quot;isTemporary&quot;:false}]},{&quot;citationID&quot;:&quot;MENDELEY_CITATION_235a2fc0-a5e6-4750-b144-9d2934a05665&quot;,&quot;properties&quot;:{&quot;noteIndex&quot;:0},&quot;isEdited&quot;:false,&quot;manualOverride&quot;:{&quot;isManuallyOverridden&quot;:false,&quot;citeprocText&quot;:&quot;[8]&quot;,&quot;manualOverrideText&quot;:&quot;&quot;},&quot;citationTag&quot;:&quot;MENDELEY_CITATION_v3_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&quot;,&quot;citationItems&quot;:[{&quot;id&quot;:&quot;e7715267-ae0e-3763-bd08-cb4352e6d21f&quot;,&quot;itemData&quot;:{&quot;type&quot;:&quot;book&quot;,&quot;id&quot;:&quot;e7715267-ae0e-3763-bd08-cb4352e6d21f&quot;,&quot;title&quot;:&quot;Software engineering: a practitioner’s approach&quot;,&quot;author&quot;:[{&quot;family&quot;:&quot;Roger&quot;,&quot;given&quot;:&quot;S Pressman&quot;,&quot;parse-names&quot;:false,&quot;dropping-particle&quot;:&quot;&quot;,&quot;non-dropping-particle&quot;:&quot;&quot;},{&quot;family&quot;:&quot;Bruce&quot;,&quot;given&quot;:&quot;R Maxin&quot;,&quot;parse-names&quot;:false,&quot;dropping-particle&quot;:&quot;&quot;,&quot;non-dropping-particle&quot;:&quot;&quot;}],&quot;accessed&quot;:{&quot;date-parts&quot;:[[2023,12,15]]},&quot;ISBN&quot;:&quot;0078022126&quot;,&quot;URL&quot;:&quot;https://dspace.agu.edu.vn/handle/agu_library/13103&quot;,&quot;issued&quot;:{&quot;date-parts&quot;:[[2015]]},&quot;publisher&quot;:&quot;McGraw-Hill Education&quot;,&quot;container-title-short&quot;:&quot;&quot;},&quot;isTemporary&quot;:false}]}]"/>
     <we:property name="MENDELEY_CITATIONS_LOCALE_CODE" value="&quot;id-ID&quot;"/>
     <we:property name="MENDELEY_CITATIONS_STYLE" value="{&quot;id&quot;:&quot;https://www.zotero.org/styles/ieee&quot;,&quot;title&quot;:&quot;IEEE&quot;,&quot;format&quot;:&quot;numeric&quot;,&quot;defaultLocale&quot;:null,&quot;isLocaleCodeValid&quot;:true}"/>
   </we:properties>

</xml_diff>